<commit_message>
Demo 2NF in notes
</commit_message>
<xml_diff>
--- a/EPS database.docx
+++ b/EPS database.docx
@@ -24,6 +24,7 @@
       </w:pPr>
       <w:r>
         <w:rPr>
+          <w:noProof/>
           <w:lang w:val="en-US"/>
         </w:rPr>
         <w:drawing>
@@ -96,7 +97,6 @@
           <w:lang w:val="en-US"/>
         </w:rPr>
       </w:pPr>
-      <w:proofErr w:type="gramStart"/>
       <w:r>
         <w:rPr>
           <w:sz w:val="32"/>
@@ -114,7 +114,6 @@
         <w:t>(</w:t>
       </w:r>
       <w:proofErr w:type="spellStart"/>
-      <w:proofErr w:type="gramEnd"/>
       <w:r>
         <w:rPr>
           <w:b/>
@@ -204,7 +203,6 @@
           <w:lang w:val="en-US"/>
         </w:rPr>
       </w:pPr>
-      <w:proofErr w:type="gramStart"/>
       <w:r>
         <w:rPr>
           <w:sz w:val="32"/>
@@ -222,7 +220,6 @@
         <w:t>(</w:t>
       </w:r>
       <w:proofErr w:type="spellStart"/>
-      <w:proofErr w:type="gramEnd"/>
       <w:r>
         <w:rPr>
           <w:b/>
@@ -240,39 +237,105 @@
           <w:szCs w:val="32"/>
           <w:lang w:val="en-US"/>
         </w:rPr>
+        <w:t xml:space="preserve">, FirstName, LastName, Address, City, Province, </w:t>
+      </w:r>
+      <w:proofErr w:type="spellStart"/>
+      <w:r>
+        <w:rPr>
+          <w:sz w:val="32"/>
+          <w:szCs w:val="32"/>
+          <w:lang w:val="en-US"/>
+        </w:rPr>
+        <w:t>PostalCode</w:t>
+      </w:r>
+      <w:proofErr w:type="spellEnd"/>
+      <w:r>
+        <w:rPr>
+          <w:sz w:val="32"/>
+          <w:szCs w:val="32"/>
+          <w:lang w:val="en-US"/>
+        </w:rPr>
         <w:t xml:space="preserve">, </w:t>
       </w:r>
-      <w:r>
-        <w:rPr>
-          <w:sz w:val="32"/>
-          <w:szCs w:val="32"/>
-          <w:lang w:val="en-US"/>
-        </w:rPr>
-        <w:t>First</w:t>
-      </w:r>
-      <w:r>
-        <w:rPr>
-          <w:sz w:val="32"/>
-          <w:szCs w:val="32"/>
-          <w:lang w:val="en-US"/>
-        </w:rPr>
-        <w:t xml:space="preserve">Name, </w:t>
-      </w:r>
-      <w:r>
-        <w:rPr>
-          <w:sz w:val="32"/>
-          <w:szCs w:val="32"/>
-          <w:lang w:val="en-US"/>
-        </w:rPr>
-        <w:t xml:space="preserve">LastName, </w:t>
-      </w:r>
-      <w:r>
-        <w:rPr>
-          <w:sz w:val="32"/>
-          <w:szCs w:val="32"/>
-          <w:lang w:val="en-US"/>
-        </w:rPr>
-        <w:t xml:space="preserve">Address, City, Province, </w:t>
+      <w:proofErr w:type="spellStart"/>
+      <w:r>
+        <w:rPr>
+          <w:sz w:val="32"/>
+          <w:szCs w:val="32"/>
+          <w:lang w:val="en-US"/>
+        </w:rPr>
+        <w:t>HomePhone</w:t>
+      </w:r>
+      <w:proofErr w:type="spellEnd"/>
+      <w:r>
+        <w:rPr>
+          <w:sz w:val="32"/>
+          <w:szCs w:val="32"/>
+          <w:lang w:val="en-US"/>
+        </w:rPr>
+        <w:t>)</w:t>
+      </w:r>
+    </w:p>
+    <w:p>
+      <w:pPr>
+        <w:rPr>
+          <w:sz w:val="32"/>
+          <w:szCs w:val="32"/>
+          <w:lang w:val="en-US"/>
+        </w:rPr>
+      </w:pPr>
+      <w:r>
+        <w:rPr>
+          <w:sz w:val="32"/>
+          <w:szCs w:val="32"/>
+          <w:lang w:val="en-US"/>
+        </w:rPr>
+        <w:t>2NF</w:t>
+      </w:r>
+    </w:p>
+    <w:p>
+      <w:pPr>
+        <w:rPr>
+          <w:sz w:val="32"/>
+          <w:szCs w:val="32"/>
+          <w:lang w:val="en-US"/>
+        </w:rPr>
+      </w:pPr>
+      <w:r>
+        <w:rPr>
+          <w:sz w:val="32"/>
+          <w:szCs w:val="32"/>
+          <w:lang w:val="en-US"/>
+        </w:rPr>
+        <w:t>Customer</w:t>
+      </w:r>
+      <w:r>
+        <w:rPr>
+          <w:sz w:val="32"/>
+          <w:szCs w:val="32"/>
+          <w:lang w:val="en-US"/>
+        </w:rPr>
+        <w:t>(</w:t>
+      </w:r>
+      <w:proofErr w:type="spellStart"/>
+      <w:r>
+        <w:rPr>
+          <w:b/>
+          <w:bCs/>
+          <w:sz w:val="32"/>
+          <w:szCs w:val="32"/>
+          <w:lang w:val="en-US"/>
+        </w:rPr>
+        <w:t>CustomerNumber</w:t>
+      </w:r>
+      <w:proofErr w:type="spellEnd"/>
+      <w:r>
+        <w:rPr>
+          <w:sz w:val="32"/>
+          <w:szCs w:val="32"/>
+          <w:lang w:val="en-US"/>
+        </w:rPr>
+        <w:t xml:space="preserve">, FirstName, LastName, Address, City, Province, </w:t>
       </w:r>
       <w:proofErr w:type="spellStart"/>
       <w:r>
@@ -328,14 +391,6 @@
           <w:lang w:val="en-US"/>
         </w:rPr>
       </w:pPr>
-      <w:r>
-        <w:rPr>
-          <w:sz w:val="32"/>
-          <w:szCs w:val="32"/>
-          <w:lang w:val="en-US"/>
-        </w:rPr>
-        <w:br w:type="page"/>
-      </w:r>
     </w:p>
     <w:p>
       <w:pPr>
@@ -347,6 +402,24 @@
       </w:pPr>
       <w:r>
         <w:rPr>
+          <w:sz w:val="32"/>
+          <w:szCs w:val="32"/>
+          <w:lang w:val="en-US"/>
+        </w:rPr>
+        <w:br w:type="page"/>
+      </w:r>
+    </w:p>
+    <w:p>
+      <w:pPr>
+        <w:rPr>
+          <w:sz w:val="32"/>
+          <w:szCs w:val="32"/>
+          <w:lang w:val="en-US"/>
+        </w:rPr>
+      </w:pPr>
+      <w:r>
+        <w:rPr>
+          <w:noProof/>
           <w:sz w:val="32"/>
           <w:szCs w:val="32"/>
           <w:lang w:val="en-US"/>
@@ -414,7 +487,6 @@
           <w:lang w:val="en-US"/>
         </w:rPr>
       </w:pPr>
-      <w:proofErr w:type="gramStart"/>
       <w:r>
         <w:rPr>
           <w:sz w:val="32"/>
@@ -432,7 +504,6 @@
         <w:t>(</w:t>
       </w:r>
       <w:proofErr w:type="spellStart"/>
-      <w:proofErr w:type="gramEnd"/>
       <w:r>
         <w:rPr>
           <w:b/>
@@ -565,15 +636,7 @@
           <w:szCs w:val="32"/>
           <w:lang w:val="en-US"/>
         </w:rPr>
-        <w:t>1</w:t>
-      </w:r>
-      <w:r>
-        <w:rPr>
-          <w:sz w:val="32"/>
-          <w:szCs w:val="32"/>
-          <w:lang w:val="en-US"/>
-        </w:rPr>
-        <w:t>NF</w:t>
+        <w:t>1NF</w:t>
       </w:r>
     </w:p>
     <w:p>
@@ -584,7 +647,6 @@
           <w:lang w:val="en-US"/>
         </w:rPr>
       </w:pPr>
-      <w:proofErr w:type="gramStart"/>
       <w:r>
         <w:rPr>
           <w:sz w:val="32"/>
@@ -594,7 +656,6 @@
         <w:t>Order(</w:t>
       </w:r>
       <w:proofErr w:type="spellStart"/>
-      <w:proofErr w:type="gramEnd"/>
       <w:r>
         <w:rPr>
           <w:b/>
@@ -846,6 +907,426 @@
           <w:lang w:val="en-US"/>
         </w:rPr>
       </w:pPr>
+      <w:r>
+        <w:rPr>
+          <w:sz w:val="32"/>
+          <w:szCs w:val="32"/>
+          <w:lang w:val="en-US"/>
+        </w:rPr>
+        <w:br/>
+      </w:r>
+    </w:p>
+    <w:p>
+      <w:pPr>
+        <w:rPr>
+          <w:sz w:val="32"/>
+          <w:szCs w:val="32"/>
+          <w:lang w:val="en-US"/>
+        </w:rPr>
+      </w:pPr>
+      <w:r>
+        <w:rPr>
+          <w:sz w:val="32"/>
+          <w:szCs w:val="32"/>
+          <w:lang w:val="en-US"/>
+        </w:rPr>
+        <w:br w:type="page"/>
+      </w:r>
+    </w:p>
+    <w:p>
+      <w:pPr>
+        <w:rPr>
+          <w:sz w:val="32"/>
+          <w:szCs w:val="32"/>
+          <w:lang w:val="en-US"/>
+        </w:rPr>
+      </w:pPr>
+      <w:r>
+        <w:rPr>
+          <w:sz w:val="32"/>
+          <w:szCs w:val="32"/>
+          <w:lang w:val="en-US"/>
+        </w:rPr>
+        <w:lastRenderedPageBreak/>
+        <w:t>2NF</w:t>
+      </w:r>
+    </w:p>
+    <w:p>
+      <w:pPr>
+        <w:rPr>
+          <w:sz w:val="32"/>
+          <w:szCs w:val="32"/>
+          <w:lang w:val="en-US"/>
+        </w:rPr>
+      </w:pPr>
+      <w:r>
+        <w:rPr>
+          <w:sz w:val="32"/>
+          <w:szCs w:val="32"/>
+          <w:lang w:val="en-US"/>
+        </w:rPr>
+        <w:t>Order(</w:t>
+      </w:r>
+      <w:proofErr w:type="spellStart"/>
+      <w:r>
+        <w:rPr>
+          <w:b/>
+          <w:bCs/>
+          <w:sz w:val="32"/>
+          <w:szCs w:val="32"/>
+          <w:lang w:val="en-US"/>
+        </w:rPr>
+        <w:t>OrderNumber</w:t>
+      </w:r>
+      <w:proofErr w:type="spellEnd"/>
+      <w:r>
+        <w:rPr>
+          <w:sz w:val="32"/>
+          <w:szCs w:val="32"/>
+          <w:lang w:val="en-US"/>
+        </w:rPr>
+        <w:t xml:space="preserve">, </w:t>
+      </w:r>
+      <w:proofErr w:type="spellStart"/>
+      <w:r>
+        <w:rPr>
+          <w:sz w:val="32"/>
+          <w:szCs w:val="32"/>
+          <w:lang w:val="en-US"/>
+        </w:rPr>
+        <w:t>CustomerFirstName</w:t>
+      </w:r>
+      <w:proofErr w:type="spellEnd"/>
+      <w:r>
+        <w:rPr>
+          <w:sz w:val="32"/>
+          <w:szCs w:val="32"/>
+          <w:lang w:val="en-US"/>
+        </w:rPr>
+        <w:t xml:space="preserve">, </w:t>
+      </w:r>
+      <w:proofErr w:type="spellStart"/>
+      <w:r>
+        <w:rPr>
+          <w:sz w:val="32"/>
+          <w:szCs w:val="32"/>
+          <w:lang w:val="en-US"/>
+        </w:rPr>
+        <w:t>CustomerLastName</w:t>
+      </w:r>
+      <w:proofErr w:type="spellEnd"/>
+      <w:r>
+        <w:rPr>
+          <w:sz w:val="32"/>
+          <w:szCs w:val="32"/>
+          <w:lang w:val="en-US"/>
+        </w:rPr>
+        <w:t xml:space="preserve">, </w:t>
+      </w:r>
+      <w:proofErr w:type="spellStart"/>
+      <w:r>
+        <w:rPr>
+          <w:sz w:val="32"/>
+          <w:szCs w:val="32"/>
+          <w:lang w:val="en-US"/>
+        </w:rPr>
+        <w:t>CustomerAddress</w:t>
+      </w:r>
+      <w:proofErr w:type="spellEnd"/>
+      <w:r>
+        <w:rPr>
+          <w:sz w:val="32"/>
+          <w:szCs w:val="32"/>
+          <w:lang w:val="en-US"/>
+        </w:rPr>
+        <w:t xml:space="preserve">, </w:t>
+      </w:r>
+      <w:proofErr w:type="spellStart"/>
+      <w:r>
+        <w:rPr>
+          <w:sz w:val="32"/>
+          <w:szCs w:val="32"/>
+          <w:lang w:val="en-US"/>
+        </w:rPr>
+        <w:t>CustomerCity</w:t>
+      </w:r>
+      <w:proofErr w:type="spellEnd"/>
+      <w:r>
+        <w:rPr>
+          <w:sz w:val="32"/>
+          <w:szCs w:val="32"/>
+          <w:lang w:val="en-US"/>
+        </w:rPr>
+        <w:t xml:space="preserve">, </w:t>
+      </w:r>
+      <w:proofErr w:type="spellStart"/>
+      <w:r>
+        <w:rPr>
+          <w:sz w:val="32"/>
+          <w:szCs w:val="32"/>
+          <w:lang w:val="en-US"/>
+        </w:rPr>
+        <w:t>CustomerProvince</w:t>
+      </w:r>
+      <w:proofErr w:type="spellEnd"/>
+      <w:r>
+        <w:rPr>
+          <w:sz w:val="32"/>
+          <w:szCs w:val="32"/>
+          <w:lang w:val="en-US"/>
+        </w:rPr>
+        <w:t xml:space="preserve">, </w:t>
+      </w:r>
+      <w:proofErr w:type="spellStart"/>
+      <w:r>
+        <w:rPr>
+          <w:sz w:val="32"/>
+          <w:szCs w:val="32"/>
+          <w:lang w:val="en-US"/>
+        </w:rPr>
+        <w:t>CustomerPostalCode</w:t>
+      </w:r>
+      <w:proofErr w:type="spellEnd"/>
+      <w:r>
+        <w:rPr>
+          <w:sz w:val="32"/>
+          <w:szCs w:val="32"/>
+          <w:lang w:val="en-US"/>
+        </w:rPr>
+        <w:t xml:space="preserve">, </w:t>
+      </w:r>
+      <w:proofErr w:type="spellStart"/>
+      <w:r>
+        <w:rPr>
+          <w:sz w:val="32"/>
+          <w:szCs w:val="32"/>
+          <w:lang w:val="en-US"/>
+        </w:rPr>
+        <w:t>CustomerPhone</w:t>
+      </w:r>
+      <w:proofErr w:type="spellEnd"/>
+      <w:r>
+        <w:rPr>
+          <w:sz w:val="32"/>
+          <w:szCs w:val="32"/>
+          <w:lang w:val="en-US"/>
+        </w:rPr>
+        <w:t xml:space="preserve">, </w:t>
+      </w:r>
+      <w:proofErr w:type="spellStart"/>
+      <w:r>
+        <w:rPr>
+          <w:sz w:val="32"/>
+          <w:szCs w:val="32"/>
+          <w:lang w:val="en-US"/>
+        </w:rPr>
+        <w:t>SubTotal</w:t>
+      </w:r>
+      <w:proofErr w:type="spellEnd"/>
+      <w:r>
+        <w:rPr>
+          <w:sz w:val="32"/>
+          <w:szCs w:val="32"/>
+          <w:lang w:val="en-US"/>
+        </w:rPr>
+        <w:t xml:space="preserve">, GST, Total) </w:t>
+      </w:r>
+    </w:p>
+    <w:p>
+      <w:pPr>
+        <w:rPr>
+          <w:sz w:val="32"/>
+          <w:szCs w:val="32"/>
+          <w:lang w:val="en-US"/>
+        </w:rPr>
+      </w:pPr>
+      <w:proofErr w:type="spellStart"/>
+      <w:r>
+        <w:rPr>
+          <w:sz w:val="32"/>
+          <w:szCs w:val="32"/>
+          <w:lang w:val="en-US"/>
+        </w:rPr>
+        <w:t>OrderItem</w:t>
+      </w:r>
+      <w:proofErr w:type="spellEnd"/>
+      <w:r>
+        <w:rPr>
+          <w:sz w:val="32"/>
+          <w:szCs w:val="32"/>
+          <w:lang w:val="en-US"/>
+        </w:rPr>
+        <w:t xml:space="preserve"> (</w:t>
+      </w:r>
+      <w:proofErr w:type="spellStart"/>
+      <w:r>
+        <w:rPr>
+          <w:b/>
+          <w:bCs/>
+          <w:sz w:val="32"/>
+          <w:szCs w:val="32"/>
+          <w:lang w:val="en-US"/>
+        </w:rPr>
+        <w:t>ItemNumber</w:t>
+      </w:r>
+      <w:proofErr w:type="spellEnd"/>
+      <w:r>
+        <w:rPr>
+          <w:b/>
+          <w:bCs/>
+          <w:sz w:val="32"/>
+          <w:szCs w:val="32"/>
+          <w:lang w:val="en-US"/>
+        </w:rPr>
+        <w:t xml:space="preserve">, </w:t>
+      </w:r>
+      <w:proofErr w:type="spellStart"/>
+      <w:r>
+        <w:rPr>
+          <w:b/>
+          <w:bCs/>
+          <w:i/>
+          <w:iCs/>
+          <w:sz w:val="32"/>
+          <w:szCs w:val="32"/>
+          <w:lang w:val="en-US"/>
+        </w:rPr>
+        <w:t>OrderNumber</w:t>
+      </w:r>
+      <w:proofErr w:type="spellEnd"/>
+      <w:r>
+        <w:rPr>
+          <w:sz w:val="32"/>
+          <w:szCs w:val="32"/>
+          <w:lang w:val="en-US"/>
+        </w:rPr>
+        <w:t xml:space="preserve">, Quantity,  </w:t>
+      </w:r>
+      <w:proofErr w:type="spellStart"/>
+      <w:r>
+        <w:rPr>
+          <w:sz w:val="32"/>
+          <w:szCs w:val="32"/>
+          <w:lang w:val="en-US"/>
+        </w:rPr>
+        <w:t>HistoricalPrice</w:t>
+      </w:r>
+      <w:proofErr w:type="spellEnd"/>
+      <w:r>
+        <w:rPr>
+          <w:sz w:val="32"/>
+          <w:szCs w:val="32"/>
+          <w:lang w:val="en-US"/>
+        </w:rPr>
+        <w:t xml:space="preserve">, </w:t>
+      </w:r>
+      <w:r>
+        <w:rPr>
+          <w:sz w:val="32"/>
+          <w:szCs w:val="32"/>
+          <w:lang w:val="en-US"/>
+        </w:rPr>
+        <w:t>Amount)</w:t>
+      </w:r>
+    </w:p>
+    <w:p>
+      <w:pPr>
+        <w:rPr>
+          <w:sz w:val="32"/>
+          <w:szCs w:val="32"/>
+          <w:lang w:val="en-US"/>
+        </w:rPr>
+      </w:pPr>
+      <w:r>
+        <w:rPr>
+          <w:sz w:val="32"/>
+          <w:szCs w:val="32"/>
+          <w:lang w:val="en-US"/>
+        </w:rPr>
+        <w:t xml:space="preserve">Item </w:t>
+      </w:r>
+      <w:r>
+        <w:rPr>
+          <w:sz w:val="32"/>
+          <w:szCs w:val="32"/>
+          <w:lang w:val="en-US"/>
+        </w:rPr>
+        <w:t>(</w:t>
+      </w:r>
+      <w:proofErr w:type="spellStart"/>
+      <w:r>
+        <w:rPr>
+          <w:b/>
+          <w:bCs/>
+          <w:sz w:val="32"/>
+          <w:szCs w:val="32"/>
+          <w:lang w:val="en-US"/>
+        </w:rPr>
+        <w:t>ItemNumber</w:t>
+      </w:r>
+      <w:proofErr w:type="spellEnd"/>
+      <w:r>
+        <w:rPr>
+          <w:b/>
+          <w:bCs/>
+          <w:sz w:val="32"/>
+          <w:szCs w:val="32"/>
+          <w:lang w:val="en-US"/>
+        </w:rPr>
+        <w:t>,</w:t>
+      </w:r>
+      <w:r>
+        <w:rPr>
+          <w:b/>
+          <w:bCs/>
+          <w:sz w:val="32"/>
+          <w:szCs w:val="32"/>
+          <w:lang w:val="en-US"/>
+        </w:rPr>
+        <w:t xml:space="preserve"> </w:t>
+      </w:r>
+      <w:r>
+        <w:rPr>
+          <w:sz w:val="32"/>
+          <w:szCs w:val="32"/>
+          <w:lang w:val="en-US"/>
+        </w:rPr>
+        <w:t>Description,</w:t>
+      </w:r>
+      <w:r>
+        <w:rPr>
+          <w:sz w:val="32"/>
+          <w:szCs w:val="32"/>
+          <w:lang w:val="en-US"/>
+        </w:rPr>
+        <w:t xml:space="preserve"> </w:t>
+      </w:r>
+      <w:proofErr w:type="spellStart"/>
+      <w:r>
+        <w:rPr>
+          <w:sz w:val="32"/>
+          <w:szCs w:val="32"/>
+          <w:lang w:val="en-US"/>
+        </w:rPr>
+        <w:t>Current</w:t>
+      </w:r>
+      <w:r>
+        <w:rPr>
+          <w:sz w:val="32"/>
+          <w:szCs w:val="32"/>
+          <w:lang w:val="en-US"/>
+        </w:rPr>
+        <w:t>Price</w:t>
+      </w:r>
+      <w:proofErr w:type="spellEnd"/>
+      <w:r>
+        <w:rPr>
+          <w:sz w:val="32"/>
+          <w:szCs w:val="32"/>
+          <w:lang w:val="en-US"/>
+        </w:rPr>
+        <w:t>)</w:t>
+      </w:r>
     </w:p>
     <w:sectPr>
       <w:pgSz w:w="12240" w:h="15840"/>
@@ -1257,6 +1738,7 @@
   <w:style w:type="paragraph" w:default="1" w:styleId="Normal">
     <w:name w:val="Normal"/>
     <w:qFormat/>
+    <w:rsid w:val="00923EF2"/>
   </w:style>
   <w:style w:type="paragraph" w:styleId="Heading1">
     <w:name w:val="heading 1"/>

</xml_diff>

<commit_message>
Add additional EPS views for normalization
</commit_message>
<xml_diff>
--- a/EPS database.docx
+++ b/EPS database.docx
@@ -97,6 +97,7 @@
           <w:lang w:val="en-US"/>
         </w:rPr>
       </w:pPr>
+      <w:proofErr w:type="gramStart"/>
       <w:r>
         <w:rPr>
           <w:sz w:val="32"/>
@@ -114,6 +115,7 @@
         <w:t>(</w:t>
       </w:r>
       <w:proofErr w:type="spellStart"/>
+      <w:proofErr w:type="gramEnd"/>
       <w:r>
         <w:rPr>
           <w:b/>
@@ -203,6 +205,7 @@
           <w:lang w:val="en-US"/>
         </w:rPr>
       </w:pPr>
+      <w:proofErr w:type="gramStart"/>
       <w:r>
         <w:rPr>
           <w:sz w:val="32"/>
@@ -220,6 +223,7 @@
         <w:t>(</w:t>
       </w:r>
       <w:proofErr w:type="spellStart"/>
+      <w:proofErr w:type="gramEnd"/>
       <w:r>
         <w:rPr>
           <w:b/>
@@ -301,6 +305,7 @@
           <w:lang w:val="en-US"/>
         </w:rPr>
       </w:pPr>
+      <w:proofErr w:type="gramStart"/>
       <w:r>
         <w:rPr>
           <w:sz w:val="32"/>
@@ -318,6 +323,115 @@
         <w:t>(</w:t>
       </w:r>
       <w:proofErr w:type="spellStart"/>
+      <w:proofErr w:type="gramEnd"/>
+      <w:r>
+        <w:rPr>
+          <w:b/>
+          <w:bCs/>
+          <w:sz w:val="32"/>
+          <w:szCs w:val="32"/>
+          <w:lang w:val="en-US"/>
+        </w:rPr>
+        <w:t>CustomerNumber</w:t>
+      </w:r>
+      <w:proofErr w:type="spellEnd"/>
+      <w:r>
+        <w:rPr>
+          <w:sz w:val="32"/>
+          <w:szCs w:val="32"/>
+          <w:lang w:val="en-US"/>
+        </w:rPr>
+        <w:t xml:space="preserve">, FirstName, LastName, Address, City, Province, </w:t>
+      </w:r>
+      <w:proofErr w:type="spellStart"/>
+      <w:r>
+        <w:rPr>
+          <w:sz w:val="32"/>
+          <w:szCs w:val="32"/>
+          <w:lang w:val="en-US"/>
+        </w:rPr>
+        <w:t>PostalCode</w:t>
+      </w:r>
+      <w:proofErr w:type="spellEnd"/>
+      <w:r>
+        <w:rPr>
+          <w:sz w:val="32"/>
+          <w:szCs w:val="32"/>
+          <w:lang w:val="en-US"/>
+        </w:rPr>
+        <w:t xml:space="preserve">, </w:t>
+      </w:r>
+      <w:proofErr w:type="spellStart"/>
+      <w:r>
+        <w:rPr>
+          <w:sz w:val="32"/>
+          <w:szCs w:val="32"/>
+          <w:lang w:val="en-US"/>
+        </w:rPr>
+        <w:t>HomePhone</w:t>
+      </w:r>
+      <w:proofErr w:type="spellEnd"/>
+      <w:r>
+        <w:rPr>
+          <w:sz w:val="32"/>
+          <w:szCs w:val="32"/>
+          <w:lang w:val="en-US"/>
+        </w:rPr>
+        <w:t>)</w:t>
+      </w:r>
+    </w:p>
+    <w:p>
+      <w:pPr>
+        <w:rPr>
+          <w:sz w:val="32"/>
+          <w:szCs w:val="32"/>
+          <w:lang w:val="en-US"/>
+        </w:rPr>
+      </w:pPr>
+      <w:r>
+        <w:rPr>
+          <w:sz w:val="32"/>
+          <w:szCs w:val="32"/>
+          <w:lang w:val="en-US"/>
+        </w:rPr>
+        <w:t>3</w:t>
+      </w:r>
+      <w:r>
+        <w:rPr>
+          <w:sz w:val="32"/>
+          <w:szCs w:val="32"/>
+          <w:lang w:val="en-US"/>
+        </w:rPr>
+        <w:t>NF</w:t>
+      </w:r>
+    </w:p>
+    <w:p>
+      <w:pPr>
+        <w:rPr>
+          <w:sz w:val="32"/>
+          <w:szCs w:val="32"/>
+          <w:lang w:val="en-US"/>
+        </w:rPr>
+      </w:pPr>
+      <w:proofErr w:type="gramStart"/>
+      <w:r>
+        <w:rPr>
+          <w:sz w:val="32"/>
+          <w:szCs w:val="32"/>
+          <w:lang w:val="en-US"/>
+        </w:rPr>
+        <w:t>Customer</w:t>
+      </w:r>
+      <w:r>
+        <w:rPr>
+          <w:sz w:val="32"/>
+          <w:szCs w:val="32"/>
+          <w:lang w:val="en-US"/>
+        </w:rPr>
+        <w:t>(</w:t>
+      </w:r>
+      <w:proofErr w:type="spellStart"/>
+      <w:proofErr w:type="gramEnd"/>
       <w:r>
         <w:rPr>
           <w:b/>
@@ -487,6 +601,7 @@
           <w:lang w:val="en-US"/>
         </w:rPr>
       </w:pPr>
+      <w:proofErr w:type="gramStart"/>
       <w:r>
         <w:rPr>
           <w:sz w:val="32"/>
@@ -504,6 +619,7 @@
         <w:t>(</w:t>
       </w:r>
       <w:proofErr w:type="spellStart"/>
+      <w:proofErr w:type="gramEnd"/>
       <w:r>
         <w:rPr>
           <w:b/>
@@ -647,6 +763,7 @@
           <w:lang w:val="en-US"/>
         </w:rPr>
       </w:pPr>
+      <w:proofErr w:type="gramStart"/>
       <w:r>
         <w:rPr>
           <w:sz w:val="32"/>
@@ -656,6 +773,7 @@
         <w:t>Order(</w:t>
       </w:r>
       <w:proofErr w:type="spellStart"/>
+      <w:proofErr w:type="gramEnd"/>
       <w:r>
         <w:rPr>
           <w:b/>
@@ -959,6 +1077,7 @@
           <w:lang w:val="en-US"/>
         </w:rPr>
       </w:pPr>
+      <w:proofErr w:type="gramStart"/>
       <w:r>
         <w:rPr>
           <w:sz w:val="32"/>
@@ -968,6 +1087,7 @@
         <w:t>Order(</w:t>
       </w:r>
       <w:proofErr w:type="spellStart"/>
+      <w:proofErr w:type="gramEnd"/>
       <w:r>
         <w:rPr>
           <w:b/>
@@ -1157,28 +1277,6 @@
           <w:lang w:val="en-US"/>
         </w:rPr>
         <w:t xml:space="preserve"> (</w:t>
-      </w:r>
-      <w:proofErr w:type="spellStart"/>
-      <w:r>
-        <w:rPr>
-          <w:b/>
-          <w:bCs/>
-          <w:sz w:val="32"/>
-          <w:szCs w:val="32"/>
-          <w:lang w:val="en-US"/>
-        </w:rPr>
-        <w:t>ItemNumber</w:t>
-      </w:r>
-      <w:proofErr w:type="spellEnd"/>
-      <w:r>
-        <w:rPr>
-          <w:b/>
-          <w:bCs/>
-          <w:sz w:val="32"/>
-          <w:szCs w:val="32"/>
-          <w:lang w:val="en-US"/>
-        </w:rPr>
-        <w:t xml:space="preserve">, </w:t>
       </w:r>
       <w:proofErr w:type="spellStart"/>
       <w:r>
@@ -1191,69 +1289,9 @@
           <w:szCs w:val="32"/>
           <w:lang w:val="en-US"/>
         </w:rPr>
-        <w:t>OrderNumber</w:t>
-      </w:r>
-      <w:proofErr w:type="spellEnd"/>
-      <w:r>
-        <w:rPr>
-          <w:sz w:val="32"/>
-          <w:szCs w:val="32"/>
-          <w:lang w:val="en-US"/>
-        </w:rPr>
-        <w:t xml:space="preserve">, Quantity,  </w:t>
-      </w:r>
-      <w:proofErr w:type="spellStart"/>
-      <w:r>
-        <w:rPr>
-          <w:sz w:val="32"/>
-          <w:szCs w:val="32"/>
-          <w:lang w:val="en-US"/>
-        </w:rPr>
-        <w:t>HistoricalPrice</w:t>
-      </w:r>
-      <w:proofErr w:type="spellEnd"/>
-      <w:r>
-        <w:rPr>
-          <w:sz w:val="32"/>
-          <w:szCs w:val="32"/>
-          <w:lang w:val="en-US"/>
-        </w:rPr>
-        <w:t xml:space="preserve">, </w:t>
-      </w:r>
-      <w:r>
-        <w:rPr>
-          <w:sz w:val="32"/>
-          <w:szCs w:val="32"/>
-          <w:lang w:val="en-US"/>
-        </w:rPr>
-        <w:t>Amount)</w:t>
-      </w:r>
-    </w:p>
-    <w:p>
-      <w:pPr>
-        <w:rPr>
-          <w:sz w:val="32"/>
-          <w:szCs w:val="32"/>
-          <w:lang w:val="en-US"/>
-        </w:rPr>
-      </w:pPr>
-      <w:r>
-        <w:rPr>
-          <w:sz w:val="32"/>
-          <w:szCs w:val="32"/>
-          <w:lang w:val="en-US"/>
-        </w:rPr>
-        <w:t xml:space="preserve">Item </w:t>
-      </w:r>
-      <w:r>
-        <w:rPr>
-          <w:sz w:val="32"/>
-          <w:szCs w:val="32"/>
-          <w:lang w:val="en-US"/>
-        </w:rPr>
-        <w:t>(</w:t>
-      </w:r>
-      <w:proofErr w:type="spellStart"/>
+        <w:t>ItemNumber</w:t>
+      </w:r>
+      <w:proofErr w:type="spellEnd"/>
       <w:r>
         <w:rPr>
           <w:b/>
@@ -1262,19 +1300,92 @@
           <w:szCs w:val="32"/>
           <w:lang w:val="en-US"/>
         </w:rPr>
-        <w:t>ItemNumber</w:t>
-      </w:r>
-      <w:proofErr w:type="spellEnd"/>
+        <w:t xml:space="preserve">, </w:t>
+      </w:r>
+      <w:proofErr w:type="spellStart"/>
       <w:r>
         <w:rPr>
           <w:b/>
           <w:bCs/>
-          <w:sz w:val="32"/>
-          <w:szCs w:val="32"/>
-          <w:lang w:val="en-US"/>
-        </w:rPr>
-        <w:t>,</w:t>
-      </w:r>
+          <w:i/>
+          <w:iCs/>
+          <w:sz w:val="32"/>
+          <w:szCs w:val="32"/>
+          <w:lang w:val="en-US"/>
+        </w:rPr>
+        <w:t>OrderNumber</w:t>
+      </w:r>
+      <w:proofErr w:type="spellEnd"/>
+      <w:r>
+        <w:rPr>
+          <w:sz w:val="32"/>
+          <w:szCs w:val="32"/>
+          <w:lang w:val="en-US"/>
+        </w:rPr>
+        <w:t xml:space="preserve">, </w:t>
+      </w:r>
+      <w:proofErr w:type="gramStart"/>
+      <w:r>
+        <w:rPr>
+          <w:sz w:val="32"/>
+          <w:szCs w:val="32"/>
+          <w:lang w:val="en-US"/>
+        </w:rPr>
+        <w:t xml:space="preserve">Quantity,  </w:t>
+      </w:r>
+      <w:proofErr w:type="spellStart"/>
+      <w:r>
+        <w:rPr>
+          <w:sz w:val="32"/>
+          <w:szCs w:val="32"/>
+          <w:lang w:val="en-US"/>
+        </w:rPr>
+        <w:t>HistoricalPrice</w:t>
+      </w:r>
+      <w:proofErr w:type="spellEnd"/>
+      <w:proofErr w:type="gramEnd"/>
+      <w:r>
+        <w:rPr>
+          <w:sz w:val="32"/>
+          <w:szCs w:val="32"/>
+          <w:lang w:val="en-US"/>
+        </w:rPr>
+        <w:t xml:space="preserve">, </w:t>
+      </w:r>
+      <w:r>
+        <w:rPr>
+          <w:sz w:val="32"/>
+          <w:szCs w:val="32"/>
+          <w:lang w:val="en-US"/>
+        </w:rPr>
+        <w:t>Amount)</w:t>
+      </w:r>
+    </w:p>
+    <w:p>
+      <w:pPr>
+        <w:rPr>
+          <w:sz w:val="32"/>
+          <w:szCs w:val="32"/>
+          <w:lang w:val="en-US"/>
+        </w:rPr>
+      </w:pPr>
+      <w:r>
+        <w:rPr>
+          <w:sz w:val="32"/>
+          <w:szCs w:val="32"/>
+          <w:lang w:val="en-US"/>
+        </w:rPr>
+        <w:t xml:space="preserve">Item </w:t>
+      </w:r>
+      <w:r>
+        <w:rPr>
+          <w:sz w:val="32"/>
+          <w:szCs w:val="32"/>
+          <w:lang w:val="en-US"/>
+        </w:rPr>
+        <w:t>(</w:t>
+      </w:r>
+      <w:proofErr w:type="spellStart"/>
       <w:r>
         <w:rPr>
           <w:b/>
@@ -1283,6 +1394,27 @@
           <w:szCs w:val="32"/>
           <w:lang w:val="en-US"/>
         </w:rPr>
+        <w:t>ItemNumber</w:t>
+      </w:r>
+      <w:proofErr w:type="spellEnd"/>
+      <w:r>
+        <w:rPr>
+          <w:b/>
+          <w:bCs/>
+          <w:sz w:val="32"/>
+          <w:szCs w:val="32"/>
+          <w:lang w:val="en-US"/>
+        </w:rPr>
+        <w:t>,</w:t>
+      </w:r>
+      <w:r>
+        <w:rPr>
+          <w:b/>
+          <w:bCs/>
+          <w:sz w:val="32"/>
+          <w:szCs w:val="32"/>
+          <w:lang w:val="en-US"/>
+        </w:rPr>
         <w:t xml:space="preserve"> </w:t>
       </w:r>
       <w:r>
@@ -1291,32 +1423,302 @@
           <w:szCs w:val="32"/>
           <w:lang w:val="en-US"/>
         </w:rPr>
-        <w:t>Description,</w:t>
-      </w:r>
-      <w:r>
-        <w:rPr>
+        <w:t xml:space="preserve">Description, </w:t>
+      </w:r>
+      <w:proofErr w:type="spellStart"/>
+      <w:r>
+        <w:rPr>
+          <w:sz w:val="32"/>
+          <w:szCs w:val="32"/>
+          <w:lang w:val="en-US"/>
+        </w:rPr>
+        <w:t>Current</w:t>
+      </w:r>
+      <w:r>
+        <w:rPr>
+          <w:sz w:val="32"/>
+          <w:szCs w:val="32"/>
+          <w:lang w:val="en-US"/>
+        </w:rPr>
+        <w:t>Price</w:t>
+      </w:r>
+      <w:proofErr w:type="spellEnd"/>
+      <w:r>
+        <w:rPr>
+          <w:sz w:val="32"/>
+          <w:szCs w:val="32"/>
+          <w:lang w:val="en-US"/>
+        </w:rPr>
+        <w:t>)</w:t>
+      </w:r>
+    </w:p>
+    <w:p>
+      <w:pPr>
+        <w:rPr>
+          <w:sz w:val="32"/>
+          <w:szCs w:val="32"/>
+          <w:lang w:val="en-US"/>
+        </w:rPr>
+      </w:pPr>
+      <w:r>
+        <w:rPr>
+          <w:sz w:val="32"/>
+          <w:szCs w:val="32"/>
+          <w:lang w:val="en-US"/>
+        </w:rPr>
+        <w:t>3</w:t>
+      </w:r>
+      <w:r>
+        <w:rPr>
+          <w:sz w:val="32"/>
+          <w:szCs w:val="32"/>
+          <w:lang w:val="en-US"/>
+        </w:rPr>
+        <w:t>NF</w:t>
+      </w:r>
+    </w:p>
+    <w:p>
+      <w:pPr>
+        <w:rPr>
+          <w:sz w:val="32"/>
+          <w:szCs w:val="32"/>
+          <w:lang w:val="en-US"/>
+        </w:rPr>
+      </w:pPr>
+      <w:proofErr w:type="gramStart"/>
+      <w:r>
+        <w:rPr>
+          <w:sz w:val="32"/>
+          <w:szCs w:val="32"/>
+          <w:lang w:val="en-US"/>
+        </w:rPr>
+        <w:t>Order(</w:t>
+      </w:r>
+      <w:proofErr w:type="spellStart"/>
+      <w:proofErr w:type="gramEnd"/>
+      <w:r>
+        <w:rPr>
+          <w:b/>
+          <w:bCs/>
+          <w:sz w:val="32"/>
+          <w:szCs w:val="32"/>
+          <w:lang w:val="en-US"/>
+        </w:rPr>
+        <w:t>OrderNumber</w:t>
+      </w:r>
+      <w:proofErr w:type="spellEnd"/>
+      <w:r>
+        <w:rPr>
+          <w:sz w:val="32"/>
+          <w:szCs w:val="32"/>
+          <w:lang w:val="en-US"/>
+        </w:rPr>
+        <w:t xml:space="preserve">, </w:t>
+      </w:r>
+      <w:proofErr w:type="spellStart"/>
+      <w:r>
+        <w:rPr>
+          <w:i/>
+          <w:iCs/>
+          <w:sz w:val="32"/>
+          <w:szCs w:val="32"/>
+          <w:lang w:val="en-US"/>
+        </w:rPr>
+        <w:t>CustomerNumber</w:t>
+      </w:r>
+      <w:proofErr w:type="spellEnd"/>
+      <w:r>
+        <w:rPr>
+          <w:sz w:val="32"/>
+          <w:szCs w:val="32"/>
+          <w:lang w:val="en-US"/>
+        </w:rPr>
+        <w:t xml:space="preserve">, </w:t>
+      </w:r>
+      <w:proofErr w:type="spellStart"/>
+      <w:r>
+        <w:rPr>
+          <w:sz w:val="32"/>
+          <w:szCs w:val="32"/>
+          <w:lang w:val="en-US"/>
+        </w:rPr>
+        <w:t>SubTotal</w:t>
+      </w:r>
+      <w:proofErr w:type="spellEnd"/>
+      <w:r>
+        <w:rPr>
+          <w:sz w:val="32"/>
+          <w:szCs w:val="32"/>
+          <w:lang w:val="en-US"/>
+        </w:rPr>
+        <w:t xml:space="preserve">, GST, Total) </w:t>
+      </w:r>
+    </w:p>
+    <w:p>
+      <w:pPr>
+        <w:rPr>
+          <w:sz w:val="32"/>
+          <w:szCs w:val="32"/>
+          <w:lang w:val="en-US"/>
+        </w:rPr>
+      </w:pPr>
+      <w:proofErr w:type="spellStart"/>
+      <w:r>
+        <w:rPr>
+          <w:sz w:val="32"/>
+          <w:szCs w:val="32"/>
+          <w:lang w:val="en-US"/>
+        </w:rPr>
+        <w:t>OrderItem</w:t>
+      </w:r>
+      <w:proofErr w:type="spellEnd"/>
+      <w:r>
+        <w:rPr>
+          <w:sz w:val="32"/>
+          <w:szCs w:val="32"/>
+          <w:lang w:val="en-US"/>
+        </w:rPr>
+        <w:t xml:space="preserve"> (</w:t>
+      </w:r>
+      <w:proofErr w:type="spellStart"/>
+      <w:r>
+        <w:rPr>
+          <w:b/>
+          <w:bCs/>
+          <w:i/>
+          <w:iCs/>
+          <w:sz w:val="32"/>
+          <w:szCs w:val="32"/>
+          <w:lang w:val="en-US"/>
+        </w:rPr>
+        <w:t>ItemNumber</w:t>
+      </w:r>
+      <w:proofErr w:type="spellEnd"/>
+      <w:r>
+        <w:rPr>
+          <w:b/>
+          <w:bCs/>
+          <w:sz w:val="32"/>
+          <w:szCs w:val="32"/>
+          <w:lang w:val="en-US"/>
+        </w:rPr>
+        <w:t xml:space="preserve">, </w:t>
+      </w:r>
+      <w:proofErr w:type="spellStart"/>
+      <w:r>
+        <w:rPr>
+          <w:b/>
+          <w:bCs/>
+          <w:i/>
+          <w:iCs/>
+          <w:sz w:val="32"/>
+          <w:szCs w:val="32"/>
+          <w:lang w:val="en-US"/>
+        </w:rPr>
+        <w:t>OrderNumber</w:t>
+      </w:r>
+      <w:proofErr w:type="spellEnd"/>
+      <w:r>
+        <w:rPr>
+          <w:sz w:val="32"/>
+          <w:szCs w:val="32"/>
+          <w:lang w:val="en-US"/>
+        </w:rPr>
+        <w:t xml:space="preserve">, </w:t>
+      </w:r>
+      <w:proofErr w:type="gramStart"/>
+      <w:r>
+        <w:rPr>
+          <w:sz w:val="32"/>
+          <w:szCs w:val="32"/>
+          <w:lang w:val="en-US"/>
+        </w:rPr>
+        <w:t xml:space="preserve">Quantity,  </w:t>
+      </w:r>
+      <w:proofErr w:type="spellStart"/>
+      <w:r>
+        <w:rPr>
+          <w:sz w:val="32"/>
+          <w:szCs w:val="32"/>
+          <w:lang w:val="en-US"/>
+        </w:rPr>
+        <w:t>HistoricalPrice</w:t>
+      </w:r>
+      <w:proofErr w:type="spellEnd"/>
+      <w:proofErr w:type="gramEnd"/>
+      <w:r>
+        <w:rPr>
+          <w:sz w:val="32"/>
+          <w:szCs w:val="32"/>
+          <w:lang w:val="en-US"/>
+        </w:rPr>
+        <w:t>, Amount)</w:t>
+      </w:r>
+    </w:p>
+    <w:p>
+      <w:pPr>
+        <w:rPr>
+          <w:sz w:val="32"/>
+          <w:szCs w:val="32"/>
+          <w:lang w:val="en-US"/>
+        </w:rPr>
+      </w:pPr>
+      <w:r>
+        <w:rPr>
+          <w:sz w:val="32"/>
+          <w:szCs w:val="32"/>
+          <w:lang w:val="en-US"/>
+        </w:rPr>
+        <w:t>Item (</w:t>
+      </w:r>
+      <w:proofErr w:type="spellStart"/>
+      <w:r>
+        <w:rPr>
+          <w:b/>
+          <w:bCs/>
+          <w:sz w:val="32"/>
+          <w:szCs w:val="32"/>
+          <w:lang w:val="en-US"/>
+        </w:rPr>
+        <w:t>ItemNumber</w:t>
+      </w:r>
+      <w:proofErr w:type="spellEnd"/>
+      <w:r>
+        <w:rPr>
+          <w:b/>
+          <w:bCs/>
+          <w:sz w:val="32"/>
+          <w:szCs w:val="32"/>
+          <w:lang w:val="en-US"/>
+        </w:rPr>
+        <w:t>,</w:t>
+      </w:r>
+      <w:r>
+        <w:rPr>
+          <w:b/>
+          <w:bCs/>
           <w:sz w:val="32"/>
           <w:szCs w:val="32"/>
           <w:lang w:val="en-US"/>
         </w:rPr>
         <w:t xml:space="preserve"> </w:t>
       </w:r>
-      <w:proofErr w:type="spellStart"/>
-      <w:r>
-        <w:rPr>
-          <w:sz w:val="32"/>
-          <w:szCs w:val="32"/>
-          <w:lang w:val="en-US"/>
-        </w:rPr>
-        <w:t>Current</w:t>
-      </w:r>
-      <w:r>
-        <w:rPr>
-          <w:sz w:val="32"/>
-          <w:szCs w:val="32"/>
-          <w:lang w:val="en-US"/>
-        </w:rPr>
-        <w:t>Price</w:t>
+      <w:r>
+        <w:rPr>
+          <w:sz w:val="32"/>
+          <w:szCs w:val="32"/>
+          <w:lang w:val="en-US"/>
+        </w:rPr>
+        <w:t xml:space="preserve">Description, </w:t>
+      </w:r>
+      <w:proofErr w:type="spellStart"/>
+      <w:r>
+        <w:rPr>
+          <w:sz w:val="32"/>
+          <w:szCs w:val="32"/>
+          <w:lang w:val="en-US"/>
+        </w:rPr>
+        <w:t>CurrentPrice</w:t>
       </w:r>
       <w:proofErr w:type="spellEnd"/>
       <w:r>
@@ -1326,6 +1728,2239 @@
           <w:lang w:val="en-US"/>
         </w:rPr>
         <w:t>)</w:t>
+      </w:r>
+    </w:p>
+    <w:p>
+      <w:pPr>
+        <w:rPr>
+          <w:sz w:val="32"/>
+          <w:szCs w:val="32"/>
+          <w:lang w:val="en-US"/>
+        </w:rPr>
+      </w:pPr>
+      <w:r>
+        <w:rPr>
+          <w:sz w:val="32"/>
+          <w:szCs w:val="32"/>
+          <w:lang w:val="en-US"/>
+        </w:rPr>
+        <w:t xml:space="preserve">NOTE: </w:t>
+      </w:r>
+      <w:proofErr w:type="gramStart"/>
+      <w:r>
+        <w:rPr>
+          <w:sz w:val="32"/>
+          <w:szCs w:val="32"/>
+          <w:lang w:val="en-US"/>
+        </w:rPr>
+        <w:t>in</w:t>
+      </w:r>
+      <w:proofErr w:type="gramEnd"/>
+      <w:r>
+        <w:rPr>
+          <w:sz w:val="32"/>
+          <w:szCs w:val="32"/>
+          <w:lang w:val="en-US"/>
+        </w:rPr>
+        <w:t xml:space="preserve"> this new table, there is NO appropriate attribute and would make a satisfactory primary key. IF this happens, make what is called a “Technical key”. It has </w:t>
+      </w:r>
+      <w:proofErr w:type="gramStart"/>
+      <w:r>
+        <w:rPr>
+          <w:sz w:val="32"/>
+          <w:szCs w:val="32"/>
+          <w:lang w:val="en-US"/>
+        </w:rPr>
+        <w:t>no data</w:t>
+      </w:r>
+      <w:proofErr w:type="gramEnd"/>
+      <w:r>
+        <w:rPr>
+          <w:sz w:val="32"/>
+          <w:szCs w:val="32"/>
+          <w:lang w:val="en-US"/>
+        </w:rPr>
+        <w:t xml:space="preserve"> importance except to uniquely identify the row. Here, we will create a technical key called </w:t>
+      </w:r>
+      <w:proofErr w:type="spellStart"/>
+      <w:r>
+        <w:rPr>
+          <w:sz w:val="32"/>
+          <w:szCs w:val="32"/>
+          <w:lang w:val="en-US"/>
+        </w:rPr>
+        <w:t>CustomerNumber</w:t>
+      </w:r>
+      <w:proofErr w:type="spellEnd"/>
+      <w:r>
+        <w:rPr>
+          <w:sz w:val="32"/>
+          <w:szCs w:val="32"/>
+          <w:lang w:val="en-US"/>
+        </w:rPr>
+        <w:t>.</w:t>
+      </w:r>
+    </w:p>
+    <w:p>
+      <w:pPr>
+        <w:rPr>
+          <w:sz w:val="32"/>
+          <w:szCs w:val="32"/>
+          <w:lang w:val="en-US"/>
+        </w:rPr>
+      </w:pPr>
+      <w:r>
+        <w:rPr>
+          <w:sz w:val="32"/>
+          <w:szCs w:val="32"/>
+          <w:lang w:val="en-US"/>
+        </w:rPr>
+        <w:t>(</w:t>
+      </w:r>
+      <w:bookmarkStart w:id="0" w:name="_Hlk199183682"/>
+      <w:proofErr w:type="spellStart"/>
+      <w:r>
+        <w:rPr>
+          <w:b/>
+          <w:bCs/>
+          <w:sz w:val="32"/>
+          <w:szCs w:val="32"/>
+          <w:lang w:val="en-US"/>
+        </w:rPr>
+        <w:t>CustomerNumber</w:t>
+      </w:r>
+      <w:bookmarkEnd w:id="0"/>
+      <w:proofErr w:type="spellEnd"/>
+      <w:r>
+        <w:rPr>
+          <w:sz w:val="32"/>
+          <w:szCs w:val="32"/>
+          <w:lang w:val="en-US"/>
+        </w:rPr>
+        <w:t xml:space="preserve">, </w:t>
+      </w:r>
+      <w:proofErr w:type="spellStart"/>
+      <w:r>
+        <w:rPr>
+          <w:sz w:val="32"/>
+          <w:szCs w:val="32"/>
+          <w:lang w:val="en-US"/>
+        </w:rPr>
+        <w:t>CustomerFirstName</w:t>
+      </w:r>
+      <w:proofErr w:type="spellEnd"/>
+      <w:r>
+        <w:rPr>
+          <w:sz w:val="32"/>
+          <w:szCs w:val="32"/>
+          <w:lang w:val="en-US"/>
+        </w:rPr>
+        <w:t xml:space="preserve">, </w:t>
+      </w:r>
+      <w:proofErr w:type="spellStart"/>
+      <w:r>
+        <w:rPr>
+          <w:sz w:val="32"/>
+          <w:szCs w:val="32"/>
+          <w:lang w:val="en-US"/>
+        </w:rPr>
+        <w:t>CustomerLastName</w:t>
+      </w:r>
+      <w:proofErr w:type="spellEnd"/>
+      <w:r>
+        <w:rPr>
+          <w:sz w:val="32"/>
+          <w:szCs w:val="32"/>
+          <w:lang w:val="en-US"/>
+        </w:rPr>
+        <w:t xml:space="preserve">, </w:t>
+      </w:r>
+      <w:proofErr w:type="spellStart"/>
+      <w:r>
+        <w:rPr>
+          <w:sz w:val="32"/>
+          <w:szCs w:val="32"/>
+          <w:lang w:val="en-US"/>
+        </w:rPr>
+        <w:t>CustomerAddress</w:t>
+      </w:r>
+      <w:proofErr w:type="spellEnd"/>
+      <w:r>
+        <w:rPr>
+          <w:sz w:val="32"/>
+          <w:szCs w:val="32"/>
+          <w:lang w:val="en-US"/>
+        </w:rPr>
+        <w:t xml:space="preserve">, </w:t>
+      </w:r>
+      <w:proofErr w:type="spellStart"/>
+      <w:r>
+        <w:rPr>
+          <w:sz w:val="32"/>
+          <w:szCs w:val="32"/>
+          <w:lang w:val="en-US"/>
+        </w:rPr>
+        <w:t>CustomerCity</w:t>
+      </w:r>
+      <w:proofErr w:type="spellEnd"/>
+      <w:r>
+        <w:rPr>
+          <w:sz w:val="32"/>
+          <w:szCs w:val="32"/>
+          <w:lang w:val="en-US"/>
+        </w:rPr>
+        <w:t xml:space="preserve">, </w:t>
+      </w:r>
+      <w:proofErr w:type="spellStart"/>
+      <w:r>
+        <w:rPr>
+          <w:sz w:val="32"/>
+          <w:szCs w:val="32"/>
+          <w:lang w:val="en-US"/>
+        </w:rPr>
+        <w:t>CustomerProvince</w:t>
+      </w:r>
+      <w:proofErr w:type="spellEnd"/>
+      <w:r>
+        <w:rPr>
+          <w:sz w:val="32"/>
+          <w:szCs w:val="32"/>
+          <w:lang w:val="en-US"/>
+        </w:rPr>
+        <w:t xml:space="preserve">, </w:t>
+      </w:r>
+      <w:proofErr w:type="spellStart"/>
+      <w:r>
+        <w:rPr>
+          <w:sz w:val="32"/>
+          <w:szCs w:val="32"/>
+          <w:lang w:val="en-US"/>
+        </w:rPr>
+        <w:t>CustomerPostalCode</w:t>
+      </w:r>
+      <w:proofErr w:type="spellEnd"/>
+      <w:r>
+        <w:rPr>
+          <w:sz w:val="32"/>
+          <w:szCs w:val="32"/>
+          <w:lang w:val="en-US"/>
+        </w:rPr>
+        <w:t xml:space="preserve">, </w:t>
+      </w:r>
+      <w:proofErr w:type="spellStart"/>
+      <w:r>
+        <w:rPr>
+          <w:sz w:val="32"/>
+          <w:szCs w:val="32"/>
+          <w:lang w:val="en-US"/>
+        </w:rPr>
+        <w:t>CustomerPhone</w:t>
+      </w:r>
+      <w:proofErr w:type="spellEnd"/>
+      <w:r>
+        <w:rPr>
+          <w:sz w:val="32"/>
+          <w:szCs w:val="32"/>
+          <w:lang w:val="en-US"/>
+        </w:rPr>
+        <w:t>)</w:t>
+      </w:r>
+    </w:p>
+    <w:p>
+      <w:pPr>
+        <w:rPr>
+          <w:sz w:val="32"/>
+          <w:szCs w:val="32"/>
+          <w:lang w:val="en-US"/>
+        </w:rPr>
+      </w:pPr>
+      <w:r>
+        <w:rPr>
+          <w:sz w:val="32"/>
+          <w:szCs w:val="32"/>
+          <w:lang w:val="en-US"/>
+        </w:rPr>
+        <w:br w:type="page"/>
+      </w:r>
+    </w:p>
+    <w:p>
+      <w:pPr>
+        <w:pStyle w:val="Header"/>
+        <w:tabs>
+          <w:tab w:val="clear" w:pos="4320"/>
+          <w:tab w:val="clear" w:pos="8640"/>
+        </w:tabs>
+        <w:rPr>
+          <w:b/>
+          <w:i/>
+          <w:sz w:val="28"/>
+        </w:rPr>
+      </w:pPr>
+      <w:r>
+        <w:rPr>
+          <w:b/>
+          <w:i/>
+          <w:sz w:val="28"/>
+        </w:rPr>
+        <w:lastRenderedPageBreak/>
+        <w:t>Customer Payments Against Orders</w:t>
+      </w:r>
+    </w:p>
+    <w:p>
+      <w:pPr>
+        <w:rPr>
+          <w:sz w:val="32"/>
+          <w:szCs w:val="32"/>
+          <w:lang w:val="en-US"/>
+        </w:rPr>
+      </w:pPr>
+      <w:r>
+        <w:rPr>
+          <w:sz w:val="32"/>
+          <w:szCs w:val="32"/>
+          <w:lang w:val="en-US"/>
+        </w:rPr>
+        <w:drawing>
+          <wp:inline distT="0" distB="0" distL="0" distR="0" wp14:anchorId="1F223B46" wp14:editId="34177334">
+            <wp:extent cx="5943600" cy="1760855"/>
+            <wp:effectExtent l="0" t="0" r="0" b="0"/>
+            <wp:docPr id="5092529" name="Picture 1" descr="A close-up of a receipt&#10;&#10;AI-generated content may be incorrect."/>
+            <wp:cNvGraphicFramePr>
+              <a:graphicFrameLocks xmlns:a="http://schemas.openxmlformats.org/drawingml/2006/main" noChangeAspect="1"/>
+            </wp:cNvGraphicFramePr>
+            <a:graphic xmlns:a="http://schemas.openxmlformats.org/drawingml/2006/main">
+              <a:graphicData uri="http://schemas.openxmlformats.org/drawingml/2006/picture">
+                <pic:pic xmlns:pic="http://schemas.openxmlformats.org/drawingml/2006/picture">
+                  <pic:nvPicPr>
+                    <pic:cNvPr id="5092529" name="Picture 1" descr="A close-up of a receipt&#10;&#10;AI-generated content may be incorrect."/>
+                    <pic:cNvPicPr/>
+                  </pic:nvPicPr>
+                  <pic:blipFill>
+                    <a:blip r:embed="rId6"/>
+                    <a:stretch>
+                      <a:fillRect/>
+                    </a:stretch>
+                  </pic:blipFill>
+                  <pic:spPr>
+                    <a:xfrm>
+                      <a:off x="0" y="0"/>
+                      <a:ext cx="5943600" cy="1760855"/>
+                    </a:xfrm>
+                    <a:prstGeom prst="rect">
+                      <a:avLst/>
+                    </a:prstGeom>
+                  </pic:spPr>
+                </pic:pic>
+              </a:graphicData>
+            </a:graphic>
+          </wp:inline>
+        </w:drawing>
+      </w:r>
+    </w:p>
+    <w:p>
+      <w:pPr>
+        <w:rPr>
+          <w:sz w:val="32"/>
+          <w:szCs w:val="32"/>
+          <w:lang w:val="en-US"/>
+        </w:rPr>
+      </w:pPr>
+      <w:r>
+        <w:rPr>
+          <w:sz w:val="32"/>
+          <w:szCs w:val="32"/>
+          <w:lang w:val="en-US"/>
+        </w:rPr>
+        <w:t>0</w:t>
+      </w:r>
+      <w:r>
+        <w:rPr>
+          <w:sz w:val="32"/>
+          <w:szCs w:val="32"/>
+          <w:lang w:val="en-US"/>
+        </w:rPr>
+        <w:t>NF (initial table)</w:t>
+      </w:r>
+    </w:p>
+    <w:p>
+      <w:pPr>
+        <w:rPr>
+          <w:sz w:val="32"/>
+          <w:szCs w:val="32"/>
+          <w:lang w:val="en-US"/>
+        </w:rPr>
+      </w:pPr>
+      <w:r>
+        <w:rPr>
+          <w:sz w:val="32"/>
+          <w:szCs w:val="32"/>
+          <w:lang w:val="en-US"/>
+        </w:rPr>
+        <w:t>NOTE: remember you could wait until 3NF to name your tables. In example we will WAIT.</w:t>
+      </w:r>
+    </w:p>
+    <w:p>
+      <w:pPr>
+        <w:rPr>
+          <w:sz w:val="32"/>
+          <w:szCs w:val="32"/>
+          <w:lang w:val="en-US"/>
+        </w:rPr>
+      </w:pPr>
+      <w:r>
+        <w:rPr>
+          <w:sz w:val="32"/>
+          <w:szCs w:val="32"/>
+          <w:lang w:val="en-US"/>
+        </w:rPr>
+        <w:t>(</w:t>
+      </w:r>
+      <w:proofErr w:type="spellStart"/>
+      <w:r>
+        <w:rPr>
+          <w:b/>
+          <w:bCs/>
+          <w:sz w:val="32"/>
+          <w:szCs w:val="32"/>
+          <w:lang w:val="en-US"/>
+        </w:rPr>
+        <w:t>OrderNumber</w:t>
+      </w:r>
+      <w:proofErr w:type="spellEnd"/>
+      <w:r>
+        <w:rPr>
+          <w:sz w:val="32"/>
+          <w:szCs w:val="32"/>
+          <w:lang w:val="en-US"/>
+        </w:rPr>
+        <w:t>,</w:t>
+      </w:r>
+      <w:r>
+        <w:rPr>
+          <w:sz w:val="32"/>
+          <w:szCs w:val="32"/>
+          <w:lang w:val="en-US"/>
+        </w:rPr>
+        <w:t xml:space="preserve"> </w:t>
+      </w:r>
+      <w:proofErr w:type="spellStart"/>
+      <w:r>
+        <w:rPr>
+          <w:sz w:val="32"/>
+          <w:szCs w:val="32"/>
+          <w:lang w:val="en-US"/>
+        </w:rPr>
+        <w:t>CustomerName</w:t>
+      </w:r>
+      <w:proofErr w:type="spellEnd"/>
+      <w:r>
+        <w:rPr>
+          <w:sz w:val="32"/>
+          <w:szCs w:val="32"/>
+          <w:lang w:val="en-US"/>
+        </w:rPr>
+        <w:t xml:space="preserve">, </w:t>
+      </w:r>
+      <w:proofErr w:type="spellStart"/>
+      <w:r>
+        <w:rPr>
+          <w:sz w:val="32"/>
+          <w:szCs w:val="32"/>
+          <w:lang w:val="en-US"/>
+        </w:rPr>
+        <w:t>CustomerNumber</w:t>
+      </w:r>
+      <w:proofErr w:type="spellEnd"/>
+      <w:r>
+        <w:rPr>
+          <w:sz w:val="32"/>
+          <w:szCs w:val="32"/>
+          <w:lang w:val="en-US"/>
+        </w:rPr>
+        <w:t xml:space="preserve">, </w:t>
+      </w:r>
+      <w:proofErr w:type="spellStart"/>
+      <w:r>
+        <w:rPr>
+          <w:sz w:val="32"/>
+          <w:szCs w:val="32"/>
+          <w:lang w:val="en-US"/>
+        </w:rPr>
+        <w:t>OrderDate</w:t>
+      </w:r>
+      <w:proofErr w:type="spellEnd"/>
+      <w:r>
+        <w:rPr>
+          <w:sz w:val="32"/>
+          <w:szCs w:val="32"/>
+          <w:lang w:val="en-US"/>
+        </w:rPr>
+        <w:t xml:space="preserve">, </w:t>
+      </w:r>
+      <w:proofErr w:type="spellStart"/>
+      <w:proofErr w:type="gramStart"/>
+      <w:r>
+        <w:rPr>
+          <w:sz w:val="32"/>
+          <w:szCs w:val="32"/>
+          <w:lang w:val="en-US"/>
+        </w:rPr>
+        <w:t>OrderTotal</w:t>
+      </w:r>
+      <w:proofErr w:type="spellEnd"/>
+      <w:r>
+        <w:rPr>
+          <w:sz w:val="32"/>
+          <w:szCs w:val="32"/>
+          <w:lang w:val="en-US"/>
+        </w:rPr>
+        <w:t>,(</w:t>
+      </w:r>
+      <w:proofErr w:type="spellStart"/>
+      <w:proofErr w:type="gramEnd"/>
+      <w:r>
+        <w:rPr>
+          <w:sz w:val="32"/>
+          <w:szCs w:val="32"/>
+          <w:lang w:val="en-US"/>
+        </w:rPr>
+        <w:t>PaymentDate</w:t>
+      </w:r>
+      <w:proofErr w:type="spellEnd"/>
+      <w:r>
+        <w:rPr>
+          <w:sz w:val="32"/>
+          <w:szCs w:val="32"/>
+          <w:lang w:val="en-US"/>
+        </w:rPr>
+        <w:t xml:space="preserve">, </w:t>
+      </w:r>
+      <w:proofErr w:type="spellStart"/>
+      <w:r>
+        <w:rPr>
+          <w:sz w:val="32"/>
+          <w:szCs w:val="32"/>
+          <w:lang w:val="en-US"/>
+        </w:rPr>
+        <w:t>PaymentAmount</w:t>
+      </w:r>
+      <w:proofErr w:type="spellEnd"/>
+      <w:r>
+        <w:rPr>
+          <w:sz w:val="32"/>
+          <w:szCs w:val="32"/>
+          <w:lang w:val="en-US"/>
+        </w:rPr>
+        <w:t xml:space="preserve">, </w:t>
+      </w:r>
+      <w:proofErr w:type="spellStart"/>
+      <w:r>
+        <w:rPr>
+          <w:sz w:val="32"/>
+          <w:szCs w:val="32"/>
+          <w:lang w:val="en-US"/>
+        </w:rPr>
+        <w:t>PaymentNumber</w:t>
+      </w:r>
+      <w:proofErr w:type="spellEnd"/>
+      <w:r>
+        <w:rPr>
+          <w:sz w:val="32"/>
+          <w:szCs w:val="32"/>
+          <w:lang w:val="en-US"/>
+        </w:rPr>
+        <w:t xml:space="preserve">, </w:t>
+      </w:r>
+      <w:proofErr w:type="spellStart"/>
+      <w:r>
+        <w:rPr>
+          <w:sz w:val="32"/>
+          <w:szCs w:val="32"/>
+          <w:lang w:val="en-US"/>
+        </w:rPr>
+        <w:t>BalanceOwning</w:t>
+      </w:r>
+      <w:proofErr w:type="spellEnd"/>
+      <w:r>
+        <w:rPr>
+          <w:sz w:val="32"/>
+          <w:szCs w:val="32"/>
+          <w:lang w:val="en-US"/>
+        </w:rPr>
+        <w:t xml:space="preserve"> </w:t>
+      </w:r>
+      <w:proofErr w:type="spellStart"/>
+      <w:r>
+        <w:rPr>
+          <w:sz w:val="32"/>
+          <w:szCs w:val="32"/>
+          <w:lang w:val="en-US"/>
+        </w:rPr>
+        <w:t>PaymentType</w:t>
+      </w:r>
+      <w:proofErr w:type="spellEnd"/>
+      <w:r>
+        <w:rPr>
+          <w:sz w:val="32"/>
+          <w:szCs w:val="32"/>
+          <w:lang w:val="en-US"/>
+        </w:rPr>
+        <w:t xml:space="preserve">, </w:t>
+      </w:r>
+      <w:proofErr w:type="spellStart"/>
+      <w:r>
+        <w:rPr>
+          <w:sz w:val="32"/>
+          <w:szCs w:val="32"/>
+          <w:lang w:val="en-US"/>
+        </w:rPr>
+        <w:t>DepositBatchNumber</w:t>
+      </w:r>
+      <w:proofErr w:type="spellEnd"/>
+      <w:r>
+        <w:rPr>
+          <w:sz w:val="32"/>
+          <w:szCs w:val="32"/>
+          <w:lang w:val="en-US"/>
+        </w:rPr>
+        <w:t>))</w:t>
+      </w:r>
+    </w:p>
+    <w:p>
+      <w:pPr>
+        <w:rPr>
+          <w:sz w:val="32"/>
+          <w:szCs w:val="32"/>
+          <w:lang w:val="en-US"/>
+        </w:rPr>
+      </w:pPr>
+      <w:r>
+        <w:rPr>
+          <w:sz w:val="32"/>
+          <w:szCs w:val="32"/>
+          <w:lang w:val="en-US"/>
+        </w:rPr>
+        <w:t>1NF</w:t>
+      </w:r>
+    </w:p>
+    <w:p>
+      <w:pPr>
+        <w:rPr>
+          <w:sz w:val="32"/>
+          <w:szCs w:val="32"/>
+          <w:lang w:val="en-US"/>
+        </w:rPr>
+      </w:pPr>
+      <w:r>
+        <w:rPr>
+          <w:sz w:val="32"/>
+          <w:szCs w:val="32"/>
+          <w:lang w:val="en-US"/>
+        </w:rPr>
+        <w:t>(</w:t>
+      </w:r>
+      <w:proofErr w:type="spellStart"/>
+      <w:r>
+        <w:rPr>
+          <w:b/>
+          <w:bCs/>
+          <w:sz w:val="32"/>
+          <w:szCs w:val="32"/>
+          <w:lang w:val="en-US"/>
+        </w:rPr>
+        <w:t>OrderNumber</w:t>
+      </w:r>
+      <w:proofErr w:type="spellEnd"/>
+      <w:r>
+        <w:rPr>
+          <w:sz w:val="32"/>
+          <w:szCs w:val="32"/>
+          <w:lang w:val="en-US"/>
+        </w:rPr>
+        <w:t xml:space="preserve">, </w:t>
+      </w:r>
+      <w:proofErr w:type="spellStart"/>
+      <w:r>
+        <w:rPr>
+          <w:sz w:val="32"/>
+          <w:szCs w:val="32"/>
+          <w:lang w:val="en-US"/>
+        </w:rPr>
+        <w:t>Customer</w:t>
+      </w:r>
+      <w:r>
+        <w:rPr>
+          <w:sz w:val="32"/>
+          <w:szCs w:val="32"/>
+          <w:lang w:val="en-US"/>
+        </w:rPr>
+        <w:t>First</w:t>
+      </w:r>
+      <w:r>
+        <w:rPr>
+          <w:sz w:val="32"/>
+          <w:szCs w:val="32"/>
+          <w:lang w:val="en-US"/>
+        </w:rPr>
+        <w:t>Name</w:t>
+      </w:r>
+      <w:proofErr w:type="spellEnd"/>
+      <w:r>
+        <w:rPr>
+          <w:sz w:val="32"/>
+          <w:szCs w:val="32"/>
+          <w:lang w:val="en-US"/>
+        </w:rPr>
+        <w:t xml:space="preserve">, </w:t>
+      </w:r>
+      <w:proofErr w:type="spellStart"/>
+      <w:r>
+        <w:rPr>
+          <w:sz w:val="32"/>
+          <w:szCs w:val="32"/>
+          <w:lang w:val="en-US"/>
+        </w:rPr>
+        <w:t>Customer</w:t>
+      </w:r>
+      <w:r>
+        <w:rPr>
+          <w:sz w:val="32"/>
+          <w:szCs w:val="32"/>
+          <w:lang w:val="en-US"/>
+        </w:rPr>
+        <w:t>La</w:t>
+      </w:r>
+      <w:r>
+        <w:rPr>
+          <w:sz w:val="32"/>
+          <w:szCs w:val="32"/>
+          <w:lang w:val="en-US"/>
+        </w:rPr>
+        <w:t>stName</w:t>
+      </w:r>
+      <w:proofErr w:type="spellEnd"/>
+      <w:r>
+        <w:rPr>
+          <w:sz w:val="32"/>
+          <w:szCs w:val="32"/>
+          <w:lang w:val="en-US"/>
+        </w:rPr>
+        <w:t>,</w:t>
+      </w:r>
+      <w:r>
+        <w:rPr>
+          <w:sz w:val="32"/>
+          <w:szCs w:val="32"/>
+          <w:lang w:val="en-US"/>
+        </w:rPr>
+        <w:t xml:space="preserve"> </w:t>
+      </w:r>
+      <w:proofErr w:type="spellStart"/>
+      <w:r>
+        <w:rPr>
+          <w:sz w:val="32"/>
+          <w:szCs w:val="32"/>
+          <w:lang w:val="en-US"/>
+        </w:rPr>
+        <w:t>CustomerNumber</w:t>
+      </w:r>
+      <w:proofErr w:type="spellEnd"/>
+      <w:r>
+        <w:rPr>
+          <w:sz w:val="32"/>
+          <w:szCs w:val="32"/>
+          <w:lang w:val="en-US"/>
+        </w:rPr>
+        <w:t xml:space="preserve">, </w:t>
+      </w:r>
+      <w:proofErr w:type="spellStart"/>
+      <w:r>
+        <w:rPr>
+          <w:sz w:val="32"/>
+          <w:szCs w:val="32"/>
+          <w:lang w:val="en-US"/>
+        </w:rPr>
+        <w:t>OrderDate</w:t>
+      </w:r>
+      <w:proofErr w:type="spellEnd"/>
+      <w:r>
+        <w:rPr>
+          <w:sz w:val="32"/>
+          <w:szCs w:val="32"/>
+          <w:lang w:val="en-US"/>
+        </w:rPr>
+        <w:t xml:space="preserve">, </w:t>
+      </w:r>
+      <w:proofErr w:type="spellStart"/>
+      <w:r>
+        <w:rPr>
+          <w:sz w:val="32"/>
+          <w:szCs w:val="32"/>
+          <w:lang w:val="en-US"/>
+        </w:rPr>
+        <w:t>OrderTotal</w:t>
+      </w:r>
+      <w:proofErr w:type="spellEnd"/>
+      <w:r>
+        <w:rPr>
+          <w:sz w:val="32"/>
+          <w:szCs w:val="32"/>
+          <w:lang w:val="en-US"/>
+        </w:rPr>
+        <w:t>)</w:t>
+      </w:r>
+    </w:p>
+    <w:p>
+      <w:pPr>
+        <w:rPr>
+          <w:sz w:val="32"/>
+          <w:szCs w:val="32"/>
+          <w:lang w:val="en-US"/>
+        </w:rPr>
+      </w:pPr>
+      <w:r>
+        <w:rPr>
+          <w:sz w:val="32"/>
+          <w:szCs w:val="32"/>
+          <w:lang w:val="en-US"/>
+        </w:rPr>
+        <w:t>(</w:t>
+      </w:r>
+      <w:proofErr w:type="spellStart"/>
+      <w:r>
+        <w:rPr>
+          <w:b/>
+          <w:bCs/>
+          <w:i/>
+          <w:iCs/>
+          <w:sz w:val="32"/>
+          <w:szCs w:val="32"/>
+          <w:lang w:val="en-US"/>
+        </w:rPr>
+        <w:t>OrderNumber</w:t>
+      </w:r>
+      <w:proofErr w:type="spellEnd"/>
+      <w:r>
+        <w:rPr>
+          <w:b/>
+          <w:bCs/>
+          <w:sz w:val="32"/>
+          <w:szCs w:val="32"/>
+          <w:lang w:val="en-US"/>
+        </w:rPr>
+        <w:t xml:space="preserve">, </w:t>
+      </w:r>
+      <w:proofErr w:type="spellStart"/>
+      <w:r>
+        <w:rPr>
+          <w:b/>
+          <w:bCs/>
+          <w:sz w:val="32"/>
+          <w:szCs w:val="32"/>
+          <w:lang w:val="en-US"/>
+        </w:rPr>
+        <w:t>PaymentNumber</w:t>
+      </w:r>
+      <w:proofErr w:type="spellEnd"/>
+      <w:r>
+        <w:rPr>
+          <w:b/>
+          <w:bCs/>
+          <w:sz w:val="32"/>
+          <w:szCs w:val="32"/>
+          <w:lang w:val="en-US"/>
+        </w:rPr>
+        <w:t>,</w:t>
+      </w:r>
+      <w:r>
+        <w:rPr>
+          <w:sz w:val="32"/>
+          <w:szCs w:val="32"/>
+          <w:lang w:val="en-US"/>
+        </w:rPr>
+        <w:t xml:space="preserve"> </w:t>
+      </w:r>
+      <w:proofErr w:type="spellStart"/>
+      <w:r>
+        <w:rPr>
+          <w:sz w:val="32"/>
+          <w:szCs w:val="32"/>
+          <w:lang w:val="en-US"/>
+        </w:rPr>
+        <w:t>PaymentDate</w:t>
+      </w:r>
+      <w:proofErr w:type="spellEnd"/>
+      <w:r>
+        <w:rPr>
+          <w:sz w:val="32"/>
+          <w:szCs w:val="32"/>
+          <w:lang w:val="en-US"/>
+        </w:rPr>
+        <w:t xml:space="preserve">, </w:t>
+      </w:r>
+      <w:proofErr w:type="spellStart"/>
+      <w:proofErr w:type="gramStart"/>
+      <w:r>
+        <w:rPr>
+          <w:sz w:val="32"/>
+          <w:szCs w:val="32"/>
+          <w:lang w:val="en-US"/>
+        </w:rPr>
+        <w:t>PaymentAmount</w:t>
+      </w:r>
+      <w:proofErr w:type="spellEnd"/>
+      <w:r>
+        <w:rPr>
+          <w:sz w:val="32"/>
+          <w:szCs w:val="32"/>
+          <w:lang w:val="en-US"/>
+        </w:rPr>
+        <w:t xml:space="preserve">,  </w:t>
+      </w:r>
+      <w:proofErr w:type="spellStart"/>
+      <w:r>
+        <w:rPr>
+          <w:sz w:val="32"/>
+          <w:szCs w:val="32"/>
+          <w:lang w:val="en-US"/>
+        </w:rPr>
+        <w:t>BalanceOwning</w:t>
+      </w:r>
+      <w:proofErr w:type="spellEnd"/>
+      <w:proofErr w:type="gramEnd"/>
+      <w:r>
+        <w:rPr>
+          <w:sz w:val="32"/>
+          <w:szCs w:val="32"/>
+          <w:lang w:val="en-US"/>
+        </w:rPr>
+        <w:t>,</w:t>
+      </w:r>
+      <w:r>
+        <w:rPr>
+          <w:sz w:val="32"/>
+          <w:szCs w:val="32"/>
+          <w:lang w:val="en-US"/>
+        </w:rPr>
+        <w:t xml:space="preserve"> </w:t>
+      </w:r>
+      <w:proofErr w:type="spellStart"/>
+      <w:r>
+        <w:rPr>
+          <w:sz w:val="32"/>
+          <w:szCs w:val="32"/>
+          <w:lang w:val="en-US"/>
+        </w:rPr>
+        <w:t>PaymentType</w:t>
+      </w:r>
+      <w:proofErr w:type="spellEnd"/>
+      <w:r>
+        <w:rPr>
+          <w:sz w:val="32"/>
+          <w:szCs w:val="32"/>
+          <w:lang w:val="en-US"/>
+        </w:rPr>
+        <w:t xml:space="preserve">, </w:t>
+      </w:r>
+      <w:proofErr w:type="spellStart"/>
+      <w:r>
+        <w:rPr>
+          <w:sz w:val="32"/>
+          <w:szCs w:val="32"/>
+          <w:lang w:val="en-US"/>
+        </w:rPr>
+        <w:t>DepositBatchNumber</w:t>
+      </w:r>
+      <w:proofErr w:type="spellEnd"/>
+      <w:r>
+        <w:rPr>
+          <w:sz w:val="32"/>
+          <w:szCs w:val="32"/>
+          <w:lang w:val="en-US"/>
+        </w:rPr>
+        <w:t>)</w:t>
+      </w:r>
+    </w:p>
+    <w:p>
+      <w:pPr>
+        <w:rPr>
+          <w:sz w:val="32"/>
+          <w:szCs w:val="32"/>
+          <w:lang w:val="en-US"/>
+        </w:rPr>
+      </w:pPr>
+      <w:r>
+        <w:rPr>
+          <w:sz w:val="32"/>
+          <w:szCs w:val="32"/>
+          <w:lang w:val="en-US"/>
+        </w:rPr>
+        <w:t>2NF</w:t>
+      </w:r>
+    </w:p>
+    <w:p>
+      <w:pPr>
+        <w:rPr>
+          <w:sz w:val="32"/>
+          <w:szCs w:val="32"/>
+          <w:lang w:val="en-US"/>
+        </w:rPr>
+      </w:pPr>
+      <w:r>
+        <w:rPr>
+          <w:sz w:val="32"/>
+          <w:szCs w:val="32"/>
+          <w:lang w:val="en-US"/>
+        </w:rPr>
+        <w:t>(</w:t>
+      </w:r>
+      <w:proofErr w:type="spellStart"/>
+      <w:r>
+        <w:rPr>
+          <w:b/>
+          <w:bCs/>
+          <w:sz w:val="32"/>
+          <w:szCs w:val="32"/>
+          <w:lang w:val="en-US"/>
+        </w:rPr>
+        <w:t>OrderNumber</w:t>
+      </w:r>
+      <w:proofErr w:type="spellEnd"/>
+      <w:r>
+        <w:rPr>
+          <w:sz w:val="32"/>
+          <w:szCs w:val="32"/>
+          <w:lang w:val="en-US"/>
+        </w:rPr>
+        <w:t xml:space="preserve">, </w:t>
+      </w:r>
+      <w:proofErr w:type="spellStart"/>
+      <w:r>
+        <w:rPr>
+          <w:sz w:val="32"/>
+          <w:szCs w:val="32"/>
+          <w:lang w:val="en-US"/>
+        </w:rPr>
+        <w:t>CustomerFirstName</w:t>
+      </w:r>
+      <w:proofErr w:type="spellEnd"/>
+      <w:r>
+        <w:rPr>
+          <w:sz w:val="32"/>
+          <w:szCs w:val="32"/>
+          <w:lang w:val="en-US"/>
+        </w:rPr>
+        <w:t xml:space="preserve">, </w:t>
+      </w:r>
+      <w:proofErr w:type="spellStart"/>
+      <w:r>
+        <w:rPr>
+          <w:sz w:val="32"/>
+          <w:szCs w:val="32"/>
+          <w:lang w:val="en-US"/>
+        </w:rPr>
+        <w:t>CustomerLastName</w:t>
+      </w:r>
+      <w:proofErr w:type="spellEnd"/>
+      <w:r>
+        <w:rPr>
+          <w:sz w:val="32"/>
+          <w:szCs w:val="32"/>
+          <w:lang w:val="en-US"/>
+        </w:rPr>
+        <w:t xml:space="preserve">, </w:t>
+      </w:r>
+      <w:proofErr w:type="spellStart"/>
+      <w:r>
+        <w:rPr>
+          <w:sz w:val="32"/>
+          <w:szCs w:val="32"/>
+          <w:lang w:val="en-US"/>
+        </w:rPr>
+        <w:t>CustomerNumber</w:t>
+      </w:r>
+      <w:proofErr w:type="spellEnd"/>
+      <w:r>
+        <w:rPr>
+          <w:sz w:val="32"/>
+          <w:szCs w:val="32"/>
+          <w:lang w:val="en-US"/>
+        </w:rPr>
+        <w:t xml:space="preserve">, </w:t>
+      </w:r>
+      <w:proofErr w:type="spellStart"/>
+      <w:r>
+        <w:rPr>
+          <w:sz w:val="32"/>
+          <w:szCs w:val="32"/>
+          <w:lang w:val="en-US"/>
+        </w:rPr>
+        <w:t>OrderDate</w:t>
+      </w:r>
+      <w:proofErr w:type="spellEnd"/>
+      <w:r>
+        <w:rPr>
+          <w:sz w:val="32"/>
+          <w:szCs w:val="32"/>
+          <w:lang w:val="en-US"/>
+        </w:rPr>
+        <w:t xml:space="preserve">, </w:t>
+      </w:r>
+      <w:proofErr w:type="spellStart"/>
+      <w:r>
+        <w:rPr>
+          <w:sz w:val="32"/>
+          <w:szCs w:val="32"/>
+          <w:lang w:val="en-US"/>
+        </w:rPr>
+        <w:t>OrderTotal</w:t>
+      </w:r>
+      <w:proofErr w:type="spellEnd"/>
+      <w:r>
+        <w:rPr>
+          <w:sz w:val="32"/>
+          <w:szCs w:val="32"/>
+          <w:lang w:val="en-US"/>
+        </w:rPr>
+        <w:t>)</w:t>
+      </w:r>
+    </w:p>
+    <w:p>
+      <w:pPr>
+        <w:rPr>
+          <w:sz w:val="32"/>
+          <w:szCs w:val="32"/>
+          <w:lang w:val="en-US"/>
+        </w:rPr>
+      </w:pPr>
+      <w:r>
+        <w:rPr>
+          <w:sz w:val="32"/>
+          <w:szCs w:val="32"/>
+          <w:lang w:val="en-US"/>
+        </w:rPr>
+        <w:t>(</w:t>
+      </w:r>
+      <w:proofErr w:type="spellStart"/>
+      <w:r>
+        <w:rPr>
+          <w:b/>
+          <w:bCs/>
+          <w:i/>
+          <w:iCs/>
+          <w:sz w:val="32"/>
+          <w:szCs w:val="32"/>
+          <w:lang w:val="en-US"/>
+        </w:rPr>
+        <w:t>OrderNumber</w:t>
+      </w:r>
+      <w:proofErr w:type="spellEnd"/>
+      <w:r>
+        <w:rPr>
+          <w:b/>
+          <w:bCs/>
+          <w:sz w:val="32"/>
+          <w:szCs w:val="32"/>
+          <w:lang w:val="en-US"/>
+        </w:rPr>
+        <w:t xml:space="preserve">, </w:t>
+      </w:r>
+      <w:proofErr w:type="spellStart"/>
+      <w:r>
+        <w:rPr>
+          <w:b/>
+          <w:bCs/>
+          <w:sz w:val="32"/>
+          <w:szCs w:val="32"/>
+          <w:lang w:val="en-US"/>
+        </w:rPr>
+        <w:t>PaymentNumber</w:t>
+      </w:r>
+      <w:proofErr w:type="spellEnd"/>
+      <w:r>
+        <w:rPr>
+          <w:b/>
+          <w:bCs/>
+          <w:sz w:val="32"/>
+          <w:szCs w:val="32"/>
+          <w:lang w:val="en-US"/>
+        </w:rPr>
+        <w:t>,</w:t>
+      </w:r>
+      <w:r>
+        <w:rPr>
+          <w:sz w:val="32"/>
+          <w:szCs w:val="32"/>
+          <w:lang w:val="en-US"/>
+        </w:rPr>
+        <w:t xml:space="preserve"> </w:t>
+      </w:r>
+      <w:proofErr w:type="spellStart"/>
+      <w:r>
+        <w:rPr>
+          <w:sz w:val="32"/>
+          <w:szCs w:val="32"/>
+          <w:lang w:val="en-US"/>
+        </w:rPr>
+        <w:t>PaymentDate</w:t>
+      </w:r>
+      <w:proofErr w:type="spellEnd"/>
+      <w:r>
+        <w:rPr>
+          <w:sz w:val="32"/>
+          <w:szCs w:val="32"/>
+          <w:lang w:val="en-US"/>
+        </w:rPr>
+        <w:t xml:space="preserve">, </w:t>
+      </w:r>
+      <w:proofErr w:type="spellStart"/>
+      <w:proofErr w:type="gramStart"/>
+      <w:r>
+        <w:rPr>
+          <w:sz w:val="32"/>
+          <w:szCs w:val="32"/>
+          <w:lang w:val="en-US"/>
+        </w:rPr>
+        <w:t>PaymentAmount</w:t>
+      </w:r>
+      <w:proofErr w:type="spellEnd"/>
+      <w:r>
+        <w:rPr>
+          <w:sz w:val="32"/>
+          <w:szCs w:val="32"/>
+          <w:lang w:val="en-US"/>
+        </w:rPr>
+        <w:t xml:space="preserve">,  </w:t>
+      </w:r>
+      <w:proofErr w:type="spellStart"/>
+      <w:r>
+        <w:rPr>
+          <w:sz w:val="32"/>
+          <w:szCs w:val="32"/>
+          <w:lang w:val="en-US"/>
+        </w:rPr>
+        <w:t>BalanceOwning</w:t>
+      </w:r>
+      <w:proofErr w:type="spellEnd"/>
+      <w:proofErr w:type="gramEnd"/>
+      <w:r>
+        <w:rPr>
+          <w:sz w:val="32"/>
+          <w:szCs w:val="32"/>
+          <w:lang w:val="en-US"/>
+        </w:rPr>
+        <w:t>,</w:t>
+      </w:r>
+      <w:r>
+        <w:rPr>
+          <w:sz w:val="32"/>
+          <w:szCs w:val="32"/>
+          <w:lang w:val="en-US"/>
+        </w:rPr>
+        <w:t xml:space="preserve"> </w:t>
+      </w:r>
+      <w:proofErr w:type="spellStart"/>
+      <w:r>
+        <w:rPr>
+          <w:sz w:val="32"/>
+          <w:szCs w:val="32"/>
+          <w:lang w:val="en-US"/>
+        </w:rPr>
+        <w:t>PaymentType</w:t>
+      </w:r>
+      <w:proofErr w:type="spellEnd"/>
+      <w:r>
+        <w:rPr>
+          <w:sz w:val="32"/>
+          <w:szCs w:val="32"/>
+          <w:lang w:val="en-US"/>
+        </w:rPr>
+        <w:t xml:space="preserve">, </w:t>
+      </w:r>
+      <w:proofErr w:type="spellStart"/>
+      <w:r>
+        <w:rPr>
+          <w:sz w:val="32"/>
+          <w:szCs w:val="32"/>
+          <w:lang w:val="en-US"/>
+        </w:rPr>
+        <w:t>DepositBatchNumber</w:t>
+      </w:r>
+      <w:proofErr w:type="spellEnd"/>
+      <w:r>
+        <w:rPr>
+          <w:sz w:val="32"/>
+          <w:szCs w:val="32"/>
+          <w:lang w:val="en-US"/>
+        </w:rPr>
+        <w:t>)</w:t>
+      </w:r>
+    </w:p>
+    <w:p>
+      <w:pPr>
+        <w:rPr>
+          <w:sz w:val="32"/>
+          <w:szCs w:val="32"/>
+          <w:lang w:val="en-US"/>
+        </w:rPr>
+      </w:pPr>
+    </w:p>
+    <w:p>
+      <w:pPr>
+        <w:rPr>
+          <w:sz w:val="32"/>
+          <w:szCs w:val="32"/>
+          <w:lang w:val="en-US"/>
+        </w:rPr>
+      </w:pPr>
+    </w:p>
+    <w:p>
+      <w:pPr>
+        <w:rPr>
+          <w:sz w:val="32"/>
+          <w:szCs w:val="32"/>
+          <w:lang w:val="en-US"/>
+        </w:rPr>
+      </w:pPr>
+      <w:r>
+        <w:rPr>
+          <w:sz w:val="32"/>
+          <w:szCs w:val="32"/>
+          <w:lang w:val="en-US"/>
+        </w:rPr>
+        <w:lastRenderedPageBreak/>
+        <w:t>3</w:t>
+      </w:r>
+      <w:r>
+        <w:rPr>
+          <w:sz w:val="32"/>
+          <w:szCs w:val="32"/>
+          <w:lang w:val="en-US"/>
+        </w:rPr>
+        <w:t>NF</w:t>
+      </w:r>
+    </w:p>
+    <w:p>
+      <w:pPr>
+        <w:rPr>
+          <w:sz w:val="32"/>
+          <w:szCs w:val="32"/>
+          <w:lang w:val="en-US"/>
+        </w:rPr>
+      </w:pPr>
+      <w:r>
+        <w:rPr>
+          <w:sz w:val="32"/>
+          <w:szCs w:val="32"/>
+          <w:lang w:val="en-US"/>
+        </w:rPr>
+        <w:t>Remember by the end of this normal form, you need to name your tables.</w:t>
+      </w:r>
+    </w:p>
+    <w:p>
+      <w:pPr>
+        <w:rPr>
+          <w:sz w:val="32"/>
+          <w:szCs w:val="32"/>
+          <w:lang w:val="en-US"/>
+        </w:rPr>
+      </w:pPr>
+      <w:r>
+        <w:rPr>
+          <w:sz w:val="32"/>
+          <w:szCs w:val="32"/>
+          <w:lang w:val="en-US"/>
+        </w:rPr>
+        <w:t xml:space="preserve">Order </w:t>
+      </w:r>
+      <w:r>
+        <w:rPr>
+          <w:sz w:val="32"/>
+          <w:szCs w:val="32"/>
+          <w:lang w:val="en-US"/>
+        </w:rPr>
+        <w:t>(</w:t>
+      </w:r>
+      <w:proofErr w:type="spellStart"/>
+      <w:r>
+        <w:rPr>
+          <w:b/>
+          <w:bCs/>
+          <w:sz w:val="32"/>
+          <w:szCs w:val="32"/>
+          <w:lang w:val="en-US"/>
+        </w:rPr>
+        <w:t>OrderNumber</w:t>
+      </w:r>
+      <w:proofErr w:type="spellEnd"/>
+      <w:r>
+        <w:rPr>
+          <w:sz w:val="32"/>
+          <w:szCs w:val="32"/>
+          <w:lang w:val="en-US"/>
+        </w:rPr>
+        <w:t xml:space="preserve">, </w:t>
+      </w:r>
+      <w:proofErr w:type="spellStart"/>
+      <w:r>
+        <w:rPr>
+          <w:i/>
+          <w:iCs/>
+          <w:sz w:val="32"/>
+          <w:szCs w:val="32"/>
+          <w:lang w:val="en-US"/>
+        </w:rPr>
+        <w:t>CustomerNumber</w:t>
+      </w:r>
+      <w:proofErr w:type="spellEnd"/>
+      <w:r>
+        <w:rPr>
+          <w:sz w:val="32"/>
+          <w:szCs w:val="32"/>
+          <w:lang w:val="en-US"/>
+        </w:rPr>
+        <w:t xml:space="preserve">, </w:t>
+      </w:r>
+      <w:proofErr w:type="spellStart"/>
+      <w:r>
+        <w:rPr>
+          <w:sz w:val="32"/>
+          <w:szCs w:val="32"/>
+          <w:lang w:val="en-US"/>
+        </w:rPr>
+        <w:t>OrderDate</w:t>
+      </w:r>
+      <w:proofErr w:type="spellEnd"/>
+      <w:r>
+        <w:rPr>
+          <w:sz w:val="32"/>
+          <w:szCs w:val="32"/>
+          <w:lang w:val="en-US"/>
+        </w:rPr>
+        <w:t xml:space="preserve">, </w:t>
+      </w:r>
+      <w:proofErr w:type="spellStart"/>
+      <w:r>
+        <w:rPr>
+          <w:sz w:val="32"/>
+          <w:szCs w:val="32"/>
+          <w:lang w:val="en-US"/>
+        </w:rPr>
+        <w:t>OrderTotal</w:t>
+      </w:r>
+      <w:proofErr w:type="spellEnd"/>
+      <w:r>
+        <w:rPr>
+          <w:sz w:val="32"/>
+          <w:szCs w:val="32"/>
+          <w:lang w:val="en-US"/>
+        </w:rPr>
+        <w:t>)</w:t>
+      </w:r>
+    </w:p>
+    <w:p>
+      <w:pPr>
+        <w:rPr>
+          <w:sz w:val="32"/>
+          <w:szCs w:val="32"/>
+          <w:lang w:val="en-US"/>
+        </w:rPr>
+      </w:pPr>
+      <w:proofErr w:type="spellStart"/>
+      <w:r>
+        <w:rPr>
+          <w:sz w:val="32"/>
+          <w:szCs w:val="32"/>
+          <w:lang w:val="en-US"/>
+        </w:rPr>
+        <w:t>OrderPayment</w:t>
+      </w:r>
+      <w:proofErr w:type="spellEnd"/>
+      <w:r>
+        <w:rPr>
+          <w:sz w:val="32"/>
+          <w:szCs w:val="32"/>
+          <w:lang w:val="en-US"/>
+        </w:rPr>
+        <w:t xml:space="preserve"> </w:t>
+      </w:r>
+      <w:r>
+        <w:rPr>
+          <w:sz w:val="32"/>
+          <w:szCs w:val="32"/>
+          <w:lang w:val="en-US"/>
+        </w:rPr>
+        <w:t>(</w:t>
+      </w:r>
+      <w:proofErr w:type="spellStart"/>
+      <w:r>
+        <w:rPr>
+          <w:b/>
+          <w:bCs/>
+          <w:i/>
+          <w:iCs/>
+          <w:sz w:val="32"/>
+          <w:szCs w:val="32"/>
+          <w:lang w:val="en-US"/>
+        </w:rPr>
+        <w:t>OrderNumber</w:t>
+      </w:r>
+      <w:proofErr w:type="spellEnd"/>
+      <w:r>
+        <w:rPr>
+          <w:b/>
+          <w:bCs/>
+          <w:sz w:val="32"/>
+          <w:szCs w:val="32"/>
+          <w:lang w:val="en-US"/>
+        </w:rPr>
+        <w:t xml:space="preserve">, </w:t>
+      </w:r>
+      <w:proofErr w:type="spellStart"/>
+      <w:r>
+        <w:rPr>
+          <w:b/>
+          <w:bCs/>
+          <w:sz w:val="32"/>
+          <w:szCs w:val="32"/>
+          <w:lang w:val="en-US"/>
+        </w:rPr>
+        <w:t>PaymentNumber</w:t>
+      </w:r>
+      <w:proofErr w:type="spellEnd"/>
+      <w:r>
+        <w:rPr>
+          <w:b/>
+          <w:bCs/>
+          <w:sz w:val="32"/>
+          <w:szCs w:val="32"/>
+          <w:lang w:val="en-US"/>
+        </w:rPr>
+        <w:t>,</w:t>
+      </w:r>
+      <w:r>
+        <w:rPr>
+          <w:sz w:val="32"/>
+          <w:szCs w:val="32"/>
+          <w:lang w:val="en-US"/>
+        </w:rPr>
+        <w:t xml:space="preserve"> </w:t>
+      </w:r>
+      <w:proofErr w:type="spellStart"/>
+      <w:r>
+        <w:rPr>
+          <w:sz w:val="32"/>
+          <w:szCs w:val="32"/>
+          <w:lang w:val="en-US"/>
+        </w:rPr>
+        <w:t>PaymentDate</w:t>
+      </w:r>
+      <w:proofErr w:type="spellEnd"/>
+      <w:r>
+        <w:rPr>
+          <w:sz w:val="32"/>
+          <w:szCs w:val="32"/>
+          <w:lang w:val="en-US"/>
+        </w:rPr>
+        <w:t xml:space="preserve">, </w:t>
+      </w:r>
+      <w:proofErr w:type="spellStart"/>
+      <w:proofErr w:type="gramStart"/>
+      <w:r>
+        <w:rPr>
+          <w:sz w:val="32"/>
+          <w:szCs w:val="32"/>
+          <w:lang w:val="en-US"/>
+        </w:rPr>
+        <w:t>PaymentAmount</w:t>
+      </w:r>
+      <w:proofErr w:type="spellEnd"/>
+      <w:r>
+        <w:rPr>
+          <w:sz w:val="32"/>
+          <w:szCs w:val="32"/>
+          <w:lang w:val="en-US"/>
+        </w:rPr>
+        <w:t xml:space="preserve">,  </w:t>
+      </w:r>
+      <w:proofErr w:type="spellStart"/>
+      <w:r>
+        <w:rPr>
+          <w:sz w:val="32"/>
+          <w:szCs w:val="32"/>
+          <w:lang w:val="en-US"/>
+        </w:rPr>
+        <w:t>BalanceOwning</w:t>
+      </w:r>
+      <w:proofErr w:type="spellEnd"/>
+      <w:proofErr w:type="gramEnd"/>
+      <w:r>
+        <w:rPr>
+          <w:sz w:val="32"/>
+          <w:szCs w:val="32"/>
+          <w:lang w:val="en-US"/>
+        </w:rPr>
+        <w:t xml:space="preserve">, </w:t>
+      </w:r>
+      <w:proofErr w:type="spellStart"/>
+      <w:r>
+        <w:rPr>
+          <w:sz w:val="32"/>
+          <w:szCs w:val="32"/>
+          <w:lang w:val="en-US"/>
+        </w:rPr>
+        <w:t>PaymentType</w:t>
+      </w:r>
+      <w:proofErr w:type="spellEnd"/>
+      <w:r>
+        <w:rPr>
+          <w:sz w:val="32"/>
+          <w:szCs w:val="32"/>
+          <w:lang w:val="en-US"/>
+        </w:rPr>
+        <w:t xml:space="preserve">, </w:t>
+      </w:r>
+      <w:proofErr w:type="spellStart"/>
+      <w:r>
+        <w:rPr>
+          <w:sz w:val="32"/>
+          <w:szCs w:val="32"/>
+          <w:lang w:val="en-US"/>
+        </w:rPr>
+        <w:t>DepositBatchNumber</w:t>
+      </w:r>
+      <w:proofErr w:type="spellEnd"/>
+      <w:r>
+        <w:rPr>
+          <w:sz w:val="32"/>
+          <w:szCs w:val="32"/>
+          <w:lang w:val="en-US"/>
+        </w:rPr>
+        <w:t>)</w:t>
+      </w:r>
+    </w:p>
+    <w:p>
+      <w:pPr>
+        <w:rPr>
+          <w:sz w:val="32"/>
+          <w:szCs w:val="32"/>
+          <w:lang w:val="en-US"/>
+        </w:rPr>
+      </w:pPr>
+      <w:r>
+        <w:rPr>
+          <w:sz w:val="32"/>
+          <w:szCs w:val="32"/>
+          <w:lang w:val="en-US"/>
+        </w:rPr>
+        <w:t xml:space="preserve">Customer </w:t>
+      </w:r>
+      <w:r>
+        <w:rPr>
+          <w:sz w:val="32"/>
+          <w:szCs w:val="32"/>
+          <w:lang w:val="en-US"/>
+        </w:rPr>
+        <w:t>(</w:t>
+      </w:r>
+      <w:proofErr w:type="spellStart"/>
+      <w:r>
+        <w:rPr>
+          <w:b/>
+          <w:bCs/>
+          <w:sz w:val="32"/>
+          <w:szCs w:val="32"/>
+          <w:lang w:val="en-US"/>
+        </w:rPr>
+        <w:t>CustomerNumber</w:t>
+      </w:r>
+      <w:proofErr w:type="spellEnd"/>
+      <w:r>
+        <w:rPr>
+          <w:sz w:val="32"/>
+          <w:szCs w:val="32"/>
+          <w:lang w:val="en-US"/>
+        </w:rPr>
+        <w:t xml:space="preserve">, </w:t>
+      </w:r>
+      <w:proofErr w:type="spellStart"/>
+      <w:r>
+        <w:rPr>
+          <w:sz w:val="32"/>
+          <w:szCs w:val="32"/>
+          <w:lang w:val="en-US"/>
+        </w:rPr>
+        <w:t>CustomerFirstName</w:t>
+      </w:r>
+      <w:proofErr w:type="spellEnd"/>
+      <w:r>
+        <w:rPr>
+          <w:sz w:val="32"/>
+          <w:szCs w:val="32"/>
+          <w:lang w:val="en-US"/>
+        </w:rPr>
+        <w:t xml:space="preserve">, </w:t>
+      </w:r>
+      <w:proofErr w:type="spellStart"/>
+      <w:r>
+        <w:rPr>
+          <w:sz w:val="32"/>
+          <w:szCs w:val="32"/>
+          <w:lang w:val="en-US"/>
+        </w:rPr>
+        <w:t>CustomerLastName</w:t>
+      </w:r>
+      <w:proofErr w:type="spellEnd"/>
+      <w:r>
+        <w:rPr>
+          <w:sz w:val="32"/>
+          <w:szCs w:val="32"/>
+          <w:lang w:val="en-US"/>
+        </w:rPr>
+        <w:t>)</w:t>
+      </w:r>
+    </w:p>
+    <w:p>
+      <w:pPr>
+        <w:rPr>
+          <w:sz w:val="32"/>
+          <w:szCs w:val="32"/>
+          <w:lang w:val="en-US"/>
+        </w:rPr>
+      </w:pPr>
+      <w:r>
+        <w:rPr>
+          <w:sz w:val="32"/>
+          <w:szCs w:val="32"/>
+          <w:lang w:val="en-US"/>
+        </w:rPr>
+        <w:br w:type="page"/>
+      </w:r>
+    </w:p>
+    <w:p>
+      <w:pPr>
+        <w:rPr>
+          <w:b/>
+          <w:bCs/>
+          <w:sz w:val="32"/>
+          <w:szCs w:val="32"/>
+          <w:lang w:val="en-US"/>
+        </w:rPr>
+      </w:pPr>
+      <w:r>
+        <w:rPr>
+          <w:b/>
+          <w:bCs/>
+          <w:sz w:val="32"/>
+          <w:szCs w:val="32"/>
+          <w:lang w:val="en-US"/>
+        </w:rPr>
+        <w:lastRenderedPageBreak/>
+        <w:t>Inventory Control Sheet</w:t>
+      </w:r>
+    </w:p>
+    <w:p>
+      <w:pPr>
+        <w:rPr>
+          <w:sz w:val="32"/>
+          <w:szCs w:val="32"/>
+          <w:lang w:val="en-US"/>
+        </w:rPr>
+      </w:pPr>
+      <w:r>
+        <w:rPr>
+          <w:sz w:val="32"/>
+          <w:szCs w:val="32"/>
+          <w:lang w:val="en-US"/>
+        </w:rPr>
+        <w:drawing>
+          <wp:inline distT="0" distB="0" distL="0" distR="0" wp14:anchorId="5A67C38B" wp14:editId="7863621D">
+            <wp:extent cx="5943600" cy="2595880"/>
+            <wp:effectExtent l="0" t="0" r="0" b="0"/>
+            <wp:docPr id="1812505869" name="Picture 1" descr="A close-up of a number&#10;&#10;AI-generated content may be incorrect."/>
+            <wp:cNvGraphicFramePr>
+              <a:graphicFrameLocks xmlns:a="http://schemas.openxmlformats.org/drawingml/2006/main" noChangeAspect="1"/>
+            </wp:cNvGraphicFramePr>
+            <a:graphic xmlns:a="http://schemas.openxmlformats.org/drawingml/2006/main">
+              <a:graphicData uri="http://schemas.openxmlformats.org/drawingml/2006/picture">
+                <pic:pic xmlns:pic="http://schemas.openxmlformats.org/drawingml/2006/picture">
+                  <pic:nvPicPr>
+                    <pic:cNvPr id="1812505869" name="Picture 1" descr="A close-up of a number&#10;&#10;AI-generated content may be incorrect."/>
+                    <pic:cNvPicPr/>
+                  </pic:nvPicPr>
+                  <pic:blipFill>
+                    <a:blip r:embed="rId7"/>
+                    <a:stretch>
+                      <a:fillRect/>
+                    </a:stretch>
+                  </pic:blipFill>
+                  <pic:spPr>
+                    <a:xfrm>
+                      <a:off x="0" y="0"/>
+                      <a:ext cx="5943600" cy="2595880"/>
+                    </a:xfrm>
+                    <a:prstGeom prst="rect">
+                      <a:avLst/>
+                    </a:prstGeom>
+                  </pic:spPr>
+                </pic:pic>
+              </a:graphicData>
+            </a:graphic>
+          </wp:inline>
+        </w:drawing>
+      </w:r>
+    </w:p>
+    <w:p>
+      <w:pPr>
+        <w:rPr>
+          <w:sz w:val="32"/>
+          <w:szCs w:val="32"/>
+          <w:lang w:val="en-US"/>
+        </w:rPr>
+      </w:pPr>
+      <w:r>
+        <w:rPr>
+          <w:sz w:val="32"/>
+          <w:szCs w:val="32"/>
+          <w:lang w:val="en-US"/>
+        </w:rPr>
+        <w:t>0NF (initial table)</w:t>
+      </w:r>
+    </w:p>
+    <w:p>
+      <w:pPr>
+        <w:rPr>
+          <w:sz w:val="32"/>
+          <w:szCs w:val="32"/>
+          <w:lang w:val="en-US"/>
+        </w:rPr>
+      </w:pPr>
+      <w:r>
+        <w:rPr>
+          <w:sz w:val="32"/>
+          <w:szCs w:val="32"/>
+          <w:lang w:val="en-US"/>
+        </w:rPr>
+        <w:t>(</w:t>
+      </w:r>
+      <w:proofErr w:type="spellStart"/>
+      <w:r>
+        <w:rPr>
+          <w:b/>
+          <w:bCs/>
+          <w:sz w:val="32"/>
+          <w:szCs w:val="32"/>
+          <w:lang w:val="en-US"/>
+        </w:rPr>
+        <w:t>ItemNumber</w:t>
+      </w:r>
+      <w:proofErr w:type="spellEnd"/>
+      <w:r>
+        <w:rPr>
+          <w:sz w:val="32"/>
+          <w:szCs w:val="32"/>
+          <w:lang w:val="en-US"/>
+        </w:rPr>
+        <w:t xml:space="preserve">, </w:t>
+      </w:r>
+      <w:proofErr w:type="spellStart"/>
+      <w:r>
+        <w:rPr>
+          <w:sz w:val="32"/>
+          <w:szCs w:val="32"/>
+          <w:lang w:val="en-US"/>
+        </w:rPr>
+        <w:t>ItemDescription</w:t>
+      </w:r>
+      <w:proofErr w:type="spellEnd"/>
+      <w:r>
+        <w:rPr>
+          <w:sz w:val="32"/>
+          <w:szCs w:val="32"/>
+          <w:lang w:val="en-US"/>
+        </w:rPr>
+        <w:t xml:space="preserve">, </w:t>
+      </w:r>
+      <w:proofErr w:type="spellStart"/>
+      <w:r>
+        <w:rPr>
+          <w:sz w:val="32"/>
+          <w:szCs w:val="32"/>
+          <w:lang w:val="en-US"/>
+        </w:rPr>
+        <w:t>CurrentSalePrice</w:t>
+      </w:r>
+      <w:proofErr w:type="spellEnd"/>
+      <w:r>
+        <w:rPr>
+          <w:sz w:val="32"/>
+          <w:szCs w:val="32"/>
+          <w:lang w:val="en-US"/>
+        </w:rPr>
+        <w:t>, (</w:t>
+      </w:r>
+      <w:proofErr w:type="spellStart"/>
+      <w:r>
+        <w:rPr>
+          <w:sz w:val="32"/>
+          <w:szCs w:val="32"/>
+          <w:lang w:val="en-US"/>
+        </w:rPr>
+        <w:t>OrderDate</w:t>
+      </w:r>
+      <w:proofErr w:type="spellEnd"/>
+      <w:r>
+        <w:rPr>
+          <w:sz w:val="32"/>
+          <w:szCs w:val="32"/>
+          <w:lang w:val="en-US"/>
+        </w:rPr>
+        <w:t xml:space="preserve">, </w:t>
+      </w:r>
+      <w:proofErr w:type="spellStart"/>
+      <w:r>
+        <w:rPr>
+          <w:sz w:val="32"/>
+          <w:szCs w:val="32"/>
+          <w:lang w:val="en-US"/>
+        </w:rPr>
+        <w:t>SupplierNumber</w:t>
+      </w:r>
+      <w:proofErr w:type="spellEnd"/>
+      <w:r>
+        <w:rPr>
+          <w:sz w:val="32"/>
+          <w:szCs w:val="32"/>
+          <w:lang w:val="en-US"/>
+        </w:rPr>
+        <w:t xml:space="preserve">, </w:t>
+      </w:r>
+      <w:proofErr w:type="spellStart"/>
+      <w:r>
+        <w:rPr>
+          <w:sz w:val="32"/>
+          <w:szCs w:val="32"/>
+          <w:lang w:val="en-US"/>
+        </w:rPr>
+        <w:t>PONumber</w:t>
+      </w:r>
+      <w:proofErr w:type="spellEnd"/>
+      <w:r>
+        <w:rPr>
+          <w:sz w:val="32"/>
+          <w:szCs w:val="32"/>
+          <w:lang w:val="en-US"/>
+        </w:rPr>
+        <w:t xml:space="preserve">, Quantity, Cost), </w:t>
+      </w:r>
+      <w:proofErr w:type="spellStart"/>
+      <w:r>
+        <w:rPr>
+          <w:sz w:val="32"/>
+          <w:szCs w:val="32"/>
+          <w:lang w:val="en-US"/>
+        </w:rPr>
+        <w:t>QuantityOnHand</w:t>
+      </w:r>
+      <w:proofErr w:type="spellEnd"/>
+      <w:r>
+        <w:rPr>
+          <w:sz w:val="32"/>
+          <w:szCs w:val="32"/>
+          <w:lang w:val="en-US"/>
+        </w:rPr>
+        <w:t xml:space="preserve">, </w:t>
+      </w:r>
+      <w:proofErr w:type="spellStart"/>
+      <w:r>
+        <w:rPr>
+          <w:sz w:val="32"/>
+          <w:szCs w:val="32"/>
+          <w:lang w:val="en-US"/>
+        </w:rPr>
+        <w:t>ReorderLevel</w:t>
+      </w:r>
+      <w:proofErr w:type="spellEnd"/>
+      <w:r>
+        <w:rPr>
+          <w:sz w:val="32"/>
+          <w:szCs w:val="32"/>
+          <w:lang w:val="en-US"/>
+        </w:rPr>
+        <w:t>)</w:t>
+      </w:r>
+      <w:r>
+        <w:rPr>
+          <w:sz w:val="32"/>
+          <w:szCs w:val="32"/>
+          <w:lang w:val="en-US"/>
+        </w:rPr>
+        <w:br w:type="page"/>
+      </w:r>
+    </w:p>
+    <w:p>
+      <w:pPr>
+        <w:rPr>
+          <w:sz w:val="32"/>
+          <w:szCs w:val="32"/>
+          <w:lang w:val="en-US"/>
+        </w:rPr>
+      </w:pPr>
+      <w:r>
+        <w:rPr>
+          <w:sz w:val="32"/>
+          <w:szCs w:val="32"/>
+          <w:lang w:val="en-US"/>
+        </w:rPr>
+        <w:lastRenderedPageBreak/>
+        <w:t>Purchase Order</w:t>
+      </w:r>
+    </w:p>
+    <w:p>
+      <w:pPr>
+        <w:rPr>
+          <w:sz w:val="32"/>
+          <w:szCs w:val="32"/>
+          <w:lang w:val="en-US"/>
+        </w:rPr>
+      </w:pPr>
+      <w:r>
+        <w:rPr>
+          <w:sz w:val="32"/>
+          <w:szCs w:val="32"/>
+          <w:lang w:val="en-US"/>
+        </w:rPr>
+        <w:drawing>
+          <wp:inline distT="0" distB="0" distL="0" distR="0" wp14:anchorId="6F2EAA88" wp14:editId="764B2847">
+            <wp:extent cx="5943600" cy="3663950"/>
+            <wp:effectExtent l="0" t="0" r="0" b="0"/>
+            <wp:docPr id="263036983" name="Picture 1" descr="A purchase order with numbers and numbers&#10;&#10;AI-generated content may be incorrect."/>
+            <wp:cNvGraphicFramePr>
+              <a:graphicFrameLocks xmlns:a="http://schemas.openxmlformats.org/drawingml/2006/main" noChangeAspect="1"/>
+            </wp:cNvGraphicFramePr>
+            <a:graphic xmlns:a="http://schemas.openxmlformats.org/drawingml/2006/main">
+              <a:graphicData uri="http://schemas.openxmlformats.org/drawingml/2006/picture">
+                <pic:pic xmlns:pic="http://schemas.openxmlformats.org/drawingml/2006/picture">
+                  <pic:nvPicPr>
+                    <pic:cNvPr id="263036983" name="Picture 1" descr="A purchase order with numbers and numbers&#10;&#10;AI-generated content may be incorrect."/>
+                    <pic:cNvPicPr/>
+                  </pic:nvPicPr>
+                  <pic:blipFill>
+                    <a:blip r:embed="rId8"/>
+                    <a:stretch>
+                      <a:fillRect/>
+                    </a:stretch>
+                  </pic:blipFill>
+                  <pic:spPr>
+                    <a:xfrm>
+                      <a:off x="0" y="0"/>
+                      <a:ext cx="5943600" cy="3663950"/>
+                    </a:xfrm>
+                    <a:prstGeom prst="rect">
+                      <a:avLst/>
+                    </a:prstGeom>
+                  </pic:spPr>
+                </pic:pic>
+              </a:graphicData>
+            </a:graphic>
+          </wp:inline>
+        </w:drawing>
+      </w:r>
+    </w:p>
+    <w:p>
+      <w:pPr>
+        <w:rPr>
+          <w:sz w:val="32"/>
+          <w:szCs w:val="32"/>
+          <w:lang w:val="en-US"/>
+        </w:rPr>
+      </w:pPr>
+      <w:r>
+        <w:rPr>
+          <w:sz w:val="32"/>
+          <w:szCs w:val="32"/>
+          <w:lang w:val="en-US"/>
+        </w:rPr>
+        <w:t>0NF (initial table)</w:t>
+      </w:r>
+    </w:p>
+    <w:p>
+      <w:pPr>
+        <w:rPr>
+          <w:sz w:val="32"/>
+          <w:szCs w:val="32"/>
+          <w:lang w:val="en-US"/>
+        </w:rPr>
+      </w:pPr>
+      <w:r>
+        <w:rPr>
+          <w:sz w:val="32"/>
+          <w:szCs w:val="32"/>
+          <w:lang w:val="en-US"/>
+        </w:rPr>
+        <w:t>(</w:t>
+      </w:r>
+      <w:proofErr w:type="spellStart"/>
+      <w:r>
+        <w:rPr>
+          <w:sz w:val="32"/>
+          <w:szCs w:val="32"/>
+          <w:lang w:val="en-US"/>
+        </w:rPr>
+        <w:t>PurchaseOrderNumber</w:t>
+      </w:r>
+      <w:proofErr w:type="spellEnd"/>
+      <w:r>
+        <w:rPr>
+          <w:sz w:val="32"/>
+          <w:szCs w:val="32"/>
+          <w:lang w:val="en-US"/>
+        </w:rPr>
+        <w:t xml:space="preserve">, </w:t>
+      </w:r>
+      <w:proofErr w:type="spellStart"/>
+      <w:r>
+        <w:rPr>
+          <w:sz w:val="32"/>
+          <w:szCs w:val="32"/>
+          <w:lang w:val="en-US"/>
+        </w:rPr>
+        <w:t>SupplierNumber</w:t>
+      </w:r>
+      <w:proofErr w:type="spellEnd"/>
+      <w:r>
+        <w:rPr>
+          <w:sz w:val="32"/>
+          <w:szCs w:val="32"/>
+          <w:lang w:val="en-US"/>
+        </w:rPr>
+        <w:t xml:space="preserve">, </w:t>
+      </w:r>
+      <w:proofErr w:type="spellStart"/>
+      <w:r>
+        <w:rPr>
+          <w:sz w:val="32"/>
+          <w:szCs w:val="32"/>
+          <w:lang w:val="en-US"/>
+        </w:rPr>
+        <w:t>SupplierName</w:t>
+      </w:r>
+      <w:proofErr w:type="spellEnd"/>
+      <w:r>
+        <w:rPr>
+          <w:sz w:val="32"/>
+          <w:szCs w:val="32"/>
+          <w:lang w:val="en-US"/>
+        </w:rPr>
+        <w:t xml:space="preserve">, </w:t>
+      </w:r>
+      <w:proofErr w:type="spellStart"/>
+      <w:r>
+        <w:rPr>
+          <w:sz w:val="32"/>
+          <w:szCs w:val="32"/>
+          <w:lang w:val="en-US"/>
+        </w:rPr>
+        <w:t>SupplierAddress</w:t>
+      </w:r>
+      <w:proofErr w:type="spellEnd"/>
+      <w:r>
+        <w:rPr>
+          <w:sz w:val="32"/>
+          <w:szCs w:val="32"/>
+          <w:lang w:val="en-US"/>
+        </w:rPr>
+        <w:t xml:space="preserve">, </w:t>
+      </w:r>
+      <w:proofErr w:type="spellStart"/>
+      <w:r>
+        <w:rPr>
+          <w:sz w:val="32"/>
+          <w:szCs w:val="32"/>
+          <w:lang w:val="en-US"/>
+        </w:rPr>
+        <w:t>SupplierCity</w:t>
+      </w:r>
+      <w:proofErr w:type="spellEnd"/>
+      <w:r>
+        <w:rPr>
+          <w:sz w:val="32"/>
+          <w:szCs w:val="32"/>
+          <w:lang w:val="en-US"/>
+        </w:rPr>
+        <w:t xml:space="preserve">, </w:t>
+      </w:r>
+      <w:proofErr w:type="spellStart"/>
+      <w:r>
+        <w:rPr>
+          <w:sz w:val="32"/>
+          <w:szCs w:val="32"/>
+          <w:lang w:val="en-US"/>
+        </w:rPr>
+        <w:t>SupplierPhone</w:t>
+      </w:r>
+      <w:proofErr w:type="spellEnd"/>
+      <w:r>
+        <w:rPr>
+          <w:sz w:val="32"/>
+          <w:szCs w:val="32"/>
+          <w:lang w:val="en-US"/>
+        </w:rPr>
+        <w:t>, Date, (</w:t>
+      </w:r>
+      <w:proofErr w:type="spellStart"/>
+      <w:r>
+        <w:rPr>
+          <w:sz w:val="32"/>
+          <w:szCs w:val="32"/>
+          <w:lang w:val="en-US"/>
+        </w:rPr>
+        <w:t>ItemNumber</w:t>
+      </w:r>
+      <w:proofErr w:type="spellEnd"/>
+      <w:r>
+        <w:rPr>
+          <w:sz w:val="32"/>
+          <w:szCs w:val="32"/>
+          <w:lang w:val="en-US"/>
+        </w:rPr>
+        <w:t xml:space="preserve">, </w:t>
+      </w:r>
+      <w:proofErr w:type="spellStart"/>
+      <w:r>
+        <w:rPr>
+          <w:sz w:val="32"/>
+          <w:szCs w:val="32"/>
+          <w:lang w:val="en-US"/>
+        </w:rPr>
+        <w:t>SupplierItemNumber</w:t>
+      </w:r>
+      <w:proofErr w:type="spellEnd"/>
+      <w:r>
+        <w:rPr>
+          <w:sz w:val="32"/>
+          <w:szCs w:val="32"/>
+          <w:lang w:val="en-US"/>
+        </w:rPr>
+        <w:t xml:space="preserve">, </w:t>
+      </w:r>
+      <w:proofErr w:type="spellStart"/>
+      <w:r>
+        <w:rPr>
+          <w:sz w:val="32"/>
+          <w:szCs w:val="32"/>
+          <w:lang w:val="en-US"/>
+        </w:rPr>
+        <w:t>SupplierDescription</w:t>
+      </w:r>
+      <w:proofErr w:type="spellEnd"/>
+      <w:r>
+        <w:rPr>
+          <w:sz w:val="32"/>
+          <w:szCs w:val="32"/>
+          <w:lang w:val="en-US"/>
+        </w:rPr>
+        <w:t>, Qty, Cost, Amount), Subtotal, GST, Total)</w:t>
       </w:r>
     </w:p>
     <w:sectPr>
@@ -1389,7 +4024,7 @@
     <w:lsdException w:name="Normal Indent" w:semiHidden="1" w:unhideWhenUsed="1"/>
     <w:lsdException w:name="footnote text" w:semiHidden="1" w:unhideWhenUsed="1"/>
     <w:lsdException w:name="annotation text" w:semiHidden="1" w:unhideWhenUsed="1"/>
-    <w:lsdException w:name="header" w:semiHidden="1" w:unhideWhenUsed="1"/>
+    <w:lsdException w:name="header" w:semiHidden="1" w:uiPriority="0" w:unhideWhenUsed="1"/>
     <w:lsdException w:name="footer" w:semiHidden="1" w:unhideWhenUsed="1"/>
     <w:lsdException w:name="index heading" w:semiHidden="1" w:unhideWhenUsed="1"/>
     <w:lsdException w:name="caption" w:semiHidden="1" w:uiPriority="35" w:unhideWhenUsed="1" w:qFormat="1"/>
@@ -1738,7 +4373,7 @@
   <w:style w:type="paragraph" w:default="1" w:styleId="Normal">
     <w:name w:val="Normal"/>
     <w:qFormat/>
-    <w:rsid w:val="00923EF2"/>
+    <w:rsid w:val="000737A0"/>
   </w:style>
   <w:style w:type="paragraph" w:styleId="Heading1">
     <w:name w:val="heading 1"/>
@@ -2256,6 +4891,43 @@
       <w:spacing w:val="5"/>
     </w:rPr>
   </w:style>
+  <w:style w:type="paragraph" w:styleId="Header">
+    <w:name w:val="header"/>
+    <w:basedOn w:val="Normal"/>
+    <w:link w:val="HeaderChar"/>
+    <w:semiHidden/>
+    <w:rsid w:val="00576547"/>
+    <w:pPr>
+      <w:tabs>
+        <w:tab w:val="center" w:pos="4320"/>
+        <w:tab w:val="right" w:pos="8640"/>
+      </w:tabs>
+      <w:spacing w:after="0" w:line="240" w:lineRule="auto"/>
+    </w:pPr>
+    <w:rPr>
+      <w:rFonts w:ascii="Arial" w:eastAsia="Times New Roman" w:hAnsi="Arial" w:cs="Times New Roman"/>
+      <w:kern w:val="0"/>
+      <w:sz w:val="24"/>
+      <w:szCs w:val="20"/>
+      <w:lang w:val="en-US"/>
+      <w14:ligatures w14:val="none"/>
+    </w:rPr>
+  </w:style>
+  <w:style w:type="character" w:customStyle="1" w:styleId="HeaderChar">
+    <w:name w:val="Header Char"/>
+    <w:basedOn w:val="DefaultParagraphFont"/>
+    <w:link w:val="Header"/>
+    <w:semiHidden/>
+    <w:rsid w:val="00576547"/>
+    <w:rPr>
+      <w:rFonts w:ascii="Arial" w:eastAsia="Times New Roman" w:hAnsi="Arial" w:cs="Times New Roman"/>
+      <w:kern w:val="0"/>
+      <w:sz w:val="24"/>
+      <w:szCs w:val="20"/>
+      <w:lang w:val="en-US"/>
+      <w14:ligatures w14:val="none"/>
+    </w:rPr>
+  </w:style>
 </w:styles>
 </file>
 

</xml_diff>

<commit_message>
Answers to EPS 2 and 3 exercise
</commit_message>
<xml_diff>
--- a/EPS database.docx
+++ b/EPS database.docx
@@ -394,15 +394,7 @@
           <w:szCs w:val="32"/>
           <w:lang w:val="en-US"/>
         </w:rPr>
-        <w:t>3</w:t>
-      </w:r>
-      <w:r>
-        <w:rPr>
-          <w:sz w:val="32"/>
-          <w:szCs w:val="32"/>
-          <w:lang w:val="en-US"/>
-        </w:rPr>
-        <w:t>NF</w:t>
+        <w:t>3NF</w:t>
       </w:r>
     </w:p>
     <w:p>
@@ -1466,15 +1458,7 @@
           <w:szCs w:val="32"/>
           <w:lang w:val="en-US"/>
         </w:rPr>
-        <w:t>3</w:t>
-      </w:r>
-      <w:r>
-        <w:rPr>
-          <w:sz w:val="32"/>
-          <w:szCs w:val="32"/>
-          <w:lang w:val="en-US"/>
-        </w:rPr>
-        <w:t>NF</w:t>
+        <w:t>3NF</w:t>
       </w:r>
     </w:p>
     <w:p>
@@ -2016,6 +2000,7 @@
       </w:pPr>
       <w:r>
         <w:rPr>
+          <w:noProof/>
           <w:sz w:val="32"/>
           <w:szCs w:val="32"/>
           <w:lang w:val="en-US"/>
@@ -2133,15 +2118,7 @@
           <w:szCs w:val="32"/>
           <w:lang w:val="en-US"/>
         </w:rPr>
-        <w:t>,</w:t>
-      </w:r>
-      <w:r>
-        <w:rPr>
-          <w:sz w:val="32"/>
-          <w:szCs w:val="32"/>
-          <w:lang w:val="en-US"/>
-        </w:rPr>
-        <w:t xml:space="preserve"> </w:t>
+        <w:t xml:space="preserve">, </w:t>
       </w:r>
       <w:proofErr w:type="spellStart"/>
       <w:r>
@@ -2386,74 +2363,34 @@
           <w:szCs w:val="32"/>
           <w:lang w:val="en-US"/>
         </w:rPr>
-        <w:t>Customer</w:t>
-      </w:r>
-      <w:r>
-        <w:rPr>
-          <w:sz w:val="32"/>
-          <w:szCs w:val="32"/>
-          <w:lang w:val="en-US"/>
-        </w:rPr>
-        <w:t>First</w:t>
-      </w:r>
-      <w:r>
-        <w:rPr>
-          <w:sz w:val="32"/>
-          <w:szCs w:val="32"/>
-          <w:lang w:val="en-US"/>
-        </w:rPr>
-        <w:t>Name</w:t>
-      </w:r>
-      <w:proofErr w:type="spellEnd"/>
-      <w:r>
-        <w:rPr>
-          <w:sz w:val="32"/>
-          <w:szCs w:val="32"/>
-          <w:lang w:val="en-US"/>
-        </w:rPr>
-        <w:t xml:space="preserve">, </w:t>
-      </w:r>
-      <w:proofErr w:type="spellStart"/>
-      <w:r>
-        <w:rPr>
-          <w:sz w:val="32"/>
-          <w:szCs w:val="32"/>
-          <w:lang w:val="en-US"/>
-        </w:rPr>
-        <w:t>Customer</w:t>
-      </w:r>
-      <w:r>
-        <w:rPr>
-          <w:sz w:val="32"/>
-          <w:szCs w:val="32"/>
-          <w:lang w:val="en-US"/>
-        </w:rPr>
-        <w:t>La</w:t>
-      </w:r>
-      <w:r>
-        <w:rPr>
-          <w:sz w:val="32"/>
-          <w:szCs w:val="32"/>
-          <w:lang w:val="en-US"/>
-        </w:rPr>
-        <w:t>stName</w:t>
-      </w:r>
-      <w:proofErr w:type="spellEnd"/>
-      <w:r>
-        <w:rPr>
-          <w:sz w:val="32"/>
-          <w:szCs w:val="32"/>
-          <w:lang w:val="en-US"/>
-        </w:rPr>
-        <w:t>,</w:t>
-      </w:r>
-      <w:r>
-        <w:rPr>
-          <w:sz w:val="32"/>
-          <w:szCs w:val="32"/>
-          <w:lang w:val="en-US"/>
-        </w:rPr>
-        <w:t xml:space="preserve"> </w:t>
+        <w:t>CustomerFirstName</w:t>
+      </w:r>
+      <w:proofErr w:type="spellEnd"/>
+      <w:r>
+        <w:rPr>
+          <w:sz w:val="32"/>
+          <w:szCs w:val="32"/>
+          <w:lang w:val="en-US"/>
+        </w:rPr>
+        <w:t xml:space="preserve">, </w:t>
+      </w:r>
+      <w:proofErr w:type="spellStart"/>
+      <w:r>
+        <w:rPr>
+          <w:sz w:val="32"/>
+          <w:szCs w:val="32"/>
+          <w:lang w:val="en-US"/>
+        </w:rPr>
+        <w:t>CustomerLastName</w:t>
+      </w:r>
+      <w:proofErr w:type="spellEnd"/>
+      <w:r>
+        <w:rPr>
+          <w:sz w:val="32"/>
+          <w:szCs w:val="32"/>
+          <w:lang w:val="en-US"/>
+        </w:rPr>
+        <w:t xml:space="preserve">, </w:t>
       </w:r>
       <w:proofErr w:type="spellStart"/>
       <w:r>
@@ -3029,15 +2966,7 @@
           <w:lang w:val="en-US"/>
         </w:rPr>
         <w:lastRenderedPageBreak/>
-        <w:t>3</w:t>
-      </w:r>
-      <w:r>
-        <w:rPr>
-          <w:sz w:val="32"/>
-          <w:szCs w:val="32"/>
-          <w:lang w:val="en-US"/>
-        </w:rPr>
-        <w:t>NF</w:t>
+        <w:t>3NF</w:t>
       </w:r>
     </w:p>
     <w:p>
@@ -3469,6 +3398,7 @@
       </w:pPr>
       <w:r>
         <w:rPr>
+          <w:noProof/>
           <w:sz w:val="32"/>
           <w:szCs w:val="32"/>
           <w:lang w:val="en-US"/>
@@ -3689,6 +3619,877 @@
         </w:rPr>
         <w:t>)</w:t>
       </w:r>
+    </w:p>
+    <w:p>
+      <w:pPr>
+        <w:rPr>
+          <w:sz w:val="32"/>
+          <w:szCs w:val="32"/>
+          <w:lang w:val="en-US"/>
+        </w:rPr>
+      </w:pPr>
+      <w:r>
+        <w:rPr>
+          <w:sz w:val="32"/>
+          <w:szCs w:val="32"/>
+          <w:lang w:val="en-US"/>
+        </w:rPr>
+        <w:t>1</w:t>
+      </w:r>
+      <w:r>
+        <w:rPr>
+          <w:sz w:val="32"/>
+          <w:szCs w:val="32"/>
+          <w:lang w:val="en-US"/>
+        </w:rPr>
+        <w:t xml:space="preserve">NF </w:t>
+      </w:r>
+      <w:r>
+        <w:rPr>
+          <w:sz w:val="32"/>
+          <w:szCs w:val="32"/>
+          <w:lang w:val="en-US"/>
+        </w:rPr>
+        <w:t>(atomization and removing repeating groups)</w:t>
+      </w:r>
+    </w:p>
+    <w:p>
+      <w:pPr>
+        <w:rPr>
+          <w:sz w:val="32"/>
+          <w:szCs w:val="32"/>
+          <w:lang w:val="en-US"/>
+        </w:rPr>
+      </w:pPr>
+      <w:r>
+        <w:rPr>
+          <w:sz w:val="32"/>
+          <w:szCs w:val="32"/>
+          <w:lang w:val="en-US"/>
+        </w:rPr>
+        <w:t>(</w:t>
+      </w:r>
+      <w:proofErr w:type="spellStart"/>
+      <w:r>
+        <w:rPr>
+          <w:b/>
+          <w:bCs/>
+          <w:sz w:val="32"/>
+          <w:szCs w:val="32"/>
+          <w:lang w:val="en-US"/>
+        </w:rPr>
+        <w:t>ItemNumber</w:t>
+      </w:r>
+      <w:proofErr w:type="spellEnd"/>
+      <w:r>
+        <w:rPr>
+          <w:sz w:val="32"/>
+          <w:szCs w:val="32"/>
+          <w:lang w:val="en-US"/>
+        </w:rPr>
+        <w:t xml:space="preserve">, </w:t>
+      </w:r>
+      <w:proofErr w:type="spellStart"/>
+      <w:r>
+        <w:rPr>
+          <w:sz w:val="32"/>
+          <w:szCs w:val="32"/>
+          <w:lang w:val="en-US"/>
+        </w:rPr>
+        <w:t>ItemDescription</w:t>
+      </w:r>
+      <w:proofErr w:type="spellEnd"/>
+      <w:r>
+        <w:rPr>
+          <w:sz w:val="32"/>
+          <w:szCs w:val="32"/>
+          <w:lang w:val="en-US"/>
+        </w:rPr>
+        <w:t xml:space="preserve">, </w:t>
+      </w:r>
+      <w:proofErr w:type="spellStart"/>
+      <w:r>
+        <w:rPr>
+          <w:sz w:val="32"/>
+          <w:szCs w:val="32"/>
+          <w:lang w:val="en-US"/>
+        </w:rPr>
+        <w:t>CurrentSalePrice</w:t>
+      </w:r>
+      <w:proofErr w:type="spellEnd"/>
+      <w:r>
+        <w:rPr>
+          <w:sz w:val="32"/>
+          <w:szCs w:val="32"/>
+          <w:lang w:val="en-US"/>
+        </w:rPr>
+        <w:t xml:space="preserve">, </w:t>
+      </w:r>
+      <w:proofErr w:type="spellStart"/>
+      <w:r>
+        <w:rPr>
+          <w:sz w:val="32"/>
+          <w:szCs w:val="32"/>
+          <w:lang w:val="en-US"/>
+        </w:rPr>
+        <w:t>QuantityOnHand</w:t>
+      </w:r>
+      <w:proofErr w:type="spellEnd"/>
+      <w:r>
+        <w:rPr>
+          <w:sz w:val="32"/>
+          <w:szCs w:val="32"/>
+          <w:lang w:val="en-US"/>
+        </w:rPr>
+        <w:t xml:space="preserve">, </w:t>
+      </w:r>
+      <w:proofErr w:type="spellStart"/>
+      <w:r>
+        <w:rPr>
+          <w:sz w:val="32"/>
+          <w:szCs w:val="32"/>
+          <w:lang w:val="en-US"/>
+        </w:rPr>
+        <w:t>ReorderLevel</w:t>
+      </w:r>
+      <w:proofErr w:type="spellEnd"/>
+      <w:r>
+        <w:rPr>
+          <w:sz w:val="32"/>
+          <w:szCs w:val="32"/>
+          <w:lang w:val="en-US"/>
+        </w:rPr>
+        <w:t>)</w:t>
+      </w:r>
+    </w:p>
+    <w:p>
+      <w:pPr>
+        <w:rPr>
+          <w:sz w:val="32"/>
+          <w:szCs w:val="32"/>
+          <w:lang w:val="en-US"/>
+        </w:rPr>
+      </w:pPr>
+      <w:r>
+        <w:rPr>
+          <w:sz w:val="32"/>
+          <w:szCs w:val="32"/>
+          <w:lang w:val="en-US"/>
+        </w:rPr>
+        <w:t>(</w:t>
+      </w:r>
+      <w:proofErr w:type="spellStart"/>
+      <w:r>
+        <w:rPr>
+          <w:b/>
+          <w:bCs/>
+          <w:sz w:val="32"/>
+          <w:szCs w:val="32"/>
+          <w:lang w:val="en-US"/>
+        </w:rPr>
+        <w:t>PONumber</w:t>
+      </w:r>
+      <w:proofErr w:type="spellEnd"/>
+      <w:r>
+        <w:rPr>
+          <w:sz w:val="32"/>
+          <w:szCs w:val="32"/>
+          <w:lang w:val="en-US"/>
+        </w:rPr>
+        <w:t xml:space="preserve">, </w:t>
+      </w:r>
+      <w:proofErr w:type="spellStart"/>
+      <w:r>
+        <w:rPr>
+          <w:b/>
+          <w:bCs/>
+          <w:i/>
+          <w:iCs/>
+          <w:sz w:val="32"/>
+          <w:szCs w:val="32"/>
+          <w:lang w:val="en-US"/>
+        </w:rPr>
+        <w:t>ItemNumber</w:t>
+      </w:r>
+      <w:proofErr w:type="spellEnd"/>
+      <w:r>
+        <w:rPr>
+          <w:sz w:val="32"/>
+          <w:szCs w:val="32"/>
+          <w:lang w:val="en-US"/>
+        </w:rPr>
+        <w:t xml:space="preserve">, </w:t>
+      </w:r>
+      <w:proofErr w:type="spellStart"/>
+      <w:r>
+        <w:rPr>
+          <w:sz w:val="32"/>
+          <w:szCs w:val="32"/>
+          <w:lang w:val="en-US"/>
+        </w:rPr>
+        <w:t>OrderDate</w:t>
+      </w:r>
+      <w:proofErr w:type="spellEnd"/>
+      <w:r>
+        <w:rPr>
+          <w:sz w:val="32"/>
+          <w:szCs w:val="32"/>
+          <w:lang w:val="en-US"/>
+        </w:rPr>
+        <w:t xml:space="preserve">, </w:t>
+      </w:r>
+      <w:proofErr w:type="spellStart"/>
+      <w:r>
+        <w:rPr>
+          <w:sz w:val="32"/>
+          <w:szCs w:val="32"/>
+          <w:lang w:val="en-US"/>
+        </w:rPr>
+        <w:t>SupplierNumber</w:t>
+      </w:r>
+      <w:proofErr w:type="spellEnd"/>
+      <w:r>
+        <w:rPr>
+          <w:sz w:val="32"/>
+          <w:szCs w:val="32"/>
+          <w:lang w:val="en-US"/>
+        </w:rPr>
+        <w:t>, Quantity, Cost)</w:t>
+      </w:r>
+    </w:p>
+    <w:p>
+      <w:pPr>
+        <w:rPr>
+          <w:sz w:val="32"/>
+          <w:szCs w:val="32"/>
+          <w:lang w:val="en-US"/>
+        </w:rPr>
+      </w:pPr>
+      <w:r>
+        <w:rPr>
+          <w:sz w:val="32"/>
+          <w:szCs w:val="32"/>
+          <w:lang w:val="en-US"/>
+        </w:rPr>
+        <w:t>2</w:t>
+      </w:r>
+      <w:r>
+        <w:rPr>
+          <w:sz w:val="32"/>
+          <w:szCs w:val="32"/>
+          <w:lang w:val="en-US"/>
+        </w:rPr>
+        <w:t xml:space="preserve">NF </w:t>
+      </w:r>
+      <w:r>
+        <w:rPr>
+          <w:sz w:val="32"/>
+          <w:szCs w:val="32"/>
+          <w:lang w:val="en-US"/>
+        </w:rPr>
+        <w:t>(partial dependencies)</w:t>
+      </w:r>
+    </w:p>
+    <w:p>
+      <w:pPr>
+        <w:rPr>
+          <w:sz w:val="32"/>
+          <w:szCs w:val="32"/>
+          <w:lang w:val="en-US"/>
+        </w:rPr>
+      </w:pPr>
+      <w:r>
+        <w:rPr>
+          <w:sz w:val="32"/>
+          <w:szCs w:val="32"/>
+          <w:lang w:val="en-US"/>
+        </w:rPr>
+        <w:t>(</w:t>
+      </w:r>
+      <w:proofErr w:type="spellStart"/>
+      <w:r>
+        <w:rPr>
+          <w:b/>
+          <w:bCs/>
+          <w:sz w:val="32"/>
+          <w:szCs w:val="32"/>
+          <w:lang w:val="en-US"/>
+        </w:rPr>
+        <w:t>ItemNumber</w:t>
+      </w:r>
+      <w:proofErr w:type="spellEnd"/>
+      <w:r>
+        <w:rPr>
+          <w:sz w:val="32"/>
+          <w:szCs w:val="32"/>
+          <w:lang w:val="en-US"/>
+        </w:rPr>
+        <w:t xml:space="preserve">, </w:t>
+      </w:r>
+      <w:proofErr w:type="spellStart"/>
+      <w:r>
+        <w:rPr>
+          <w:sz w:val="32"/>
+          <w:szCs w:val="32"/>
+          <w:lang w:val="en-US"/>
+        </w:rPr>
+        <w:t>ItemDescription</w:t>
+      </w:r>
+      <w:proofErr w:type="spellEnd"/>
+      <w:r>
+        <w:rPr>
+          <w:sz w:val="32"/>
+          <w:szCs w:val="32"/>
+          <w:lang w:val="en-US"/>
+        </w:rPr>
+        <w:t xml:space="preserve">, </w:t>
+      </w:r>
+      <w:proofErr w:type="spellStart"/>
+      <w:r>
+        <w:rPr>
+          <w:sz w:val="32"/>
+          <w:szCs w:val="32"/>
+          <w:lang w:val="en-US"/>
+        </w:rPr>
+        <w:t>CurrentSalePrice</w:t>
+      </w:r>
+      <w:proofErr w:type="spellEnd"/>
+      <w:r>
+        <w:rPr>
+          <w:sz w:val="32"/>
+          <w:szCs w:val="32"/>
+          <w:lang w:val="en-US"/>
+        </w:rPr>
+        <w:t xml:space="preserve">, </w:t>
+      </w:r>
+      <w:proofErr w:type="spellStart"/>
+      <w:r>
+        <w:rPr>
+          <w:sz w:val="32"/>
+          <w:szCs w:val="32"/>
+          <w:lang w:val="en-US"/>
+        </w:rPr>
+        <w:t>QuantityOnHand</w:t>
+      </w:r>
+      <w:proofErr w:type="spellEnd"/>
+      <w:r>
+        <w:rPr>
+          <w:sz w:val="32"/>
+          <w:szCs w:val="32"/>
+          <w:lang w:val="en-US"/>
+        </w:rPr>
+        <w:t xml:space="preserve">, </w:t>
+      </w:r>
+      <w:proofErr w:type="spellStart"/>
+      <w:r>
+        <w:rPr>
+          <w:sz w:val="32"/>
+          <w:szCs w:val="32"/>
+          <w:lang w:val="en-US"/>
+        </w:rPr>
+        <w:t>ReorderLevel</w:t>
+      </w:r>
+      <w:proofErr w:type="spellEnd"/>
+      <w:r>
+        <w:rPr>
+          <w:sz w:val="32"/>
+          <w:szCs w:val="32"/>
+          <w:lang w:val="en-US"/>
+        </w:rPr>
+        <w:t>)</w:t>
+      </w:r>
+    </w:p>
+    <w:p>
+      <w:pPr>
+        <w:rPr>
+          <w:sz w:val="32"/>
+          <w:szCs w:val="32"/>
+          <w:lang w:val="en-US"/>
+        </w:rPr>
+      </w:pPr>
+      <w:r>
+        <w:rPr>
+          <w:sz w:val="32"/>
+          <w:szCs w:val="32"/>
+          <w:lang w:val="en-US"/>
+        </w:rPr>
+        <w:t>(</w:t>
+      </w:r>
+      <w:proofErr w:type="spellStart"/>
+      <w:r>
+        <w:rPr>
+          <w:b/>
+          <w:bCs/>
+          <w:i/>
+          <w:iCs/>
+          <w:sz w:val="32"/>
+          <w:szCs w:val="32"/>
+          <w:lang w:val="en-US"/>
+        </w:rPr>
+        <w:t>PONumber</w:t>
+      </w:r>
+      <w:proofErr w:type="spellEnd"/>
+      <w:r>
+        <w:rPr>
+          <w:sz w:val="32"/>
+          <w:szCs w:val="32"/>
+          <w:lang w:val="en-US"/>
+        </w:rPr>
+        <w:t xml:space="preserve">, </w:t>
+      </w:r>
+      <w:proofErr w:type="spellStart"/>
+      <w:r>
+        <w:rPr>
+          <w:b/>
+          <w:bCs/>
+          <w:i/>
+          <w:iCs/>
+          <w:sz w:val="32"/>
+          <w:szCs w:val="32"/>
+          <w:lang w:val="en-US"/>
+        </w:rPr>
+        <w:t>ItemNumber</w:t>
+      </w:r>
+      <w:proofErr w:type="spellEnd"/>
+      <w:r>
+        <w:rPr>
+          <w:sz w:val="32"/>
+          <w:szCs w:val="32"/>
+          <w:lang w:val="en-US"/>
+        </w:rPr>
+        <w:t>, Quantity, Cost)</w:t>
+      </w:r>
+    </w:p>
+    <w:p>
+      <w:pPr>
+        <w:rPr>
+          <w:sz w:val="32"/>
+          <w:szCs w:val="32"/>
+          <w:lang w:val="en-US"/>
+        </w:rPr>
+      </w:pPr>
+      <w:r>
+        <w:rPr>
+          <w:sz w:val="32"/>
+          <w:szCs w:val="32"/>
+          <w:lang w:val="en-US"/>
+        </w:rPr>
+        <w:t>(</w:t>
+      </w:r>
+      <w:proofErr w:type="spellStart"/>
+      <w:r>
+        <w:rPr>
+          <w:b/>
+          <w:bCs/>
+          <w:sz w:val="32"/>
+          <w:szCs w:val="32"/>
+          <w:lang w:val="en-US"/>
+        </w:rPr>
+        <w:t>PONumber</w:t>
+      </w:r>
+      <w:proofErr w:type="spellEnd"/>
+      <w:r>
+        <w:rPr>
+          <w:b/>
+          <w:bCs/>
+          <w:sz w:val="32"/>
+          <w:szCs w:val="32"/>
+          <w:lang w:val="en-US"/>
+        </w:rPr>
+        <w:t xml:space="preserve">, </w:t>
+      </w:r>
+      <w:proofErr w:type="spellStart"/>
+      <w:r>
+        <w:rPr>
+          <w:sz w:val="32"/>
+          <w:szCs w:val="32"/>
+          <w:lang w:val="en-US"/>
+        </w:rPr>
+        <w:t>OrderDate</w:t>
+      </w:r>
+      <w:proofErr w:type="spellEnd"/>
+      <w:r>
+        <w:rPr>
+          <w:sz w:val="32"/>
+          <w:szCs w:val="32"/>
+          <w:lang w:val="en-US"/>
+        </w:rPr>
+        <w:t>,</w:t>
+      </w:r>
+      <w:r>
+        <w:rPr>
+          <w:sz w:val="32"/>
+          <w:szCs w:val="32"/>
+          <w:lang w:val="en-US"/>
+        </w:rPr>
+        <w:t xml:space="preserve"> </w:t>
+      </w:r>
+      <w:proofErr w:type="spellStart"/>
+      <w:r>
+        <w:rPr>
+          <w:sz w:val="32"/>
+          <w:szCs w:val="32"/>
+          <w:lang w:val="en-US"/>
+        </w:rPr>
+        <w:t>SupplierNumber</w:t>
+      </w:r>
+      <w:proofErr w:type="spellEnd"/>
+      <w:r>
+        <w:rPr>
+          <w:sz w:val="32"/>
+          <w:szCs w:val="32"/>
+          <w:lang w:val="en-US"/>
+        </w:rPr>
+        <w:t>)</w:t>
+      </w:r>
+    </w:p>
+    <w:p>
+      <w:pPr>
+        <w:rPr>
+          <w:sz w:val="32"/>
+          <w:szCs w:val="32"/>
+          <w:lang w:val="en-US"/>
+        </w:rPr>
+      </w:pPr>
+      <w:r>
+        <w:rPr>
+          <w:sz w:val="32"/>
+          <w:szCs w:val="32"/>
+          <w:lang w:val="en-US"/>
+        </w:rPr>
+        <w:br w:type="page"/>
+      </w:r>
+    </w:p>
+    <w:p>
+      <w:pPr>
+        <w:rPr>
+          <w:sz w:val="32"/>
+          <w:szCs w:val="32"/>
+          <w:lang w:val="en-US"/>
+        </w:rPr>
+      </w:pPr>
+      <w:r>
+        <w:rPr>
+          <w:sz w:val="32"/>
+          <w:szCs w:val="32"/>
+          <w:lang w:val="en-US"/>
+        </w:rPr>
+        <w:lastRenderedPageBreak/>
+        <w:t>3</w:t>
+      </w:r>
+      <w:r>
+        <w:rPr>
+          <w:sz w:val="32"/>
+          <w:szCs w:val="32"/>
+          <w:lang w:val="en-US"/>
+        </w:rPr>
+        <w:t xml:space="preserve">NF </w:t>
+      </w:r>
+      <w:r>
+        <w:rPr>
+          <w:sz w:val="32"/>
+          <w:szCs w:val="32"/>
+          <w:lang w:val="en-US"/>
+        </w:rPr>
+        <w:t>(Transitive dependencies)</w:t>
+      </w:r>
+    </w:p>
+    <w:p>
+      <w:pPr>
+        <w:rPr>
+          <w:sz w:val="32"/>
+          <w:szCs w:val="32"/>
+          <w:lang w:val="en-US"/>
+        </w:rPr>
+      </w:pPr>
+      <w:r>
+        <w:rPr>
+          <w:sz w:val="32"/>
+          <w:szCs w:val="32"/>
+          <w:lang w:val="en-US"/>
+        </w:rPr>
+        <w:t xml:space="preserve">Item </w:t>
+      </w:r>
+      <w:r>
+        <w:rPr>
+          <w:sz w:val="32"/>
+          <w:szCs w:val="32"/>
+          <w:lang w:val="en-US"/>
+        </w:rPr>
+        <w:t>(</w:t>
+      </w:r>
+      <w:proofErr w:type="spellStart"/>
+      <w:r>
+        <w:rPr>
+          <w:b/>
+          <w:bCs/>
+          <w:sz w:val="32"/>
+          <w:szCs w:val="32"/>
+          <w:lang w:val="en-US"/>
+        </w:rPr>
+        <w:t>ItemNumber</w:t>
+      </w:r>
+      <w:proofErr w:type="spellEnd"/>
+      <w:r>
+        <w:rPr>
+          <w:sz w:val="32"/>
+          <w:szCs w:val="32"/>
+          <w:lang w:val="en-US"/>
+        </w:rPr>
+        <w:t xml:space="preserve">, </w:t>
+      </w:r>
+      <w:proofErr w:type="spellStart"/>
+      <w:r>
+        <w:rPr>
+          <w:sz w:val="32"/>
+          <w:szCs w:val="32"/>
+          <w:lang w:val="en-US"/>
+        </w:rPr>
+        <w:t>ItemDescription</w:t>
+      </w:r>
+      <w:proofErr w:type="spellEnd"/>
+      <w:r>
+        <w:rPr>
+          <w:sz w:val="32"/>
+          <w:szCs w:val="32"/>
+          <w:lang w:val="en-US"/>
+        </w:rPr>
+        <w:t xml:space="preserve">, </w:t>
+      </w:r>
+      <w:proofErr w:type="spellStart"/>
+      <w:r>
+        <w:rPr>
+          <w:sz w:val="32"/>
+          <w:szCs w:val="32"/>
+          <w:lang w:val="en-US"/>
+        </w:rPr>
+        <w:t>CurrentSalePrice</w:t>
+      </w:r>
+      <w:proofErr w:type="spellEnd"/>
+      <w:r>
+        <w:rPr>
+          <w:sz w:val="32"/>
+          <w:szCs w:val="32"/>
+          <w:lang w:val="en-US"/>
+        </w:rPr>
+        <w:t xml:space="preserve">, </w:t>
+      </w:r>
+      <w:proofErr w:type="spellStart"/>
+      <w:r>
+        <w:rPr>
+          <w:sz w:val="32"/>
+          <w:szCs w:val="32"/>
+          <w:lang w:val="en-US"/>
+        </w:rPr>
+        <w:t>QuantityOnHand</w:t>
+      </w:r>
+      <w:proofErr w:type="spellEnd"/>
+      <w:r>
+        <w:rPr>
+          <w:sz w:val="32"/>
+          <w:szCs w:val="32"/>
+          <w:lang w:val="en-US"/>
+        </w:rPr>
+        <w:t xml:space="preserve">, </w:t>
+      </w:r>
+      <w:proofErr w:type="spellStart"/>
+      <w:r>
+        <w:rPr>
+          <w:sz w:val="32"/>
+          <w:szCs w:val="32"/>
+          <w:lang w:val="en-US"/>
+        </w:rPr>
+        <w:t>ReorderLevel</w:t>
+      </w:r>
+      <w:proofErr w:type="spellEnd"/>
+      <w:r>
+        <w:rPr>
+          <w:sz w:val="32"/>
+          <w:szCs w:val="32"/>
+          <w:lang w:val="en-US"/>
+        </w:rPr>
+        <w:t>)</w:t>
+      </w:r>
+    </w:p>
+    <w:p>
+      <w:pPr>
+        <w:rPr>
+          <w:sz w:val="32"/>
+          <w:szCs w:val="32"/>
+          <w:lang w:val="en-US"/>
+        </w:rPr>
+      </w:pPr>
+      <w:proofErr w:type="spellStart"/>
+      <w:r>
+        <w:rPr>
+          <w:sz w:val="32"/>
+          <w:szCs w:val="32"/>
+          <w:lang w:val="en-US"/>
+        </w:rPr>
+        <w:t>POItem</w:t>
+      </w:r>
+      <w:proofErr w:type="spellEnd"/>
+      <w:r>
+        <w:rPr>
+          <w:sz w:val="32"/>
+          <w:szCs w:val="32"/>
+          <w:lang w:val="en-US"/>
+        </w:rPr>
+        <w:t xml:space="preserve"> </w:t>
+      </w:r>
+      <w:r>
+        <w:rPr>
+          <w:sz w:val="32"/>
+          <w:szCs w:val="32"/>
+          <w:lang w:val="en-US"/>
+        </w:rPr>
+        <w:t>(</w:t>
+      </w:r>
+      <w:proofErr w:type="spellStart"/>
+      <w:r>
+        <w:rPr>
+          <w:b/>
+          <w:bCs/>
+          <w:i/>
+          <w:iCs/>
+          <w:sz w:val="32"/>
+          <w:szCs w:val="32"/>
+          <w:lang w:val="en-US"/>
+        </w:rPr>
+        <w:t>PONumber</w:t>
+      </w:r>
+      <w:proofErr w:type="spellEnd"/>
+      <w:r>
+        <w:rPr>
+          <w:sz w:val="32"/>
+          <w:szCs w:val="32"/>
+          <w:lang w:val="en-US"/>
+        </w:rPr>
+        <w:t xml:space="preserve">, </w:t>
+      </w:r>
+      <w:proofErr w:type="spellStart"/>
+      <w:r>
+        <w:rPr>
+          <w:b/>
+          <w:bCs/>
+          <w:i/>
+          <w:iCs/>
+          <w:sz w:val="32"/>
+          <w:szCs w:val="32"/>
+          <w:lang w:val="en-US"/>
+        </w:rPr>
+        <w:t>ItemNumber</w:t>
+      </w:r>
+      <w:proofErr w:type="spellEnd"/>
+      <w:r>
+        <w:rPr>
+          <w:sz w:val="32"/>
+          <w:szCs w:val="32"/>
+          <w:lang w:val="en-US"/>
+        </w:rPr>
+        <w:t>, Quantity, Cost)</w:t>
+      </w:r>
+    </w:p>
+    <w:p>
+      <w:pPr>
+        <w:rPr>
+          <w:sz w:val="32"/>
+          <w:szCs w:val="32"/>
+          <w:lang w:val="en-US"/>
+        </w:rPr>
+      </w:pPr>
+      <w:proofErr w:type="spellStart"/>
+      <w:r>
+        <w:rPr>
+          <w:sz w:val="32"/>
+          <w:szCs w:val="32"/>
+          <w:lang w:val="en-US"/>
+        </w:rPr>
+        <w:t>PurchaseOrder</w:t>
+      </w:r>
+      <w:proofErr w:type="spellEnd"/>
+      <w:r>
+        <w:rPr>
+          <w:sz w:val="32"/>
+          <w:szCs w:val="32"/>
+          <w:lang w:val="en-US"/>
+        </w:rPr>
+        <w:t xml:space="preserve"> </w:t>
+      </w:r>
+      <w:r>
+        <w:rPr>
+          <w:sz w:val="32"/>
+          <w:szCs w:val="32"/>
+          <w:lang w:val="en-US"/>
+        </w:rPr>
+        <w:t>(</w:t>
+      </w:r>
+      <w:proofErr w:type="spellStart"/>
+      <w:r>
+        <w:rPr>
+          <w:b/>
+          <w:bCs/>
+          <w:sz w:val="32"/>
+          <w:szCs w:val="32"/>
+          <w:lang w:val="en-US"/>
+        </w:rPr>
+        <w:t>PONumber</w:t>
+      </w:r>
+      <w:proofErr w:type="spellEnd"/>
+      <w:r>
+        <w:rPr>
+          <w:b/>
+          <w:bCs/>
+          <w:sz w:val="32"/>
+          <w:szCs w:val="32"/>
+          <w:lang w:val="en-US"/>
+        </w:rPr>
+        <w:t xml:space="preserve">, </w:t>
+      </w:r>
+      <w:proofErr w:type="spellStart"/>
+      <w:r>
+        <w:rPr>
+          <w:sz w:val="32"/>
+          <w:szCs w:val="32"/>
+          <w:lang w:val="en-US"/>
+        </w:rPr>
+        <w:t>OrderDate</w:t>
+      </w:r>
+      <w:proofErr w:type="spellEnd"/>
+      <w:r>
+        <w:rPr>
+          <w:sz w:val="32"/>
+          <w:szCs w:val="32"/>
+          <w:lang w:val="en-US"/>
+        </w:rPr>
+        <w:t>,</w:t>
+      </w:r>
+      <w:r>
+        <w:rPr>
+          <w:sz w:val="32"/>
+          <w:szCs w:val="32"/>
+          <w:lang w:val="en-US"/>
+        </w:rPr>
+        <w:t xml:space="preserve"> </w:t>
+      </w:r>
+      <w:proofErr w:type="spellStart"/>
+      <w:r>
+        <w:rPr>
+          <w:sz w:val="32"/>
+          <w:szCs w:val="32"/>
+          <w:lang w:val="en-US"/>
+        </w:rPr>
+        <w:t>SupplierNumber</w:t>
+      </w:r>
+      <w:proofErr w:type="spellEnd"/>
+      <w:r>
+        <w:rPr>
+          <w:sz w:val="32"/>
+          <w:szCs w:val="32"/>
+          <w:lang w:val="en-US"/>
+        </w:rPr>
+        <w:t>)</w:t>
+      </w:r>
       <w:r>
         <w:rPr>
           <w:sz w:val="32"/>
@@ -3726,6 +4527,7 @@
       </w:pPr>
       <w:r>
         <w:rPr>
+          <w:noProof/>
           <w:sz w:val="32"/>
           <w:szCs w:val="32"/>
           <w:lang w:val="en-US"/>
@@ -3803,6 +4605,8 @@
       <w:proofErr w:type="spellStart"/>
       <w:r>
         <w:rPr>
+          <w:b/>
+          <w:bCs/>
           <w:sz w:val="32"/>
           <w:szCs w:val="32"/>
           <w:lang w:val="en-US"/>
@@ -3962,6 +4766,921 @@
         </w:rPr>
         <w:t>, Qty, Cost, Amount), Subtotal, GST, Total)</w:t>
       </w:r>
+    </w:p>
+    <w:p>
+      <w:pPr>
+        <w:rPr>
+          <w:sz w:val="32"/>
+          <w:szCs w:val="32"/>
+          <w:lang w:val="en-US"/>
+        </w:rPr>
+      </w:pPr>
+      <w:r>
+        <w:rPr>
+          <w:sz w:val="32"/>
+          <w:szCs w:val="32"/>
+          <w:lang w:val="en-US"/>
+        </w:rPr>
+        <w:t>1</w:t>
+      </w:r>
+      <w:r>
+        <w:rPr>
+          <w:sz w:val="32"/>
+          <w:szCs w:val="32"/>
+          <w:lang w:val="en-US"/>
+        </w:rPr>
+        <w:t xml:space="preserve">NF </w:t>
+      </w:r>
+    </w:p>
+    <w:p>
+      <w:pPr>
+        <w:rPr>
+          <w:sz w:val="32"/>
+          <w:szCs w:val="32"/>
+          <w:lang w:val="en-US"/>
+        </w:rPr>
+      </w:pPr>
+      <w:r>
+        <w:rPr>
+          <w:sz w:val="32"/>
+          <w:szCs w:val="32"/>
+          <w:lang w:val="en-US"/>
+        </w:rPr>
+        <w:t>(</w:t>
+      </w:r>
+      <w:proofErr w:type="spellStart"/>
+      <w:r>
+        <w:rPr>
+          <w:b/>
+          <w:bCs/>
+          <w:sz w:val="32"/>
+          <w:szCs w:val="32"/>
+          <w:lang w:val="en-US"/>
+        </w:rPr>
+        <w:t>PurchaseOrderNumber</w:t>
+      </w:r>
+      <w:proofErr w:type="spellEnd"/>
+      <w:r>
+        <w:rPr>
+          <w:sz w:val="32"/>
+          <w:szCs w:val="32"/>
+          <w:lang w:val="en-US"/>
+        </w:rPr>
+        <w:t xml:space="preserve">, </w:t>
+      </w:r>
+      <w:proofErr w:type="spellStart"/>
+      <w:r>
+        <w:rPr>
+          <w:sz w:val="32"/>
+          <w:szCs w:val="32"/>
+          <w:lang w:val="en-US"/>
+        </w:rPr>
+        <w:t>SupplierNumber</w:t>
+      </w:r>
+      <w:proofErr w:type="spellEnd"/>
+      <w:r>
+        <w:rPr>
+          <w:sz w:val="32"/>
+          <w:szCs w:val="32"/>
+          <w:lang w:val="en-US"/>
+        </w:rPr>
+        <w:t xml:space="preserve">, </w:t>
+      </w:r>
+      <w:proofErr w:type="spellStart"/>
+      <w:r>
+        <w:rPr>
+          <w:sz w:val="32"/>
+          <w:szCs w:val="32"/>
+          <w:lang w:val="en-US"/>
+        </w:rPr>
+        <w:t>SupplierName</w:t>
+      </w:r>
+      <w:proofErr w:type="spellEnd"/>
+      <w:r>
+        <w:rPr>
+          <w:sz w:val="32"/>
+          <w:szCs w:val="32"/>
+          <w:lang w:val="en-US"/>
+        </w:rPr>
+        <w:t xml:space="preserve">, </w:t>
+      </w:r>
+      <w:proofErr w:type="spellStart"/>
+      <w:r>
+        <w:rPr>
+          <w:sz w:val="32"/>
+          <w:szCs w:val="32"/>
+          <w:lang w:val="en-US"/>
+        </w:rPr>
+        <w:t>SupplierAddress</w:t>
+      </w:r>
+      <w:proofErr w:type="spellEnd"/>
+      <w:r>
+        <w:rPr>
+          <w:sz w:val="32"/>
+          <w:szCs w:val="32"/>
+          <w:lang w:val="en-US"/>
+        </w:rPr>
+        <w:t xml:space="preserve">, </w:t>
+      </w:r>
+      <w:proofErr w:type="spellStart"/>
+      <w:r>
+        <w:rPr>
+          <w:sz w:val="32"/>
+          <w:szCs w:val="32"/>
+          <w:lang w:val="en-US"/>
+        </w:rPr>
+        <w:t>SupplierCity</w:t>
+      </w:r>
+      <w:proofErr w:type="spellEnd"/>
+      <w:r>
+        <w:rPr>
+          <w:sz w:val="32"/>
+          <w:szCs w:val="32"/>
+          <w:lang w:val="en-US"/>
+        </w:rPr>
+        <w:t xml:space="preserve">, </w:t>
+      </w:r>
+      <w:proofErr w:type="spellStart"/>
+      <w:r>
+        <w:rPr>
+          <w:sz w:val="32"/>
+          <w:szCs w:val="32"/>
+          <w:lang w:val="en-US"/>
+        </w:rPr>
+        <w:t>SupplierProvince</w:t>
+      </w:r>
+      <w:proofErr w:type="spellEnd"/>
+      <w:r>
+        <w:rPr>
+          <w:sz w:val="32"/>
+          <w:szCs w:val="32"/>
+          <w:lang w:val="en-US"/>
+        </w:rPr>
+        <w:t xml:space="preserve">, </w:t>
+      </w:r>
+      <w:proofErr w:type="spellStart"/>
+      <w:r>
+        <w:rPr>
+          <w:sz w:val="32"/>
+          <w:szCs w:val="32"/>
+          <w:lang w:val="en-US"/>
+        </w:rPr>
+        <w:t>SupplierPostalCode</w:t>
+      </w:r>
+      <w:proofErr w:type="spellEnd"/>
+      <w:r>
+        <w:rPr>
+          <w:sz w:val="32"/>
+          <w:szCs w:val="32"/>
+          <w:lang w:val="en-US"/>
+        </w:rPr>
+        <w:t xml:space="preserve">, </w:t>
+      </w:r>
+      <w:proofErr w:type="spellStart"/>
+      <w:r>
+        <w:rPr>
+          <w:sz w:val="32"/>
+          <w:szCs w:val="32"/>
+          <w:lang w:val="en-US"/>
+        </w:rPr>
+        <w:t>SupplierPhone</w:t>
+      </w:r>
+      <w:proofErr w:type="spellEnd"/>
+      <w:r>
+        <w:rPr>
+          <w:sz w:val="32"/>
+          <w:szCs w:val="32"/>
+          <w:lang w:val="en-US"/>
+        </w:rPr>
+        <w:t>, Date, Subtotal, GST, Total)</w:t>
+      </w:r>
+    </w:p>
+    <w:p>
+      <w:pPr>
+        <w:rPr>
+          <w:sz w:val="32"/>
+          <w:szCs w:val="32"/>
+          <w:lang w:val="en-US"/>
+        </w:rPr>
+      </w:pPr>
+      <w:r>
+        <w:rPr>
+          <w:sz w:val="32"/>
+          <w:szCs w:val="32"/>
+          <w:lang w:val="en-US"/>
+        </w:rPr>
+        <w:t>(</w:t>
+      </w:r>
+      <w:proofErr w:type="spellStart"/>
+      <w:r>
+        <w:rPr>
+          <w:b/>
+          <w:bCs/>
+          <w:i/>
+          <w:iCs/>
+          <w:sz w:val="32"/>
+          <w:szCs w:val="32"/>
+          <w:lang w:val="en-US"/>
+        </w:rPr>
+        <w:t>PurchaseOrderNumber</w:t>
+      </w:r>
+      <w:proofErr w:type="spellEnd"/>
+      <w:r>
+        <w:rPr>
+          <w:sz w:val="32"/>
+          <w:szCs w:val="32"/>
+          <w:lang w:val="en-US"/>
+        </w:rPr>
+        <w:t xml:space="preserve">, </w:t>
+      </w:r>
+      <w:proofErr w:type="spellStart"/>
+      <w:r>
+        <w:rPr>
+          <w:b/>
+          <w:bCs/>
+          <w:sz w:val="32"/>
+          <w:szCs w:val="32"/>
+          <w:lang w:val="en-US"/>
+        </w:rPr>
+        <w:t>ItemNumber</w:t>
+      </w:r>
+      <w:proofErr w:type="spellEnd"/>
+      <w:r>
+        <w:rPr>
+          <w:sz w:val="32"/>
+          <w:szCs w:val="32"/>
+          <w:lang w:val="en-US"/>
+        </w:rPr>
+        <w:t xml:space="preserve">, </w:t>
+      </w:r>
+      <w:proofErr w:type="spellStart"/>
+      <w:r>
+        <w:rPr>
+          <w:sz w:val="32"/>
+          <w:szCs w:val="32"/>
+          <w:lang w:val="en-US"/>
+        </w:rPr>
+        <w:t>SupplierItemNumber</w:t>
+      </w:r>
+      <w:proofErr w:type="spellEnd"/>
+      <w:r>
+        <w:rPr>
+          <w:sz w:val="32"/>
+          <w:szCs w:val="32"/>
+          <w:lang w:val="en-US"/>
+        </w:rPr>
+        <w:t xml:space="preserve">, </w:t>
+      </w:r>
+      <w:proofErr w:type="spellStart"/>
+      <w:r>
+        <w:rPr>
+          <w:sz w:val="32"/>
+          <w:szCs w:val="32"/>
+          <w:lang w:val="en-US"/>
+        </w:rPr>
+        <w:t>SupplierDescription</w:t>
+      </w:r>
+      <w:proofErr w:type="spellEnd"/>
+      <w:r>
+        <w:rPr>
+          <w:sz w:val="32"/>
+          <w:szCs w:val="32"/>
+          <w:lang w:val="en-US"/>
+        </w:rPr>
+        <w:t>, Qty, Cost, Amount)</w:t>
+      </w:r>
+    </w:p>
+    <w:p>
+      <w:pPr>
+        <w:rPr>
+          <w:sz w:val="32"/>
+          <w:szCs w:val="32"/>
+          <w:lang w:val="en-US"/>
+        </w:rPr>
+      </w:pPr>
+      <w:r>
+        <w:rPr>
+          <w:sz w:val="32"/>
+          <w:szCs w:val="32"/>
+          <w:lang w:val="en-US"/>
+        </w:rPr>
+        <w:br w:type="page"/>
+      </w:r>
+    </w:p>
+    <w:p>
+      <w:pPr>
+        <w:rPr>
+          <w:sz w:val="32"/>
+          <w:szCs w:val="32"/>
+          <w:lang w:val="en-US"/>
+        </w:rPr>
+      </w:pPr>
+      <w:r>
+        <w:rPr>
+          <w:sz w:val="32"/>
+          <w:szCs w:val="32"/>
+          <w:lang w:val="en-US"/>
+        </w:rPr>
+        <w:lastRenderedPageBreak/>
+        <w:t>2</w:t>
+      </w:r>
+      <w:r>
+        <w:rPr>
+          <w:sz w:val="32"/>
+          <w:szCs w:val="32"/>
+          <w:lang w:val="en-US"/>
+        </w:rPr>
+        <w:t xml:space="preserve">NF </w:t>
+      </w:r>
+    </w:p>
+    <w:p>
+      <w:pPr>
+        <w:rPr>
+          <w:sz w:val="32"/>
+          <w:szCs w:val="32"/>
+          <w:lang w:val="en-US"/>
+        </w:rPr>
+      </w:pPr>
+      <w:r>
+        <w:rPr>
+          <w:sz w:val="32"/>
+          <w:szCs w:val="32"/>
+          <w:lang w:val="en-US"/>
+        </w:rPr>
+        <w:t>(</w:t>
+      </w:r>
+      <w:proofErr w:type="spellStart"/>
+      <w:r>
+        <w:rPr>
+          <w:b/>
+          <w:bCs/>
+          <w:sz w:val="32"/>
+          <w:szCs w:val="32"/>
+          <w:lang w:val="en-US"/>
+        </w:rPr>
+        <w:t>PurchaseOrderNumber</w:t>
+      </w:r>
+      <w:proofErr w:type="spellEnd"/>
+      <w:r>
+        <w:rPr>
+          <w:sz w:val="32"/>
+          <w:szCs w:val="32"/>
+          <w:lang w:val="en-US"/>
+        </w:rPr>
+        <w:t xml:space="preserve">, </w:t>
+      </w:r>
+      <w:proofErr w:type="spellStart"/>
+      <w:r>
+        <w:rPr>
+          <w:sz w:val="32"/>
+          <w:szCs w:val="32"/>
+          <w:lang w:val="en-US"/>
+        </w:rPr>
+        <w:t>SupplierNumber</w:t>
+      </w:r>
+      <w:proofErr w:type="spellEnd"/>
+      <w:r>
+        <w:rPr>
+          <w:sz w:val="32"/>
+          <w:szCs w:val="32"/>
+          <w:lang w:val="en-US"/>
+        </w:rPr>
+        <w:t xml:space="preserve">, </w:t>
+      </w:r>
+      <w:proofErr w:type="spellStart"/>
+      <w:r>
+        <w:rPr>
+          <w:sz w:val="32"/>
+          <w:szCs w:val="32"/>
+          <w:lang w:val="en-US"/>
+        </w:rPr>
+        <w:t>SupplierName</w:t>
+      </w:r>
+      <w:proofErr w:type="spellEnd"/>
+      <w:r>
+        <w:rPr>
+          <w:sz w:val="32"/>
+          <w:szCs w:val="32"/>
+          <w:lang w:val="en-US"/>
+        </w:rPr>
+        <w:t xml:space="preserve">, </w:t>
+      </w:r>
+      <w:proofErr w:type="spellStart"/>
+      <w:r>
+        <w:rPr>
+          <w:sz w:val="32"/>
+          <w:szCs w:val="32"/>
+          <w:lang w:val="en-US"/>
+        </w:rPr>
+        <w:t>SupplierAddress</w:t>
+      </w:r>
+      <w:proofErr w:type="spellEnd"/>
+      <w:r>
+        <w:rPr>
+          <w:sz w:val="32"/>
+          <w:szCs w:val="32"/>
+          <w:lang w:val="en-US"/>
+        </w:rPr>
+        <w:t xml:space="preserve">, </w:t>
+      </w:r>
+      <w:proofErr w:type="spellStart"/>
+      <w:r>
+        <w:rPr>
+          <w:sz w:val="32"/>
+          <w:szCs w:val="32"/>
+          <w:lang w:val="en-US"/>
+        </w:rPr>
+        <w:t>SupplierCity</w:t>
+      </w:r>
+      <w:proofErr w:type="spellEnd"/>
+      <w:r>
+        <w:rPr>
+          <w:sz w:val="32"/>
+          <w:szCs w:val="32"/>
+          <w:lang w:val="en-US"/>
+        </w:rPr>
+        <w:t xml:space="preserve">, </w:t>
+      </w:r>
+      <w:proofErr w:type="spellStart"/>
+      <w:r>
+        <w:rPr>
+          <w:sz w:val="32"/>
+          <w:szCs w:val="32"/>
+          <w:lang w:val="en-US"/>
+        </w:rPr>
+        <w:t>SupplierProvince</w:t>
+      </w:r>
+      <w:proofErr w:type="spellEnd"/>
+      <w:r>
+        <w:rPr>
+          <w:sz w:val="32"/>
+          <w:szCs w:val="32"/>
+          <w:lang w:val="en-US"/>
+        </w:rPr>
+        <w:t xml:space="preserve">, </w:t>
+      </w:r>
+      <w:proofErr w:type="spellStart"/>
+      <w:r>
+        <w:rPr>
+          <w:sz w:val="32"/>
+          <w:szCs w:val="32"/>
+          <w:lang w:val="en-US"/>
+        </w:rPr>
+        <w:t>SupplierPostalCode</w:t>
+      </w:r>
+      <w:proofErr w:type="spellEnd"/>
+      <w:r>
+        <w:rPr>
+          <w:sz w:val="32"/>
+          <w:szCs w:val="32"/>
+          <w:lang w:val="en-US"/>
+        </w:rPr>
+        <w:t xml:space="preserve">, </w:t>
+      </w:r>
+      <w:proofErr w:type="spellStart"/>
+      <w:r>
+        <w:rPr>
+          <w:sz w:val="32"/>
+          <w:szCs w:val="32"/>
+          <w:lang w:val="en-US"/>
+        </w:rPr>
+        <w:t>SupplierPhone</w:t>
+      </w:r>
+      <w:proofErr w:type="spellEnd"/>
+      <w:r>
+        <w:rPr>
+          <w:sz w:val="32"/>
+          <w:szCs w:val="32"/>
+          <w:lang w:val="en-US"/>
+        </w:rPr>
+        <w:t>, Date, Subtotal, GST, Total)</w:t>
+      </w:r>
+    </w:p>
+    <w:p>
+      <w:pPr>
+        <w:rPr>
+          <w:sz w:val="32"/>
+          <w:szCs w:val="32"/>
+          <w:lang w:val="en-US"/>
+        </w:rPr>
+      </w:pPr>
+      <w:r>
+        <w:rPr>
+          <w:sz w:val="32"/>
+          <w:szCs w:val="32"/>
+          <w:lang w:val="en-US"/>
+        </w:rPr>
+        <w:t>(</w:t>
+      </w:r>
+      <w:proofErr w:type="spellStart"/>
+      <w:r>
+        <w:rPr>
+          <w:b/>
+          <w:bCs/>
+          <w:i/>
+          <w:iCs/>
+          <w:sz w:val="32"/>
+          <w:szCs w:val="32"/>
+          <w:lang w:val="en-US"/>
+        </w:rPr>
+        <w:t>PurchaseOrderNumber</w:t>
+      </w:r>
+      <w:proofErr w:type="spellEnd"/>
+      <w:r>
+        <w:rPr>
+          <w:sz w:val="32"/>
+          <w:szCs w:val="32"/>
+          <w:lang w:val="en-US"/>
+        </w:rPr>
+        <w:t xml:space="preserve">, </w:t>
+      </w:r>
+      <w:proofErr w:type="spellStart"/>
+      <w:r>
+        <w:rPr>
+          <w:b/>
+          <w:bCs/>
+          <w:sz w:val="32"/>
+          <w:szCs w:val="32"/>
+          <w:lang w:val="en-US"/>
+        </w:rPr>
+        <w:t>ItemNumber</w:t>
+      </w:r>
+      <w:proofErr w:type="spellEnd"/>
+      <w:r>
+        <w:rPr>
+          <w:sz w:val="32"/>
+          <w:szCs w:val="32"/>
+          <w:lang w:val="en-US"/>
+        </w:rPr>
+        <w:t xml:space="preserve">, </w:t>
+      </w:r>
+      <w:proofErr w:type="spellStart"/>
+      <w:r>
+        <w:rPr>
+          <w:sz w:val="32"/>
+          <w:szCs w:val="32"/>
+          <w:lang w:val="en-US"/>
+        </w:rPr>
+        <w:t>SupplierItemNumber</w:t>
+      </w:r>
+      <w:proofErr w:type="spellEnd"/>
+      <w:r>
+        <w:rPr>
+          <w:sz w:val="32"/>
+          <w:szCs w:val="32"/>
+          <w:lang w:val="en-US"/>
+        </w:rPr>
+        <w:t xml:space="preserve">, </w:t>
+      </w:r>
+      <w:proofErr w:type="spellStart"/>
+      <w:r>
+        <w:rPr>
+          <w:sz w:val="32"/>
+          <w:szCs w:val="32"/>
+          <w:lang w:val="en-US"/>
+        </w:rPr>
+        <w:t>SupplierDescription</w:t>
+      </w:r>
+      <w:proofErr w:type="spellEnd"/>
+      <w:r>
+        <w:rPr>
+          <w:sz w:val="32"/>
+          <w:szCs w:val="32"/>
+          <w:lang w:val="en-US"/>
+        </w:rPr>
+        <w:t>, Qty, Cost, Amount)</w:t>
+      </w:r>
+    </w:p>
+    <w:p>
+      <w:pPr>
+        <w:rPr>
+          <w:sz w:val="32"/>
+          <w:szCs w:val="32"/>
+          <w:lang w:val="en-US"/>
+        </w:rPr>
+      </w:pPr>
+      <w:r>
+        <w:rPr>
+          <w:sz w:val="32"/>
+          <w:szCs w:val="32"/>
+          <w:lang w:val="en-US"/>
+        </w:rPr>
+        <w:t>3</w:t>
+      </w:r>
+      <w:r>
+        <w:rPr>
+          <w:sz w:val="32"/>
+          <w:szCs w:val="32"/>
+          <w:lang w:val="en-US"/>
+        </w:rPr>
+        <w:t xml:space="preserve">NF </w:t>
+      </w:r>
+    </w:p>
+    <w:p>
+      <w:pPr>
+        <w:rPr>
+          <w:sz w:val="32"/>
+          <w:szCs w:val="32"/>
+          <w:lang w:val="en-US"/>
+        </w:rPr>
+      </w:pPr>
+      <w:r>
+        <w:rPr>
+          <w:sz w:val="32"/>
+          <w:szCs w:val="32"/>
+          <w:lang w:val="en-US"/>
+        </w:rPr>
+        <w:t>(</w:t>
+      </w:r>
+      <w:proofErr w:type="spellStart"/>
+      <w:r>
+        <w:rPr>
+          <w:b/>
+          <w:bCs/>
+          <w:sz w:val="32"/>
+          <w:szCs w:val="32"/>
+          <w:lang w:val="en-US"/>
+        </w:rPr>
+        <w:t>PurchaseOrderNumber</w:t>
+      </w:r>
+      <w:proofErr w:type="spellEnd"/>
+      <w:r>
+        <w:rPr>
+          <w:sz w:val="32"/>
+          <w:szCs w:val="32"/>
+          <w:lang w:val="en-US"/>
+        </w:rPr>
+        <w:t xml:space="preserve">, </w:t>
+      </w:r>
+      <w:proofErr w:type="spellStart"/>
+      <w:r>
+        <w:rPr>
+          <w:i/>
+          <w:iCs/>
+          <w:sz w:val="32"/>
+          <w:szCs w:val="32"/>
+          <w:lang w:val="en-US"/>
+        </w:rPr>
+        <w:t>SupplierNumber</w:t>
+      </w:r>
+      <w:proofErr w:type="spellEnd"/>
+      <w:r>
+        <w:rPr>
+          <w:sz w:val="32"/>
+          <w:szCs w:val="32"/>
+          <w:lang w:val="en-US"/>
+        </w:rPr>
+        <w:t>, Date, Subtotal, GST, Total)</w:t>
+      </w:r>
+    </w:p>
+    <w:p>
+      <w:pPr>
+        <w:rPr>
+          <w:sz w:val="32"/>
+          <w:szCs w:val="32"/>
+          <w:lang w:val="en-US"/>
+        </w:rPr>
+      </w:pPr>
+      <w:r>
+        <w:rPr>
+          <w:sz w:val="32"/>
+          <w:szCs w:val="32"/>
+          <w:lang w:val="en-US"/>
+        </w:rPr>
+        <w:t>(</w:t>
+      </w:r>
+      <w:proofErr w:type="spellStart"/>
+      <w:r>
+        <w:rPr>
+          <w:b/>
+          <w:bCs/>
+          <w:i/>
+          <w:iCs/>
+          <w:sz w:val="32"/>
+          <w:szCs w:val="32"/>
+          <w:lang w:val="en-US"/>
+        </w:rPr>
+        <w:t>PurchaseOrderNumber</w:t>
+      </w:r>
+      <w:proofErr w:type="spellEnd"/>
+      <w:r>
+        <w:rPr>
+          <w:sz w:val="32"/>
+          <w:szCs w:val="32"/>
+          <w:lang w:val="en-US"/>
+        </w:rPr>
+        <w:t xml:space="preserve">, </w:t>
+      </w:r>
+      <w:proofErr w:type="spellStart"/>
+      <w:r>
+        <w:rPr>
+          <w:b/>
+          <w:bCs/>
+          <w:sz w:val="32"/>
+          <w:szCs w:val="32"/>
+          <w:lang w:val="en-US"/>
+        </w:rPr>
+        <w:t>ItemNumber</w:t>
+      </w:r>
+      <w:proofErr w:type="spellEnd"/>
+      <w:r>
+        <w:rPr>
+          <w:sz w:val="32"/>
+          <w:szCs w:val="32"/>
+          <w:lang w:val="en-US"/>
+        </w:rPr>
+        <w:t xml:space="preserve">, </w:t>
+      </w:r>
+      <w:proofErr w:type="spellStart"/>
+      <w:r>
+        <w:rPr>
+          <w:sz w:val="32"/>
+          <w:szCs w:val="32"/>
+          <w:lang w:val="en-US"/>
+        </w:rPr>
+        <w:t>SupplierItemNumber</w:t>
+      </w:r>
+      <w:proofErr w:type="spellEnd"/>
+      <w:r>
+        <w:rPr>
+          <w:sz w:val="32"/>
+          <w:szCs w:val="32"/>
+          <w:lang w:val="en-US"/>
+        </w:rPr>
+        <w:t xml:space="preserve">, </w:t>
+      </w:r>
+      <w:proofErr w:type="spellStart"/>
+      <w:r>
+        <w:rPr>
+          <w:sz w:val="32"/>
+          <w:szCs w:val="32"/>
+          <w:lang w:val="en-US"/>
+        </w:rPr>
+        <w:t>SupplierDescription</w:t>
+      </w:r>
+      <w:proofErr w:type="spellEnd"/>
+      <w:r>
+        <w:rPr>
+          <w:sz w:val="32"/>
+          <w:szCs w:val="32"/>
+          <w:lang w:val="en-US"/>
+        </w:rPr>
+        <w:t>, Qty, Cost, Amount)</w:t>
+      </w:r>
+    </w:p>
+    <w:p>
+      <w:pPr>
+        <w:rPr>
+          <w:sz w:val="32"/>
+          <w:szCs w:val="32"/>
+          <w:lang w:val="en-US"/>
+        </w:rPr>
+      </w:pPr>
+      <w:r>
+        <w:rPr>
+          <w:sz w:val="32"/>
+          <w:szCs w:val="32"/>
+          <w:lang w:val="en-US"/>
+        </w:rPr>
+        <w:t>(</w:t>
+      </w:r>
+      <w:proofErr w:type="spellStart"/>
+      <w:r>
+        <w:rPr>
+          <w:b/>
+          <w:bCs/>
+          <w:sz w:val="32"/>
+          <w:szCs w:val="32"/>
+          <w:lang w:val="en-US"/>
+        </w:rPr>
+        <w:t>SupplierNumber</w:t>
+      </w:r>
+      <w:proofErr w:type="spellEnd"/>
+      <w:r>
+        <w:rPr>
+          <w:sz w:val="32"/>
+          <w:szCs w:val="32"/>
+          <w:lang w:val="en-US"/>
+        </w:rPr>
+        <w:t xml:space="preserve">, </w:t>
+      </w:r>
+      <w:proofErr w:type="spellStart"/>
+      <w:r>
+        <w:rPr>
+          <w:sz w:val="32"/>
+          <w:szCs w:val="32"/>
+          <w:lang w:val="en-US"/>
+        </w:rPr>
+        <w:t>SupplierName</w:t>
+      </w:r>
+      <w:proofErr w:type="spellEnd"/>
+      <w:r>
+        <w:rPr>
+          <w:sz w:val="32"/>
+          <w:szCs w:val="32"/>
+          <w:lang w:val="en-US"/>
+        </w:rPr>
+        <w:t xml:space="preserve">, </w:t>
+      </w:r>
+      <w:proofErr w:type="spellStart"/>
+      <w:r>
+        <w:rPr>
+          <w:sz w:val="32"/>
+          <w:szCs w:val="32"/>
+          <w:lang w:val="en-US"/>
+        </w:rPr>
+        <w:t>SupplierAddress</w:t>
+      </w:r>
+      <w:proofErr w:type="spellEnd"/>
+      <w:r>
+        <w:rPr>
+          <w:sz w:val="32"/>
+          <w:szCs w:val="32"/>
+          <w:lang w:val="en-US"/>
+        </w:rPr>
+        <w:t xml:space="preserve">, </w:t>
+      </w:r>
+      <w:proofErr w:type="spellStart"/>
+      <w:r>
+        <w:rPr>
+          <w:sz w:val="32"/>
+          <w:szCs w:val="32"/>
+          <w:lang w:val="en-US"/>
+        </w:rPr>
+        <w:t>SupplierCity</w:t>
+      </w:r>
+      <w:proofErr w:type="spellEnd"/>
+      <w:r>
+        <w:rPr>
+          <w:sz w:val="32"/>
+          <w:szCs w:val="32"/>
+          <w:lang w:val="en-US"/>
+        </w:rPr>
+        <w:t xml:space="preserve">, </w:t>
+      </w:r>
+      <w:proofErr w:type="spellStart"/>
+      <w:r>
+        <w:rPr>
+          <w:sz w:val="32"/>
+          <w:szCs w:val="32"/>
+          <w:lang w:val="en-US"/>
+        </w:rPr>
+        <w:t>SupplierProvince</w:t>
+      </w:r>
+      <w:proofErr w:type="spellEnd"/>
+      <w:r>
+        <w:rPr>
+          <w:sz w:val="32"/>
+          <w:szCs w:val="32"/>
+          <w:lang w:val="en-US"/>
+        </w:rPr>
+        <w:t xml:space="preserve">, </w:t>
+      </w:r>
+      <w:proofErr w:type="spellStart"/>
+      <w:r>
+        <w:rPr>
+          <w:sz w:val="32"/>
+          <w:szCs w:val="32"/>
+          <w:lang w:val="en-US"/>
+        </w:rPr>
+        <w:t>SupplierPostalCode</w:t>
+      </w:r>
+      <w:proofErr w:type="spellEnd"/>
+      <w:r>
+        <w:rPr>
+          <w:sz w:val="32"/>
+          <w:szCs w:val="32"/>
+          <w:lang w:val="en-US"/>
+        </w:rPr>
+        <w:t xml:space="preserve">, </w:t>
+      </w:r>
+      <w:proofErr w:type="spellStart"/>
+      <w:r>
+        <w:rPr>
+          <w:sz w:val="32"/>
+          <w:szCs w:val="32"/>
+          <w:lang w:val="en-US"/>
+        </w:rPr>
+        <w:t>SupplierPhone</w:t>
+      </w:r>
+      <w:proofErr w:type="spellEnd"/>
+      <w:r>
+        <w:rPr>
+          <w:sz w:val="32"/>
+          <w:szCs w:val="32"/>
+          <w:lang w:val="en-US"/>
+        </w:rPr>
+        <w:t>)</w:t>
+      </w:r>
+    </w:p>
+    <w:p>
+      <w:pPr>
+        <w:rPr>
+          <w:sz w:val="32"/>
+          <w:szCs w:val="32"/>
+          <w:lang w:val="en-US"/>
+        </w:rPr>
+      </w:pPr>
     </w:p>
     <w:sectPr>
       <w:pgSz w:w="12240" w:h="15840"/>
@@ -4373,7 +6092,7 @@
   <w:style w:type="paragraph" w:default="1" w:styleId="Normal">
     <w:name w:val="Normal"/>
     <w:qFormat/>
-    <w:rsid w:val="000737A0"/>
+    <w:rsid w:val="009F4F94"/>
   </w:style>
   <w:style w:type="paragraph" w:styleId="Heading1">
     <w:name w:val="heading 1"/>

</xml_diff>

<commit_message>
demonstration ERD Customer Order view diagram
</commit_message>
<xml_diff>
--- a/EPS database.docx
+++ b/EPS database.docx
@@ -1955,6 +1955,94 @@
         <w:rPr>
           <w:sz w:val="32"/>
           <w:szCs w:val="32"/>
+        </w:rPr>
+      </w:pPr>
+      <w:r>
+        <w:rPr>
+          <w:sz w:val="32"/>
+          <w:szCs w:val="32"/>
+        </w:rPr>
+        <w:lastRenderedPageBreak/>
+        <w:drawing>
+          <wp:inline distT="0" distB="0" distL="0" distR="0" wp14:anchorId="69A33CC8" wp14:editId="33CE2B4F">
+            <wp:extent cx="5943600" cy="2369820"/>
+            <wp:effectExtent l="0" t="0" r="0" b="0"/>
+            <wp:docPr id="665574792" name="Picture 8" descr="A black background with white rectangles&#10;&#10;AI-generated content may be incorrect."/>
+            <wp:cNvGraphicFramePr>
+              <a:graphicFrameLocks xmlns:a="http://schemas.openxmlformats.org/drawingml/2006/main" noChangeAspect="1"/>
+            </wp:cNvGraphicFramePr>
+            <a:graphic xmlns:a="http://schemas.openxmlformats.org/drawingml/2006/main">
+              <a:graphicData uri="http://schemas.openxmlformats.org/drawingml/2006/picture">
+                <pic:pic xmlns:pic="http://schemas.openxmlformats.org/drawingml/2006/picture">
+                  <pic:nvPicPr>
+                    <pic:cNvPr id="665574792" name="Picture 8" descr="A black background with white rectangles&#10;&#10;AI-generated content may be incorrect."/>
+                    <pic:cNvPicPr>
+                      <a:picLocks noChangeAspect="1" noChangeArrowheads="1"/>
+                    </pic:cNvPicPr>
+                  </pic:nvPicPr>
+                  <pic:blipFill>
+                    <a:blip r:embed="rId7" cstate="print">
+                      <a:extLst>
+                        <a:ext uri="{28A0092B-C50C-407E-A947-70E740481C1C}">
+                          <a14:useLocalDpi xmlns:a14="http://schemas.microsoft.com/office/drawing/2010/main" val="0"/>
+                        </a:ext>
+                      </a:extLst>
+                    </a:blip>
+                    <a:srcRect/>
+                    <a:stretch>
+                      <a:fillRect/>
+                    </a:stretch>
+                  </pic:blipFill>
+                  <pic:spPr bwMode="auto">
+                    <a:xfrm>
+                      <a:off x="0" y="0"/>
+                      <a:ext cx="5943600" cy="2369820"/>
+                    </a:xfrm>
+                    <a:prstGeom prst="rect">
+                      <a:avLst/>
+                    </a:prstGeom>
+                    <a:noFill/>
+                    <a:ln>
+                      <a:noFill/>
+                    </a:ln>
+                  </pic:spPr>
+                </pic:pic>
+              </a:graphicData>
+            </a:graphic>
+          </wp:inline>
+        </w:drawing>
+      </w:r>
+    </w:p>
+    <w:p>
+      <w:pPr>
+        <w:rPr>
+          <w:sz w:val="32"/>
+          <w:szCs w:val="32"/>
+        </w:rPr>
+      </w:pPr>
+    </w:p>
+    <w:p>
+      <w:pPr>
+        <w:rPr>
+          <w:sz w:val="32"/>
+          <w:szCs w:val="32"/>
+        </w:rPr>
+      </w:pPr>
+    </w:p>
+    <w:p>
+      <w:pPr>
+        <w:rPr>
+          <w:sz w:val="32"/>
+          <w:szCs w:val="32"/>
+          <w:lang w:val="en-US"/>
+        </w:rPr>
+      </w:pPr>
+    </w:p>
+    <w:p>
+      <w:pPr>
+        <w:rPr>
+          <w:sz w:val="32"/>
+          <w:szCs w:val="32"/>
           <w:lang w:val="en-US"/>
         </w:rPr>
       </w:pPr>
@@ -2021,7 +2109,7 @@
                     <pic:cNvPicPr/>
                   </pic:nvPicPr>
                   <pic:blipFill>
-                    <a:blip r:embed="rId7"/>
+                    <a:blip r:embed="rId8"/>
                     <a:stretch>
                       <a:fillRect/>
                     </a:stretch>
@@ -3419,7 +3507,7 @@
                     <pic:cNvPicPr/>
                   </pic:nvPicPr>
                   <pic:blipFill>
-                    <a:blip r:embed="rId8"/>
+                    <a:blip r:embed="rId9"/>
                     <a:stretch>
                       <a:fillRect/>
                     </a:stretch>
@@ -4548,7 +4636,7 @@
                     <pic:cNvPicPr/>
                   </pic:nvPicPr>
                   <pic:blipFill>
-                    <a:blip r:embed="rId9"/>
+                    <a:blip r:embed="rId10"/>
                     <a:stretch>
                       <a:fillRect/>
                     </a:stretch>
@@ -6013,7 +6101,7 @@
           </mc:Choice>
           <mc:Fallback>
             <w:pict>
-              <v:shapetype w14:anchorId="28DD0AF4" id="_x0000_t11" coordsize="21600,21600" o:spt="11" adj="5400" path="m@0,l@0@0,0@0,0@2@0@2@0,21600@1,21600@1@2,21600@2,21600@0@1@0@1,xe">
+              <v:shapetype w14:anchorId="41A42CCD" id="_x0000_t11" coordsize="21600,21600" o:spt="11" adj="5400" path="m@0,l@0@0,0@0,0@2@0@2@0,21600@1,21600@1@2,21600@2,21600@0@1@0@1,xe">
                 <v:stroke joinstyle="miter"/>
                 <v:formulas>
                   <v:f eqn="val #0"/>
@@ -6454,7 +6542,7 @@
           </mc:Choice>
           <mc:Fallback>
             <w:pict>
-              <v:shape w14:anchorId="1C65FF61" id="Equals 2" o:spid="_x0000_s1026" style="position:absolute;margin-left:169.6pt;margin-top:61.4pt;width:57.8pt;height:57.6pt;z-index:251660288;visibility:visible;mso-wrap-style:square;mso-width-percent:0;mso-height-percent:0;mso-wrap-distance-left:9pt;mso-wrap-distance-top:0;mso-wrap-distance-right:9pt;mso-wrap-distance-bottom:0;mso-position-horizontal:absolute;mso-position-horizontal-relative:text;mso-position-vertical:absolute;mso-position-vertical-relative:text;mso-width-percent:0;mso-height-percent:0;mso-width-relative:margin;mso-height-relative:margin;v-text-anchor:middle" coordsize="734060,731520" o:gfxdata="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" path="m97300,150693r539460,l636760,322747r-539460,l97300,150693xm97300,408773r539460,l636760,580827r-539460,l97300,408773xe" fillcolor="#156082 [3204]" strokecolor="#030e13 [484]" strokeweight="1pt">
+              <v:shape w14:anchorId="4C958122" id="Equals 2" o:spid="_x0000_s1026" style="position:absolute;margin-left:169.6pt;margin-top:61.4pt;width:57.8pt;height:57.6pt;z-index:251660288;visibility:visible;mso-wrap-style:square;mso-width-percent:0;mso-height-percent:0;mso-wrap-distance-left:9pt;mso-wrap-distance-top:0;mso-wrap-distance-right:9pt;mso-wrap-distance-bottom:0;mso-position-horizontal:absolute;mso-position-horizontal-relative:text;mso-position-vertical:absolute;mso-position-vertical-relative:text;mso-width-percent:0;mso-height-percent:0;mso-width-relative:margin;mso-height-relative:margin;v-text-anchor:middle" coordsize="734060,731520" o:gfxdata="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" path="m97300,150693r539460,l636760,322747r-539460,l97300,150693xm97300,408773r539460,l636760,580827r-539460,l97300,408773xe" fillcolor="#156082 [3204]" strokecolor="#030e13 [484]" strokeweight="1pt">
                 <v:stroke joinstyle="miter"/>
                 <v:path arrowok="t" o:connecttype="custom" o:connectlocs="97300,150693;636760,150693;636760,322747;97300,322747;97300,150693;97300,408773;636760,408773;636760,580827;97300,580827;97300,408773" o:connectangles="0,0,0,0,0,0,0,0,0,0"/>
               </v:shape>
@@ -7052,7 +7140,7 @@
           </mc:Choice>
           <mc:Fallback>
             <w:pict>
-              <v:shape w14:anchorId="025495EE" id="Cross 1" o:spid="_x0000_s1026" type="#_x0000_t11" style="position:absolute;margin-left:190.8pt;margin-top:.15pt;width:30.6pt;height:32.6pt;z-index:251662336;visibility:visible;mso-wrap-style:square;mso-width-percent:0;mso-height-percent:0;mso-wrap-distance-left:9pt;mso-wrap-distance-top:0;mso-wrap-distance-right:9pt;mso-wrap-distance-bottom:0;mso-position-horizontal:absolute;mso-position-horizontal-relative:text;mso-position-vertical:absolute;mso-position-vertical-relative:text;mso-width-percent:0;mso-height-percent:0;mso-width-relative:margin;mso-height-relative:margin;v-text-anchor:middle" o:gfxdata="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" fillcolor="#156082 [3204]" strokecolor="#030e13 [484]" strokeweight="1pt"/>
+              <v:shape w14:anchorId="13453039" id="Cross 1" o:spid="_x0000_s1026" type="#_x0000_t11" style="position:absolute;margin-left:190.8pt;margin-top:.15pt;width:30.6pt;height:32.6pt;z-index:251662336;visibility:visible;mso-wrap-style:square;mso-width-percent:0;mso-height-percent:0;mso-wrap-distance-left:9pt;mso-wrap-distance-top:0;mso-wrap-distance-right:9pt;mso-wrap-distance-bottom:0;mso-position-horizontal:absolute;mso-position-horizontal-relative:text;mso-position-vertical:absolute;mso-position-vertical-relative:text;mso-width-percent:0;mso-height-percent:0;mso-width-relative:margin;mso-height-relative:margin;v-text-anchor:middle" o:gfxdata="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" fillcolor="#156082 [3204]" strokecolor="#030e13 [484]" strokeweight="1pt"/>
             </w:pict>
           </mc:Fallback>
         </mc:AlternateContent>
@@ -7413,7 +7501,7 @@
           </mc:Choice>
           <mc:Fallback>
             <w:pict>
-              <v:shape w14:anchorId="1B608A52" id="Equals 2" o:spid="_x0000_s1026" style="position:absolute;margin-left:164.2pt;margin-top:34.85pt;width:57.8pt;height:57.6pt;z-index:251664384;visibility:visible;mso-wrap-style:square;mso-width-percent:0;mso-height-percent:0;mso-wrap-distance-left:9pt;mso-wrap-distance-top:0;mso-wrap-distance-right:9pt;mso-wrap-distance-bottom:0;mso-position-horizontal:absolute;mso-position-horizontal-relative:text;mso-position-vertical:absolute;mso-position-vertical-relative:text;mso-width-percent:0;mso-height-percent:0;mso-width-relative:margin;mso-height-relative:margin;v-text-anchor:middle" coordsize="734060,731520" o:gfxdata="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" path="m97300,150693r539460,l636760,322747r-539460,l97300,150693xm97300,408773r539460,l636760,580827r-539460,l97300,408773xe" fillcolor="#156082 [3204]" strokecolor="#030e13 [484]" strokeweight="1pt">
+              <v:shape w14:anchorId="7E37474E" id="Equals 2" o:spid="_x0000_s1026" style="position:absolute;margin-left:164.2pt;margin-top:34.85pt;width:57.8pt;height:57.6pt;z-index:251664384;visibility:visible;mso-wrap-style:square;mso-width-percent:0;mso-height-percent:0;mso-wrap-distance-left:9pt;mso-wrap-distance-top:0;mso-wrap-distance-right:9pt;mso-wrap-distance-bottom:0;mso-position-horizontal:absolute;mso-position-horizontal-relative:text;mso-position-vertical:absolute;mso-position-vertical-relative:text;mso-width-percent:0;mso-height-percent:0;mso-width-relative:margin;mso-height-relative:margin;v-text-anchor:middle" coordsize="734060,731520" o:gfxdata="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" path="m97300,150693r539460,l636760,322747r-539460,l97300,150693xm97300,408773r539460,l636760,580827r-539460,l97300,408773xe" fillcolor="#156082 [3204]" strokecolor="#030e13 [484]" strokeweight="1pt">
                 <v:stroke joinstyle="miter"/>
                 <v:path arrowok="t" o:connecttype="custom" o:connectlocs="97300,150693;636760,150693;636760,322747;97300,322747;97300,150693;97300,408773;636760,408773;636760,580827;97300,580827;97300,408773" o:connectangles="0,0,0,0,0,0,0,0,0,0"/>
               </v:shape>
@@ -7946,7 +8034,7 @@
           </mc:Choice>
           <mc:Fallback>
             <w:pict>
-              <v:shape w14:anchorId="551A4D33" id="Cross 1" o:spid="_x0000_s1026" type="#_x0000_t11" style="position:absolute;margin-left:181pt;margin-top:65.2pt;width:30.6pt;height:32.6pt;z-index:251666432;visibility:visible;mso-wrap-style:square;mso-width-percent:0;mso-height-percent:0;mso-wrap-distance-left:9pt;mso-wrap-distance-top:0;mso-wrap-distance-right:9pt;mso-wrap-distance-bottom:0;mso-position-horizontal:absolute;mso-position-horizontal-relative:text;mso-position-vertical:absolute;mso-position-vertical-relative:text;mso-width-percent:0;mso-height-percent:0;mso-width-relative:margin;mso-height-relative:margin;v-text-anchor:middle" o:gfxdata="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" fillcolor="#156082 [3204]" strokecolor="#030e13 [484]" strokeweight="1pt"/>
+              <v:shape w14:anchorId="3B6B3939" id="Cross 1" o:spid="_x0000_s1026" type="#_x0000_t11" style="position:absolute;margin-left:181pt;margin-top:65.2pt;width:30.6pt;height:32.6pt;z-index:251666432;visibility:visible;mso-wrap-style:square;mso-width-percent:0;mso-height-percent:0;mso-wrap-distance-left:9pt;mso-wrap-distance-top:0;mso-wrap-distance-right:9pt;mso-wrap-distance-bottom:0;mso-position-horizontal:absolute;mso-position-horizontal-relative:text;mso-position-vertical:absolute;mso-position-vertical-relative:text;mso-width-percent:0;mso-height-percent:0;mso-width-relative:margin;mso-height-relative:margin;v-text-anchor:middle" o:gfxdata="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" fillcolor="#156082 [3204]" strokecolor="#030e13 [484]" strokeweight="1pt"/>
             </w:pict>
           </mc:Fallback>
         </mc:AlternateContent>
@@ -8386,7 +8474,7 @@
           </mc:Choice>
           <mc:Fallback>
             <w:pict>
-              <v:shape w14:anchorId="2C7EF8B5" id="Equals 2" o:spid="_x0000_s1026" style="position:absolute;margin-left:174.6pt;margin-top:23.25pt;width:57.8pt;height:57.6pt;z-index:251668480;visibility:visible;mso-wrap-style:square;mso-width-percent:0;mso-height-percent:0;mso-wrap-distance-left:9pt;mso-wrap-distance-top:0;mso-wrap-distance-right:9pt;mso-wrap-distance-bottom:0;mso-position-horizontal:absolute;mso-position-horizontal-relative:text;mso-position-vertical:absolute;mso-position-vertical-relative:text;mso-width-percent:0;mso-height-percent:0;mso-width-relative:margin;mso-height-relative:margin;v-text-anchor:middle" coordsize="734060,731520" o:gfxdata="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" path="m97300,150693r539460,l636760,322747r-539460,l97300,150693xm97300,408773r539460,l636760,580827r-539460,l97300,408773xe" fillcolor="#156082 [3204]" strokecolor="#030e13 [484]" strokeweight="1pt">
+              <v:shape w14:anchorId="568F63F9" id="Equals 2" o:spid="_x0000_s1026" style="position:absolute;margin-left:174.6pt;margin-top:23.25pt;width:57.8pt;height:57.6pt;z-index:251668480;visibility:visible;mso-wrap-style:square;mso-width-percent:0;mso-height-percent:0;mso-wrap-distance-left:9pt;mso-wrap-distance-top:0;mso-wrap-distance-right:9pt;mso-wrap-distance-bottom:0;mso-position-horizontal:absolute;mso-position-horizontal-relative:text;mso-position-vertical:absolute;mso-position-vertical-relative:text;mso-width-percent:0;mso-height-percent:0;mso-width-relative:margin;mso-height-relative:margin;v-text-anchor:middle" coordsize="734060,731520" o:gfxdata="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" path="m97300,150693r539460,l636760,322747r-539460,l97300,150693xm97300,408773r539460,l636760,580827r-539460,l97300,408773xe" fillcolor="#156082 [3204]" strokecolor="#030e13 [484]" strokeweight="1pt">
                 <v:stroke joinstyle="miter"/>
                 <v:path arrowok="t" o:connecttype="custom" o:connectlocs="97300,150693;636760,150693;636760,322747;97300,322747;97300,150693;97300,408773;636760,408773;636760,580827;97300,580827;97300,408773" o:connectangles="0,0,0,0,0,0,0,0,0,0"/>
               </v:shape>
@@ -9318,7 +9406,7 @@
           </mc:Choice>
           <mc:Fallback>
             <w:pict>
-              <v:shape w14:anchorId="24E1D3B1" id="Cross 1" o:spid="_x0000_s1026" type="#_x0000_t11" style="position:absolute;margin-left:191.8pt;margin-top:4.6pt;width:30.6pt;height:32.6pt;z-index:251670528;visibility:visible;mso-wrap-style:square;mso-width-percent:0;mso-height-percent:0;mso-wrap-distance-left:9pt;mso-wrap-distance-top:0;mso-wrap-distance-right:9pt;mso-wrap-distance-bottom:0;mso-position-horizontal:absolute;mso-position-horizontal-relative:text;mso-position-vertical:absolute;mso-position-vertical-relative:text;mso-width-percent:0;mso-height-percent:0;mso-width-relative:margin;mso-height-relative:margin;v-text-anchor:middle" o:gfxdata="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" fillcolor="#156082 [3204]" strokecolor="#030e13 [484]" strokeweight="1pt"/>
+              <v:shape w14:anchorId="2084F479" id="Cross 1" o:spid="_x0000_s1026" type="#_x0000_t11" style="position:absolute;margin-left:191.8pt;margin-top:4.6pt;width:30.6pt;height:32.6pt;z-index:251670528;visibility:visible;mso-wrap-style:square;mso-width-percent:0;mso-height-percent:0;mso-wrap-distance-left:9pt;mso-wrap-distance-top:0;mso-wrap-distance-right:9pt;mso-wrap-distance-bottom:0;mso-position-horizontal:absolute;mso-position-horizontal-relative:text;mso-position-vertical:absolute;mso-position-vertical-relative:text;mso-width-percent:0;mso-height-percent:0;mso-width-relative:margin;mso-height-relative:margin;v-text-anchor:middle" o:gfxdata="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" fillcolor="#156082 [3204]" strokecolor="#030e13 [484]" strokeweight="1pt"/>
             </w:pict>
           </mc:Fallback>
         </mc:AlternateContent>
@@ -9711,7 +9799,7 @@
           </mc:Choice>
           <mc:Fallback>
             <w:pict>
-              <v:shape w14:anchorId="7DF55846" id="Equals 2" o:spid="_x0000_s1026" style="position:absolute;margin-left:189pt;margin-top:.2pt;width:57.8pt;height:57.6pt;z-index:251672576;visibility:visible;mso-wrap-style:square;mso-width-percent:0;mso-height-percent:0;mso-wrap-distance-left:9pt;mso-wrap-distance-top:0;mso-wrap-distance-right:9pt;mso-wrap-distance-bottom:0;mso-position-horizontal:absolute;mso-position-horizontal-relative:text;mso-position-vertical:absolute;mso-position-vertical-relative:text;mso-width-percent:0;mso-height-percent:0;mso-width-relative:margin;mso-height-relative:margin;v-text-anchor:middle" coordsize="734060,731520" o:gfxdata="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" path="m97300,150693r539460,l636760,322747r-539460,l97300,150693xm97300,408773r539460,l636760,580827r-539460,l97300,408773xe" fillcolor="#156082 [3204]" strokecolor="#030e13 [484]" strokeweight="1pt">
+              <v:shape w14:anchorId="3B4BC47C" id="Equals 2" o:spid="_x0000_s1026" style="position:absolute;margin-left:189pt;margin-top:.2pt;width:57.8pt;height:57.6pt;z-index:251672576;visibility:visible;mso-wrap-style:square;mso-width-percent:0;mso-height-percent:0;mso-wrap-distance-left:9pt;mso-wrap-distance-top:0;mso-wrap-distance-right:9pt;mso-wrap-distance-bottom:0;mso-position-horizontal:absolute;mso-position-horizontal-relative:text;mso-position-vertical:absolute;mso-position-vertical-relative:text;mso-width-percent:0;mso-height-percent:0;mso-width-relative:margin;mso-height-relative:margin;v-text-anchor:middle" coordsize="734060,731520" o:gfxdata="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" path="m97300,150693r539460,l636760,322747r-539460,l97300,150693xm97300,408773r539460,l636760,580827r-539460,l97300,408773xe" fillcolor="#156082 [3204]" strokecolor="#030e13 [484]" strokeweight="1pt">
                 <v:stroke joinstyle="miter"/>
                 <v:path arrowok="t" o:connecttype="custom" o:connectlocs="97300,150693;636760,150693;636760,322747;97300,322747;97300,150693;97300,408773;636760,408773;636760,580827;97300,580827;97300,408773" o:connectangles="0,0,0,0,0,0,0,0,0,0"/>
               </v:shape>
@@ -11435,7 +11523,6 @@
   <w:style w:type="character" w:default="1" w:styleId="DefaultParagraphFont">
     <w:name w:val="Default Paragraph Font"/>
     <w:uiPriority w:val="1"/>
-    <w:semiHidden/>
     <w:unhideWhenUsed/>
   </w:style>
   <w:style w:type="table" w:default="1" w:styleId="TableNormal">

</xml_diff>